<commit_message>
TDA de tren, no se mueve
</commit_message>
<xml_diff>
--- a/Enunciado TP.docx
+++ b/Enunciado TP.docx
@@ -1,6 +1,6 @@
 
 <file path=word/document.xml><?xml version="1.0" encoding="utf-8"?>
-<w:document xmlns:wpc="http://schemas.microsoft.com/office/word/2010/wordprocessingCanvas" xmlns:cx="http://schemas.microsoft.com/office/drawing/2014/chartex" xmlns:cx1="http://schemas.microsoft.com/office/drawing/2015/9/8/chartex" xmlns:cx2="http://schemas.microsoft.com/office/drawing/2015/10/21/chartex" xmlns:cx3="http://schemas.microsoft.com/office/drawing/2016/5/9/chartex" xmlns:cx4="http://schemas.microsoft.com/office/drawing/2016/5/10/chartex" xmlns:cx5="http://schemas.microsoft.com/office/drawing/2016/5/11/chartex" xmlns:cx6="http://schemas.microsoft.com/office/drawing/2016/5/12/chartex" xmlns:cx7="http://schemas.microsoft.com/office/drawing/2016/5/13/chartex" xmlns:cx8="http://schemas.microsoft.com/office/drawing/2016/5/14/chartex" xmlns:mc="http://schemas.openxmlformats.org/markup-compatibility/2006" xmlns:aink="http://schemas.microsoft.com/office/drawing/2016/ink" xmlns:am3d="http://schemas.microsoft.com/office/drawing/2017/model3d" xmlns:o="urn:schemas-microsoft-com:office:office" xmlns:r="http://schemas.openxmlformats.org/officeDocument/2006/relationships" xmlns:m="http://schemas.openxmlformats.org/officeDocument/2006/math" xmlns:v="urn:schemas-microsoft-com:vml" xmlns:wp14="http://schemas.microsoft.com/office/word/2010/wordprocessingDrawing" xmlns:wp="http://schemas.openxmlformats.org/drawingml/2006/wordprocessingDrawing" xmlns:w10="urn:schemas-microsoft-com:office:word" xmlns:w="http://schemas.openxmlformats.org/wordprocessingml/2006/main" xmlns:w14="http://schemas.microsoft.com/office/word/2010/wordml" xmlns:w15="http://schemas.microsoft.com/office/word/2012/wordml" xmlns:w16cid="http://schemas.microsoft.com/office/word/2016/wordml/cid" xmlns:w16se="http://schemas.microsoft.com/office/word/2015/wordml/symex" xmlns:wpg="http://schemas.microsoft.com/office/word/2010/wordprocessingGroup" xmlns:wpi="http://schemas.microsoft.com/office/word/2010/wordprocessingInk" xmlns:wne="http://schemas.microsoft.com/office/word/2006/wordml" xmlns:wps="http://schemas.microsoft.com/office/word/2010/wordprocessingShape" mc:Ignorable="w14 w15 w16se w16cid wp14">
+<w:document xmlns:wpc="http://schemas.microsoft.com/office/word/2010/wordprocessingCanvas" xmlns:mc="http://schemas.openxmlformats.org/markup-compatibility/2006" xmlns:o="urn:schemas-microsoft-com:office:office" xmlns:r="http://schemas.openxmlformats.org/officeDocument/2006/relationships" xmlns:m="http://schemas.openxmlformats.org/officeDocument/2006/math" xmlns:v="urn:schemas-microsoft-com:vml" xmlns:wp14="http://schemas.microsoft.com/office/word/2010/wordprocessingDrawing" xmlns:wp="http://schemas.openxmlformats.org/drawingml/2006/wordprocessingDrawing" xmlns:w10="urn:schemas-microsoft-com:office:word" xmlns:w="http://schemas.openxmlformats.org/wordprocessingml/2006/main" xmlns:w14="http://schemas.microsoft.com/office/word/2010/wordml" xmlns:wpg="http://schemas.microsoft.com/office/word/2010/wordprocessingGroup" xmlns:wpi="http://schemas.microsoft.com/office/word/2010/wordprocessingInk" xmlns:wne="http://schemas.microsoft.com/office/word/2006/wordml" xmlns:wps="http://schemas.microsoft.com/office/word/2010/wordprocessingShape" mc:Ignorable="w14 wp14">
   <w:body>
     <w:p>
       <w:pPr>
@@ -61,28 +61,21 @@
           <w:szCs w:val="56"/>
         </w:rPr>
       </w:pPr>
+      <w:proofErr w:type="spellStart"/>
       <w:r>
         <w:rPr>
           <w:sz w:val="144"/>
           <w:szCs w:val="56"/>
         </w:rPr>
-        <w:t xml:space="preserve">Clash </w:t>
-      </w:r>
-      <w:proofErr w:type="spellStart"/>
+        <w:t>Clash</w:t>
+      </w:r>
+      <w:proofErr w:type="spellEnd"/>
       <w:r>
         <w:rPr>
           <w:sz w:val="144"/>
           <w:szCs w:val="56"/>
         </w:rPr>
-        <w:t>of</w:t>
-      </w:r>
-      <w:proofErr w:type="spellEnd"/>
-      <w:r>
-        <w:rPr>
-          <w:sz w:val="144"/>
-          <w:szCs w:val="56"/>
-        </w:rPr>
-        <w:t xml:space="preserve"> UNLA</w:t>
+        <w:t xml:space="preserve"> of UNLA</w:t>
       </w:r>
     </w:p>
     <w:p>
@@ -529,21 +522,21 @@
         <w:rPr>
           <w:sz w:val="24"/>
         </w:rPr>
-        <w:t xml:space="preserve"> administrar el juego denominado Clash </w:t>
+        <w:t xml:space="preserve"> administrar el juego denominado </w:t>
       </w:r>
       <w:proofErr w:type="spellStart"/>
       <w:r>
         <w:rPr>
           <w:sz w:val="24"/>
         </w:rPr>
-        <w:t>of</w:t>
+        <w:t>Clash</w:t>
       </w:r>
       <w:proofErr w:type="spellEnd"/>
       <w:r>
         <w:rPr>
           <w:sz w:val="24"/>
         </w:rPr>
-        <w:t xml:space="preserve"> UNLA</w:t>
+        <w:t xml:space="preserve"> of UNLA</w:t>
       </w:r>
       <w:r>
         <w:rPr>
@@ -643,9 +636,46 @@
       <w:r>
         <w:rPr>
           <w:sz w:val="24"/>
-        </w:rPr>
-        <w:t xml:space="preserve">El terreno es una matriz de X por Y posiciones. </w:t>
-      </w:r>
+          <w:highlight w:val="yellow"/>
+        </w:rPr>
+        <w:t>El terreno es una matriz de 20 x 15 posiciones. Cada posición representa un cuadrado de 40x40 pixeles lo que nos da una superficie total de 800x600</w:t>
+      </w:r>
+      <w:r>
+        <w:rPr>
+          <w:sz w:val="24"/>
+          <w:highlight w:val="yellow"/>
+        </w:rPr>
+        <w:t xml:space="preserve"> </w:t>
+      </w:r>
+      <w:r>
+        <w:rPr>
+          <w:sz w:val="24"/>
+          <w:highlight w:val="yellow"/>
+        </w:rPr>
+        <w:t>pixeles</w:t>
+      </w:r>
+      <w:r>
+        <w:rPr>
+          <w:sz w:val="24"/>
+          <w:highlight w:val="yellow"/>
+        </w:rPr>
+        <w:t>.</w:t>
+      </w:r>
+      <w:r>
+        <w:rPr>
+          <w:sz w:val="24"/>
+        </w:rPr>
+        <w:t xml:space="preserve"> </w:t>
+      </w:r>
+    </w:p>
+    <w:p>
+      <w:pPr>
+        <w:spacing w:before="120" w:after="120" w:line="240" w:lineRule="auto"/>
+        <w:jc w:val="both"/>
+        <w:rPr>
+          <w:sz w:val="24"/>
+        </w:rPr>
+      </w:pPr>
       <w:r>
         <w:rPr>
           <w:sz w:val="24"/>
@@ -1124,511 +1154,490 @@
           <w:sz w:val="24"/>
           <w:u w:val="single"/>
         </w:rPr>
+        <w:t>Monedas.</w:t>
+      </w:r>
+    </w:p>
+    <w:p>
+      <w:pPr>
+        <w:spacing w:before="120" w:after="120" w:line="240" w:lineRule="auto"/>
+        <w:jc w:val="both"/>
+        <w:rPr>
+          <w:sz w:val="24"/>
+        </w:rPr>
+      </w:pPr>
+      <w:r>
+        <w:rPr>
+          <w:sz w:val="24"/>
+        </w:rPr>
+        <w:t xml:space="preserve">Deberá existir un algoritmo que genere </w:t>
+      </w:r>
+      <w:r>
+        <w:rPr>
+          <w:sz w:val="24"/>
+        </w:rPr>
+        <w:t>monedas</w:t>
+      </w:r>
+      <w:r>
+        <w:rPr>
+          <w:sz w:val="24"/>
+        </w:rPr>
+        <w:t xml:space="preserve"> según una cantidad de intervalos aleatorios. Es decir, </w:t>
+      </w:r>
+      <w:r>
+        <w:rPr>
+          <w:sz w:val="24"/>
+        </w:rPr>
+        <w:t>la</w:t>
+      </w:r>
+      <w:r>
+        <w:rPr>
+          <w:sz w:val="24"/>
+        </w:rPr>
+        <w:t xml:space="preserve"> primer</w:t>
+      </w:r>
+      <w:r>
+        <w:rPr>
+          <w:sz w:val="24"/>
+        </w:rPr>
+        <w:t>a</w:t>
+      </w:r>
+      <w:r>
+        <w:rPr>
+          <w:sz w:val="24"/>
+        </w:rPr>
+        <w:t xml:space="preserve"> puede generarse luego de transcurridos 3 intervalos; </w:t>
+      </w:r>
+      <w:r>
+        <w:rPr>
+          <w:sz w:val="24"/>
+        </w:rPr>
+        <w:t>la</w:t>
+      </w:r>
+      <w:r>
+        <w:rPr>
+          <w:sz w:val="24"/>
+        </w:rPr>
+        <w:t xml:space="preserve"> segund</w:t>
+      </w:r>
+      <w:r>
+        <w:rPr>
+          <w:sz w:val="24"/>
+        </w:rPr>
+        <w:t>a</w:t>
+      </w:r>
+      <w:r>
+        <w:rPr>
+          <w:sz w:val="24"/>
+        </w:rPr>
+        <w:t xml:space="preserve">, luego de 5; </w:t>
+      </w:r>
+      <w:r>
+        <w:rPr>
+          <w:sz w:val="24"/>
+        </w:rPr>
+        <w:t>la</w:t>
+      </w:r>
+      <w:r>
+        <w:rPr>
+          <w:sz w:val="24"/>
+        </w:rPr>
+        <w:t xml:space="preserve"> tercer</w:t>
+      </w:r>
+      <w:r>
+        <w:rPr>
+          <w:sz w:val="24"/>
+        </w:rPr>
+        <w:t>a</w:t>
+      </w:r>
+      <w:r>
+        <w:rPr>
+          <w:sz w:val="24"/>
+        </w:rPr>
+        <w:t xml:space="preserve"> a los 10 y así. La diferencia entre la aparición de un</w:t>
+      </w:r>
+      <w:r>
+        <w:rPr>
+          <w:sz w:val="24"/>
+        </w:rPr>
+        <w:t>a</w:t>
+      </w:r>
+      <w:r>
+        <w:rPr>
+          <w:sz w:val="24"/>
+        </w:rPr>
+        <w:t xml:space="preserve"> </w:t>
+      </w:r>
+      <w:r>
+        <w:rPr>
+          <w:sz w:val="24"/>
+        </w:rPr>
+        <w:t>moneda</w:t>
+      </w:r>
+      <w:r>
+        <w:rPr>
+          <w:sz w:val="24"/>
+        </w:rPr>
+        <w:t xml:space="preserve"> y </w:t>
+      </w:r>
+      <w:r>
+        <w:rPr>
+          <w:sz w:val="24"/>
+        </w:rPr>
+        <w:t>la</w:t>
+      </w:r>
+      <w:r>
+        <w:rPr>
+          <w:sz w:val="24"/>
+        </w:rPr>
+        <w:t xml:space="preserve"> siguiente no puede superar los </w:t>
+      </w:r>
+      <w:r>
+        <w:rPr>
+          <w:sz w:val="24"/>
+        </w:rPr>
+        <w:t>IM</w:t>
+      </w:r>
+      <w:r>
+        <w:rPr>
+          <w:sz w:val="24"/>
+        </w:rPr>
+        <w:t xml:space="preserve"> intervalos. El tiempo máximo de vida de un</w:t>
+      </w:r>
+      <w:r>
+        <w:rPr>
+          <w:sz w:val="24"/>
+        </w:rPr>
+        <w:t>a moneda se determina en forma aleatoria al momento de crearla y no podrá superar los VM intervalos</w:t>
+      </w:r>
+      <w:r>
+        <w:rPr>
+          <w:sz w:val="24"/>
+        </w:rPr>
+        <w:t>.</w:t>
+      </w:r>
+    </w:p>
+    <w:p>
+      <w:pPr>
+        <w:spacing w:before="120" w:after="120" w:line="240" w:lineRule="auto"/>
+        <w:jc w:val="both"/>
+        <w:rPr>
+          <w:i/>
+          <w:sz w:val="24"/>
+          <w:u w:val="single"/>
+        </w:rPr>
+      </w:pPr>
+    </w:p>
+    <w:p>
+      <w:pPr>
+        <w:spacing w:before="120" w:after="120" w:line="240" w:lineRule="auto"/>
+        <w:jc w:val="both"/>
+        <w:rPr>
+          <w:i/>
+          <w:sz w:val="24"/>
+          <w:u w:val="single"/>
+        </w:rPr>
+      </w:pPr>
+      <w:r>
+        <w:rPr>
+          <w:i/>
+          <w:sz w:val="24"/>
+          <w:u w:val="single"/>
+        </w:rPr>
+        <w:t>Vagones.</w:t>
+      </w:r>
+    </w:p>
+    <w:p>
+      <w:pPr>
+        <w:spacing w:before="120" w:after="120" w:line="240" w:lineRule="auto"/>
+        <w:jc w:val="both"/>
+        <w:rPr>
+          <w:sz w:val="24"/>
+        </w:rPr>
+      </w:pPr>
+      <w:r>
+        <w:rPr>
+          <w:sz w:val="24"/>
+        </w:rPr>
+        <w:t xml:space="preserve">En primer lugar, el jugador deberá recolectar monedas. Para comprar vagones, será necesario estacionar enfrente de la estación (“chocar” con la estación). En </w:t>
+      </w:r>
+      <w:r>
+        <w:rPr>
+          <w:sz w:val="24"/>
+        </w:rPr>
+        <w:t>e</w:t>
+      </w:r>
+      <w:r>
+        <w:rPr>
+          <w:sz w:val="24"/>
+        </w:rPr>
+        <w:t xml:space="preserve">se momento, la cantidad de monedas que tenga serán consumidas en un vagón que podrá soportar un peso máximo según la siguiente ecuación: </w:t>
+      </w:r>
+      <w:proofErr w:type="spellStart"/>
+      <w:r>
+        <w:rPr>
+          <w:sz w:val="24"/>
+        </w:rPr>
+        <w:t>Peso_máximo</w:t>
+      </w:r>
+      <w:proofErr w:type="spellEnd"/>
+      <w:r>
+        <w:rPr>
+          <w:sz w:val="24"/>
+        </w:rPr>
+        <w:t xml:space="preserve"> = 5kg*</w:t>
+      </w:r>
+      <w:proofErr w:type="spellStart"/>
+      <w:r>
+        <w:rPr>
+          <w:sz w:val="24"/>
+        </w:rPr>
+        <w:t>cantidad_monedas</w:t>
+      </w:r>
+      <w:proofErr w:type="spellEnd"/>
+      <w:r>
+        <w:rPr>
+          <w:sz w:val="24"/>
+        </w:rPr>
+        <w:t>.</w:t>
+      </w:r>
+    </w:p>
+    <w:p>
+      <w:pPr>
+        <w:spacing w:before="120" w:after="120" w:line="240" w:lineRule="auto"/>
+        <w:jc w:val="both"/>
+        <w:rPr>
+          <w:sz w:val="24"/>
+        </w:rPr>
+      </w:pPr>
+      <w:r>
+        <w:rPr>
+          <w:sz w:val="24"/>
+        </w:rPr>
+        <w:t>Una vez que un vagón almacenó un determinado ítem no puede ser utilizado para otro, aún cuando haya quedado vacío.</w:t>
+      </w:r>
+    </w:p>
+    <w:p>
+      <w:pPr>
+        <w:spacing w:before="120" w:after="120" w:line="240" w:lineRule="auto"/>
+        <w:jc w:val="both"/>
+        <w:rPr>
+          <w:sz w:val="24"/>
+        </w:rPr>
+      </w:pPr>
+    </w:p>
+    <w:p>
+      <w:pPr>
+        <w:spacing w:before="120" w:after="120" w:line="240" w:lineRule="auto"/>
+        <w:jc w:val="both"/>
+        <w:rPr>
+          <w:i/>
+          <w:sz w:val="24"/>
+          <w:u w:val="single"/>
+        </w:rPr>
+      </w:pPr>
+      <w:r>
+        <w:rPr>
+          <w:i/>
+          <w:sz w:val="24"/>
+          <w:u w:val="single"/>
+        </w:rPr>
+        <w:t>Producción en las minas.</w:t>
+      </w:r>
+    </w:p>
+    <w:p>
+      <w:pPr>
+        <w:spacing w:before="120" w:after="120" w:line="240" w:lineRule="auto"/>
+        <w:jc w:val="both"/>
+        <w:rPr>
+          <w:sz w:val="24"/>
+        </w:rPr>
+      </w:pPr>
+      <w:r>
+        <w:rPr>
+          <w:sz w:val="24"/>
+        </w:rPr>
+        <w:t xml:space="preserve">Las minas producen un único ítem, en forma de lingotes, con una secuencia establecida. Por ejemplo, una mina de oro puede tener la secuencia 2, 2, 4, 3, 5. Esto significa que, en el primer intervalo, generará una caja con dos lingotes; en el segundo,  otra con 2; </w:t>
+      </w:r>
+      <w:r>
+        <w:rPr>
+          <w:sz w:val="24"/>
+        </w:rPr>
+        <w:t xml:space="preserve">en </w:t>
+      </w:r>
+      <w:r>
+        <w:rPr>
+          <w:sz w:val="24"/>
+        </w:rPr>
+        <w:t xml:space="preserve">el tercero, una con 4; </w:t>
+      </w:r>
+      <w:r>
+        <w:rPr>
+          <w:sz w:val="24"/>
+        </w:rPr>
+        <w:t xml:space="preserve">en </w:t>
+      </w:r>
+      <w:r>
+        <w:rPr>
+          <w:sz w:val="24"/>
+        </w:rPr>
+        <w:t xml:space="preserve">el cuarto, una con 3; y </w:t>
+      </w:r>
+      <w:r>
+        <w:rPr>
+          <w:sz w:val="24"/>
+        </w:rPr>
+        <w:t xml:space="preserve">en </w:t>
+      </w:r>
+      <w:r>
+        <w:rPr>
+          <w:sz w:val="24"/>
+        </w:rPr>
+        <w:t>el quinto, una con 5. Al finalizar, vuelve a iniciar la secuencia.</w:t>
+      </w:r>
+      <w:r>
+        <w:rPr>
+          <w:sz w:val="24"/>
+        </w:rPr>
+        <w:t xml:space="preserve"> La producción de cada caja ocurre cada IP intervalos.</w:t>
+      </w:r>
+    </w:p>
+    <w:p>
+      <w:pPr>
+        <w:spacing w:before="120" w:after="120" w:line="240" w:lineRule="auto"/>
+        <w:jc w:val="both"/>
+        <w:rPr>
+          <w:sz w:val="24"/>
+        </w:rPr>
+      </w:pPr>
+      <w:r>
+        <w:rPr>
+          <w:sz w:val="24"/>
+        </w:rPr>
+        <w:t>Las cajas se crean en función de la producción de la mina y tienen una capacidad máxima de lingotes que es igual a los lingotes producidos</w:t>
+      </w:r>
+      <w:r>
+        <w:rPr>
+          <w:sz w:val="24"/>
+        </w:rPr>
+        <w:t xml:space="preserve"> al momento de </w:t>
+      </w:r>
+      <w:r>
+        <w:rPr>
+          <w:sz w:val="24"/>
+        </w:rPr>
+        <w:t>generarla</w:t>
+      </w:r>
+      <w:r>
+        <w:rPr>
+          <w:sz w:val="24"/>
+        </w:rPr>
+        <w:t>. En el ejemplo anterior, tendríamos 5 cajas con máximos de 2, 2, 4, 3 y 5 respectivamente.</w:t>
+      </w:r>
+    </w:p>
+    <w:p>
+      <w:pPr>
+        <w:spacing w:before="120" w:after="120" w:line="240" w:lineRule="auto"/>
+        <w:jc w:val="both"/>
+        <w:rPr>
+          <w:sz w:val="24"/>
+        </w:rPr>
+      </w:pPr>
+      <w:r>
+        <w:rPr>
+          <w:sz w:val="24"/>
+        </w:rPr>
+        <w:t>Para recolectar la producción, la locomotora tiene que estacionarse enfrente de la mina (“chocar” contra la mina). En ese momento, la primera caja producida se incorpora al vehículo. Para que esto ocurra, el mismo deberá contar con un vagón específico para ese material</w:t>
+      </w:r>
+      <w:r>
+        <w:rPr>
+          <w:sz w:val="24"/>
+        </w:rPr>
+        <w:t xml:space="preserve"> y con capacidad de almacenamiento suficiente para la nueva caja, o con un vagón vacío en el que se pueda almacenar un nuevo ítem</w:t>
+      </w:r>
+      <w:r>
+        <w:rPr>
+          <w:sz w:val="24"/>
+        </w:rPr>
+        <w:t>.</w:t>
+      </w:r>
+      <w:r>
+        <w:rPr>
+          <w:sz w:val="24"/>
+        </w:rPr>
+        <w:t xml:space="preserve"> Si ninguna de las dos ocurre, se pierde toda la producción de la mina por penalidad.</w:t>
+      </w:r>
+    </w:p>
+    <w:p>
+      <w:pPr>
+        <w:spacing w:before="120" w:after="120" w:line="240" w:lineRule="auto"/>
+        <w:jc w:val="both"/>
+        <w:rPr>
+          <w:sz w:val="24"/>
+        </w:rPr>
+      </w:pPr>
+      <w:r>
+        <w:rPr>
+          <w:sz w:val="24"/>
+        </w:rPr>
+        <w:t>Las minas están definidas en un archivo de texto.</w:t>
+      </w:r>
+    </w:p>
+    <w:p>
+      <w:pPr>
+        <w:spacing w:before="120" w:after="120" w:line="240" w:lineRule="auto"/>
+        <w:jc w:val="both"/>
+        <w:rPr>
+          <w:sz w:val="24"/>
+        </w:rPr>
+      </w:pPr>
+    </w:p>
+    <w:p>
+      <w:pPr>
+        <w:spacing w:before="120" w:after="120" w:line="240" w:lineRule="auto"/>
+        <w:jc w:val="both"/>
+        <w:rPr>
+          <w:i/>
+          <w:sz w:val="24"/>
+          <w:u w:val="single"/>
+        </w:rPr>
+      </w:pPr>
+      <w:r>
+        <w:rPr>
+          <w:i/>
+          <w:sz w:val="24"/>
+          <w:u w:val="single"/>
+        </w:rPr>
+        <w:t>Bandidos</w:t>
+      </w:r>
+      <w:r>
+        <w:rPr>
+          <w:i/>
+          <w:sz w:val="24"/>
+          <w:u w:val="single"/>
+        </w:rPr>
+        <w:t>.</w:t>
+      </w:r>
+    </w:p>
+    <w:p>
+      <w:pPr>
+        <w:spacing w:before="120" w:after="120" w:line="240" w:lineRule="auto"/>
+        <w:jc w:val="both"/>
+        <w:rPr>
+          <w:sz w:val="24"/>
+        </w:rPr>
+      </w:pPr>
+      <w:r>
+        <w:rPr>
+          <w:sz w:val="24"/>
+        </w:rPr>
         <w:lastRenderedPageBreak/>
-        <w:t>Monedas.</w:t>
-      </w:r>
-    </w:p>
-    <w:p>
-      <w:pPr>
-        <w:spacing w:before="120" w:after="120" w:line="240" w:lineRule="auto"/>
-        <w:jc w:val="both"/>
-        <w:rPr>
-          <w:sz w:val="24"/>
-        </w:rPr>
-      </w:pPr>
-      <w:r>
-        <w:rPr>
-          <w:sz w:val="24"/>
-        </w:rPr>
-        <w:t xml:space="preserve">Deberá existir un algoritmo que genere </w:t>
-      </w:r>
-      <w:r>
-        <w:rPr>
-          <w:sz w:val="24"/>
-        </w:rPr>
-        <w:t>monedas</w:t>
-      </w:r>
-      <w:r>
-        <w:rPr>
-          <w:sz w:val="24"/>
-        </w:rPr>
-        <w:t xml:space="preserve"> según una cantidad de intervalos aleatorios. Es decir, </w:t>
-      </w:r>
-      <w:r>
-        <w:rPr>
-          <w:sz w:val="24"/>
-        </w:rPr>
-        <w:t>la</w:t>
-      </w:r>
-      <w:r>
-        <w:rPr>
-          <w:sz w:val="24"/>
-        </w:rPr>
-        <w:t xml:space="preserve"> primer</w:t>
-      </w:r>
-      <w:r>
-        <w:rPr>
-          <w:sz w:val="24"/>
-        </w:rPr>
-        <w:t>a</w:t>
-      </w:r>
-      <w:r>
-        <w:rPr>
-          <w:sz w:val="24"/>
-        </w:rPr>
-        <w:t xml:space="preserve"> puede generarse luego de transcurridos 3 intervalos; </w:t>
-      </w:r>
-      <w:r>
-        <w:rPr>
-          <w:sz w:val="24"/>
-        </w:rPr>
-        <w:t>la</w:t>
-      </w:r>
-      <w:r>
-        <w:rPr>
-          <w:sz w:val="24"/>
-        </w:rPr>
-        <w:t xml:space="preserve"> segund</w:t>
-      </w:r>
-      <w:r>
-        <w:rPr>
-          <w:sz w:val="24"/>
-        </w:rPr>
-        <w:t>a</w:t>
-      </w:r>
-      <w:r>
-        <w:rPr>
-          <w:sz w:val="24"/>
-        </w:rPr>
-        <w:t xml:space="preserve">, luego de 5; </w:t>
-      </w:r>
-      <w:r>
-        <w:rPr>
-          <w:sz w:val="24"/>
-        </w:rPr>
-        <w:t>la</w:t>
-      </w:r>
-      <w:r>
-        <w:rPr>
-          <w:sz w:val="24"/>
-        </w:rPr>
-        <w:t xml:space="preserve"> tercer</w:t>
-      </w:r>
-      <w:r>
-        <w:rPr>
-          <w:sz w:val="24"/>
-        </w:rPr>
-        <w:t>a</w:t>
-      </w:r>
-      <w:r>
-        <w:rPr>
-          <w:sz w:val="24"/>
-        </w:rPr>
-        <w:t xml:space="preserve"> a los 10 y así. La diferencia entre la aparición de un</w:t>
-      </w:r>
-      <w:r>
-        <w:rPr>
-          <w:sz w:val="24"/>
-        </w:rPr>
-        <w:t>a</w:t>
-      </w:r>
-      <w:r>
-        <w:rPr>
-          <w:sz w:val="24"/>
-        </w:rPr>
-        <w:t xml:space="preserve"> </w:t>
-      </w:r>
-      <w:r>
-        <w:rPr>
-          <w:sz w:val="24"/>
-        </w:rPr>
-        <w:t>moneda</w:t>
-      </w:r>
-      <w:r>
-        <w:rPr>
-          <w:sz w:val="24"/>
-        </w:rPr>
-        <w:t xml:space="preserve"> y </w:t>
-      </w:r>
-      <w:r>
-        <w:rPr>
-          <w:sz w:val="24"/>
-        </w:rPr>
-        <w:t>la</w:t>
-      </w:r>
-      <w:r>
-        <w:rPr>
-          <w:sz w:val="24"/>
-        </w:rPr>
-        <w:t xml:space="preserve"> siguiente no puede superar los </w:t>
-      </w:r>
-      <w:r>
-        <w:rPr>
-          <w:sz w:val="24"/>
-        </w:rPr>
-        <w:t>IM</w:t>
-      </w:r>
-      <w:r>
-        <w:rPr>
-          <w:sz w:val="24"/>
-        </w:rPr>
-        <w:t xml:space="preserve"> intervalos. El tiempo máximo de vida de un</w:t>
-      </w:r>
-      <w:r>
-        <w:rPr>
-          <w:sz w:val="24"/>
-        </w:rPr>
-        <w:t>a moneda se determina en forma aleatoria al momento de crearla y no podrá superar los VM intervalos</w:t>
-      </w:r>
-      <w:r>
-        <w:rPr>
-          <w:sz w:val="24"/>
-        </w:rPr>
-        <w:t>.</w:t>
-      </w:r>
-    </w:p>
-    <w:p>
-      <w:pPr>
-        <w:spacing w:before="120" w:after="120" w:line="240" w:lineRule="auto"/>
-        <w:jc w:val="both"/>
-        <w:rPr>
-          <w:i/>
-          <w:sz w:val="24"/>
-          <w:u w:val="single"/>
-        </w:rPr>
-      </w:pPr>
-    </w:p>
-    <w:p>
-      <w:pPr>
-        <w:spacing w:before="120" w:after="120" w:line="240" w:lineRule="auto"/>
-        <w:jc w:val="both"/>
-        <w:rPr>
-          <w:i/>
-          <w:sz w:val="24"/>
-          <w:u w:val="single"/>
-        </w:rPr>
-      </w:pPr>
-      <w:r>
-        <w:rPr>
-          <w:i/>
-          <w:sz w:val="24"/>
-          <w:u w:val="single"/>
-        </w:rPr>
-        <w:t>Vagones.</w:t>
-      </w:r>
-    </w:p>
-    <w:p>
-      <w:pPr>
-        <w:spacing w:before="120" w:after="120" w:line="240" w:lineRule="auto"/>
-        <w:jc w:val="both"/>
-        <w:rPr>
-          <w:sz w:val="24"/>
-        </w:rPr>
-      </w:pPr>
-      <w:r>
-        <w:rPr>
-          <w:sz w:val="24"/>
-        </w:rPr>
-        <w:t xml:space="preserve">En primer lugar, el jugador deberá recolectar monedas. Para comprar vagones, será necesario estacionar enfrente de la estación (“chocar” con la estación). En </w:t>
-      </w:r>
-      <w:r>
-        <w:rPr>
-          <w:sz w:val="24"/>
-        </w:rPr>
-        <w:t>e</w:t>
-      </w:r>
-      <w:r>
-        <w:rPr>
-          <w:sz w:val="24"/>
-        </w:rPr>
-        <w:t xml:space="preserve">se momento, la cantidad de monedas que tenga serán consumidas en un vagón que podrá soportar un peso máximo según la siguiente ecuación: </w:t>
-      </w:r>
-      <w:proofErr w:type="spellStart"/>
-      <w:r>
-        <w:rPr>
-          <w:sz w:val="24"/>
-        </w:rPr>
-        <w:t>Peso_máximo</w:t>
-      </w:r>
-      <w:proofErr w:type="spellEnd"/>
-      <w:r>
-        <w:rPr>
-          <w:sz w:val="24"/>
-        </w:rPr>
-        <w:t xml:space="preserve"> = 5kg*</w:t>
-      </w:r>
-      <w:proofErr w:type="spellStart"/>
-      <w:r>
-        <w:rPr>
-          <w:sz w:val="24"/>
-        </w:rPr>
-        <w:t>cantidad_monedas</w:t>
-      </w:r>
-      <w:proofErr w:type="spellEnd"/>
-      <w:r>
-        <w:rPr>
-          <w:sz w:val="24"/>
-        </w:rPr>
-        <w:t>.</w:t>
-      </w:r>
-    </w:p>
-    <w:p>
-      <w:pPr>
-        <w:spacing w:before="120" w:after="120" w:line="240" w:lineRule="auto"/>
-        <w:jc w:val="both"/>
-        <w:rPr>
-          <w:sz w:val="24"/>
-        </w:rPr>
-      </w:pPr>
-      <w:r>
-        <w:rPr>
-          <w:sz w:val="24"/>
-        </w:rPr>
-        <w:t>Una vez que un vagón almacenó un determinado ítem no puede ser utilizado para otro, aún cuando haya quedado vacío.</w:t>
-      </w:r>
-    </w:p>
-    <w:p>
-      <w:pPr>
-        <w:spacing w:before="120" w:after="120" w:line="240" w:lineRule="auto"/>
-        <w:jc w:val="both"/>
-        <w:rPr>
-          <w:sz w:val="24"/>
-        </w:rPr>
-      </w:pPr>
-    </w:p>
-    <w:p>
-      <w:pPr>
-        <w:spacing w:before="120" w:after="120" w:line="240" w:lineRule="auto"/>
-        <w:jc w:val="both"/>
-        <w:rPr>
-          <w:i/>
-          <w:sz w:val="24"/>
-          <w:u w:val="single"/>
-        </w:rPr>
-      </w:pPr>
-      <w:r>
-        <w:rPr>
-          <w:i/>
-          <w:sz w:val="24"/>
-          <w:u w:val="single"/>
-        </w:rPr>
-        <w:t>Producción en las minas.</w:t>
-      </w:r>
-    </w:p>
-    <w:p>
-      <w:pPr>
-        <w:spacing w:before="120" w:after="120" w:line="240" w:lineRule="auto"/>
-        <w:jc w:val="both"/>
-        <w:rPr>
-          <w:sz w:val="24"/>
-        </w:rPr>
-      </w:pPr>
-      <w:r>
-        <w:rPr>
-          <w:sz w:val="24"/>
-        </w:rPr>
-        <w:t xml:space="preserve">Las minas producen un único ítem, en forma de lingotes, con una secuencia establecida. Por ejemplo, una mina de oro puede tener la secuencia 2, 2, 4, 3, 5. Esto significa que, en el primer intervalo, generará una caja con dos lingotes; en el </w:t>
-      </w:r>
-      <w:proofErr w:type="gramStart"/>
-      <w:r>
-        <w:rPr>
-          <w:sz w:val="24"/>
-        </w:rPr>
-        <w:t>segundo,  otra</w:t>
-      </w:r>
-      <w:proofErr w:type="gramEnd"/>
-      <w:r>
-        <w:rPr>
-          <w:sz w:val="24"/>
-        </w:rPr>
-        <w:t xml:space="preserve"> con 2; </w:t>
-      </w:r>
-      <w:r>
-        <w:rPr>
-          <w:sz w:val="24"/>
-        </w:rPr>
-        <w:t xml:space="preserve">en </w:t>
-      </w:r>
-      <w:r>
-        <w:rPr>
-          <w:sz w:val="24"/>
-        </w:rPr>
-        <w:t xml:space="preserve">el tercero, una con 4; </w:t>
-      </w:r>
-      <w:r>
-        <w:rPr>
-          <w:sz w:val="24"/>
-        </w:rPr>
-        <w:t xml:space="preserve">en </w:t>
-      </w:r>
-      <w:r>
-        <w:rPr>
-          <w:sz w:val="24"/>
-        </w:rPr>
-        <w:t xml:space="preserve">el cuarto, una con 3; y </w:t>
-      </w:r>
-      <w:r>
-        <w:rPr>
-          <w:sz w:val="24"/>
-        </w:rPr>
-        <w:t xml:space="preserve">en </w:t>
-      </w:r>
-      <w:r>
-        <w:rPr>
-          <w:sz w:val="24"/>
-        </w:rPr>
-        <w:t>el quinto, una con 5. Al finalizar, vuelve a iniciar la secuencia.</w:t>
-      </w:r>
-      <w:r>
-        <w:rPr>
-          <w:sz w:val="24"/>
-        </w:rPr>
-        <w:t xml:space="preserve"> La producción de cada caja ocurre cada IP intervalos.</w:t>
-      </w:r>
-    </w:p>
-    <w:p>
-      <w:pPr>
-        <w:spacing w:before="120" w:after="120" w:line="240" w:lineRule="auto"/>
-        <w:jc w:val="both"/>
-        <w:rPr>
-          <w:sz w:val="24"/>
-        </w:rPr>
-      </w:pPr>
-      <w:r>
-        <w:rPr>
-          <w:sz w:val="24"/>
-        </w:rPr>
-        <w:t>Las cajas se crean en función de la producción de la mina y tienen una capacidad máxima de lingotes que es igual a los lingotes producidos</w:t>
-      </w:r>
-      <w:r>
-        <w:rPr>
-          <w:sz w:val="24"/>
-        </w:rPr>
-        <w:t xml:space="preserve"> al momento de </w:t>
-      </w:r>
-      <w:r>
-        <w:rPr>
-          <w:sz w:val="24"/>
-        </w:rPr>
-        <w:t>generarla</w:t>
-      </w:r>
-      <w:r>
-        <w:rPr>
-          <w:sz w:val="24"/>
-        </w:rPr>
-        <w:t>. En el ejemplo anterior, tendríamos 5 cajas con máximos de 2, 2, 4, 3 y 5 respectivamente.</w:t>
-      </w:r>
-    </w:p>
-    <w:p>
-      <w:pPr>
-        <w:spacing w:before="120" w:after="120" w:line="240" w:lineRule="auto"/>
-        <w:jc w:val="both"/>
-        <w:rPr>
-          <w:sz w:val="24"/>
-        </w:rPr>
-      </w:pPr>
-      <w:r>
-        <w:rPr>
-          <w:sz w:val="24"/>
-        </w:rPr>
-        <w:t>Para recolectar la producción, la locomotora tiene que estacionarse enfrente de la mina (“chocar” contra la mina). En ese momento, la primera caja producida se incorpora al vehículo. Para que esto ocurra, el mismo deberá contar con un vagón específico para ese material</w:t>
-      </w:r>
-      <w:r>
-        <w:rPr>
-          <w:sz w:val="24"/>
-        </w:rPr>
-        <w:t xml:space="preserve"> y con capacidad de almacenamiento suficiente para la nueva caja, o con un vagón vacío en el que se pueda almacenar un nuevo ítem</w:t>
-      </w:r>
-      <w:r>
-        <w:rPr>
-          <w:sz w:val="24"/>
-        </w:rPr>
-        <w:t>.</w:t>
-      </w:r>
-      <w:r>
-        <w:rPr>
-          <w:sz w:val="24"/>
-        </w:rPr>
-        <w:t xml:space="preserve"> Si ninguna de las dos ocurre, se pierde toda la producción de la mina por penalidad.</w:t>
-      </w:r>
-    </w:p>
-    <w:p>
-      <w:pPr>
-        <w:spacing w:before="120" w:after="120" w:line="240" w:lineRule="auto"/>
-        <w:jc w:val="both"/>
-        <w:rPr>
-          <w:sz w:val="24"/>
-        </w:rPr>
-      </w:pPr>
-      <w:r>
-        <w:rPr>
-          <w:sz w:val="24"/>
-        </w:rPr>
-        <w:t>Las minas están definidas en un archivo de texto.</w:t>
-      </w:r>
-    </w:p>
-    <w:p>
-      <w:pPr>
-        <w:spacing w:before="120" w:after="120" w:line="240" w:lineRule="auto"/>
-        <w:jc w:val="both"/>
-        <w:rPr>
-          <w:sz w:val="24"/>
-        </w:rPr>
-      </w:pPr>
-    </w:p>
-    <w:p>
-      <w:pPr>
-        <w:spacing w:before="120" w:after="120" w:line="240" w:lineRule="auto"/>
-        <w:jc w:val="both"/>
-        <w:rPr>
-          <w:i/>
-          <w:sz w:val="24"/>
-          <w:u w:val="single"/>
-        </w:rPr>
-      </w:pPr>
-      <w:r>
-        <w:rPr>
-          <w:i/>
-          <w:sz w:val="24"/>
-          <w:u w:val="single"/>
-        </w:rPr>
-        <w:t>Bandidos</w:t>
-      </w:r>
-      <w:r>
-        <w:rPr>
-          <w:i/>
-          <w:sz w:val="24"/>
-          <w:u w:val="single"/>
-        </w:rPr>
-        <w:t>.</w:t>
-      </w:r>
-    </w:p>
-    <w:p>
-      <w:pPr>
-        <w:spacing w:before="120" w:after="120" w:line="240" w:lineRule="auto"/>
-        <w:jc w:val="both"/>
-        <w:rPr>
-          <w:sz w:val="24"/>
-        </w:rPr>
-      </w:pPr>
-      <w:r>
-        <w:rPr>
-          <w:sz w:val="24"/>
-        </w:rPr>
         <w:t>Si el vehículo se topa con un bandido, este le pedirá que pague con determinado ítem para dejarlo pasar.</w:t>
       </w:r>
       <w:r>
         <w:rPr>
           <w:sz w:val="24"/>
         </w:rPr>
-        <w:t xml:space="preserve"> En caso de no poder realizar el pago, el bandido nos romperá el </w:t>
-      </w:r>
-      <w:r>
-        <w:rPr>
-          <w:sz w:val="24"/>
-        </w:rPr>
-        <w:lastRenderedPageBreak/>
-        <w:t>último vagón. Si el vehículo no tiene vagones, se romperá la locomotora y perdemos el juego.</w:t>
+        <w:t xml:space="preserve"> En caso de no poder realizar el pago, el bandido nos romperá el último vagón. Si el vehículo no tiene vagones, se romperá la locomotora y perdemos el juego.</w:t>
       </w:r>
     </w:p>
     <w:p>
@@ -1690,8 +1699,6 @@
         </w:rPr>
         <w:t xml:space="preserve"> Luego de atacar, el bandido desaparece.</w:t>
       </w:r>
-      <w:bookmarkStart w:id="0" w:name="_GoBack"/>
-      <w:bookmarkEnd w:id="0"/>
     </w:p>
     <w:p>
       <w:pPr>
@@ -1745,21 +1752,7 @@
         <w:rPr>
           <w:sz w:val="24"/>
         </w:rPr>
-        <w:t>(</w:t>
-      </w:r>
-      <w:proofErr w:type="gramStart"/>
-      <w:r>
-        <w:rPr>
-          <w:sz w:val="24"/>
-        </w:rPr>
-        <w:t>primer caja</w:t>
-      </w:r>
-      <w:proofErr w:type="gramEnd"/>
-      <w:r>
-        <w:rPr>
-          <w:sz w:val="24"/>
-        </w:rPr>
-        <w:t>) 3 lingotes.</w:t>
+        <w:t>(primer caja) 3 lingotes.</w:t>
       </w:r>
     </w:p>
     <w:p>
@@ -2138,21 +2131,7 @@
         <w:rPr>
           <w:sz w:val="24"/>
         </w:rPr>
-        <w:t xml:space="preserve"> el ítem que va a requerir y la cantidad </w:t>
-      </w:r>
-      <w:proofErr w:type="gramStart"/>
-      <w:r>
-        <w:rPr>
-          <w:sz w:val="24"/>
-        </w:rPr>
-        <w:t>del mismo</w:t>
-      </w:r>
-      <w:proofErr w:type="gramEnd"/>
-      <w:r>
-        <w:rPr>
-          <w:sz w:val="24"/>
-        </w:rPr>
-        <w:t>, pudiendo ser un número entero entre 1 y el máximo permitido (P).</w:t>
+        <w:t xml:space="preserve"> el ítem que va a requerir y la cantidad del mismo, pudiendo ser un número entero entre 1 y el máximo permitido (P).</w:t>
       </w:r>
     </w:p>
     <w:p>
@@ -2613,10 +2592,16 @@
         <w:rPr>
           <w:sz w:val="24"/>
         </w:rPr>
-        <w:t>codItem;cantidad</w:t>
+        <w:t>codItem;</w:t>
+      </w:r>
+      <w:proofErr w:type="gramEnd"/>
+      <w:r>
+        <w:rPr>
+          <w:sz w:val="24"/>
+        </w:rPr>
+        <w:t>cantidad</w:t>
       </w:r>
       <w:proofErr w:type="spellEnd"/>
-      <w:proofErr w:type="gramEnd"/>
     </w:p>
     <w:p>
       <w:pPr>
@@ -2750,14 +2735,14 @@
         <w:rPr>
           <w:sz w:val="24"/>
         </w:rPr>
-        <w:t>posX;posY</w:t>
+        <w:t>posX;</w:t>
       </w:r>
       <w:proofErr w:type="gramEnd"/>
       <w:r>
         <w:rPr>
           <w:sz w:val="24"/>
         </w:rPr>
-        <w:t>;codItem;</w:t>
+        <w:t>posY;codItem;</w:t>
       </w:r>
       <w:r>
         <w:rPr>
@@ -2870,6 +2855,7 @@
           <w:i/>
           <w:sz w:val="24"/>
         </w:rPr>
+        <w:lastRenderedPageBreak/>
         <w:t>codItem</w:t>
       </w:r>
       <w:proofErr w:type="spellEnd"/>
@@ -2900,7 +2886,6 @@
           <w:i/>
           <w:sz w:val="24"/>
         </w:rPr>
-        <w:lastRenderedPageBreak/>
         <w:t>IP: intervalo de producción.</w:t>
       </w:r>
     </w:p>
@@ -3440,14 +3425,14 @@
         <w:rPr>
           <w:sz w:val="24"/>
         </w:rPr>
-        <w:t>primer hoja</w:t>
+        <w:t>primer</w:t>
       </w:r>
       <w:proofErr w:type="gramEnd"/>
       <w:r>
         <w:rPr>
           <w:sz w:val="24"/>
         </w:rPr>
-        <w:t xml:space="preserve"> de este documento).</w:t>
+        <w:t xml:space="preserve"> hoja de este documento).</w:t>
       </w:r>
     </w:p>
     <w:p>
@@ -3854,14 +3839,14 @@
         <w:rPr>
           <w:sz w:val="24"/>
         </w:rPr>
-        <w:t>primer entrega corregida</w:t>
+        <w:t>primer</w:t>
       </w:r>
       <w:proofErr w:type="gramEnd"/>
       <w:r>
         <w:rPr>
           <w:sz w:val="24"/>
         </w:rPr>
-        <w:t>.</w:t>
+        <w:t xml:space="preserve"> entrega corregida.</w:t>
       </w:r>
     </w:p>
     <w:p>
@@ -4103,14 +4088,14 @@
         <w:rPr>
           <w:sz w:val="24"/>
         </w:rPr>
-        <w:t>primer presentación</w:t>
+        <w:t>primer</w:t>
       </w:r>
       <w:proofErr w:type="gramEnd"/>
       <w:r>
         <w:rPr>
           <w:sz w:val="24"/>
         </w:rPr>
-        <w:t xml:space="preserve"> y el recuperatorio (en caso de necesitarlo).</w:t>
+        <w:t xml:space="preserve"> presentación y el recuperatorio (en caso de necesitarlo).</w:t>
       </w:r>
       <w:r>
         <w:rPr>
@@ -4146,6 +4131,14 @@
           <w:sz w:val="24"/>
         </w:rPr>
       </w:pPr>
+      <w:r>
+        <w:rPr>
+          <w:sz w:val="24"/>
+        </w:rPr>
+        <w:t>24/05/19: Definición de la dimensión del terreno y de las posiciones de la matriz (texto resaltado en la descripción).</w:t>
+      </w:r>
+      <w:bookmarkStart w:id="0" w:name="_GoBack"/>
+      <w:bookmarkEnd w:id="0"/>
       <w:r>
         <w:rPr>
           <w:sz w:val="24"/>
@@ -5680,7 +5673,7 @@
       </w:pPr>
     </w:p>
     <w:sectPr>
-      <w:headerReference w:type="default" r:id="rId8"/>
+      <w:headerReference w:type="default" r:id="rId9"/>
       <w:pgSz w:w="11907" w:h="16839" w:code="9"/>
       <w:pgMar w:top="1417" w:right="1701" w:bottom="1417" w:left="1701" w:header="708" w:footer="708" w:gutter="0"/>
       <w:cols w:space="708"/>
@@ -5691,7 +5684,7 @@
 </file>
 
 <file path=word/endnotes.xml><?xml version="1.0" encoding="utf-8"?>
-<w:endnotes xmlns:wpc="http://schemas.microsoft.com/office/word/2010/wordprocessingCanvas" xmlns:cx="http://schemas.microsoft.com/office/drawing/2014/chartex" xmlns:cx1="http://schemas.microsoft.com/office/drawing/2015/9/8/chartex" xmlns:cx2="http://schemas.microsoft.com/office/drawing/2015/10/21/chartex" xmlns:cx3="http://schemas.microsoft.com/office/drawing/2016/5/9/chartex" xmlns:cx4="http://schemas.microsoft.com/office/drawing/2016/5/10/chartex" xmlns:cx5="http://schemas.microsoft.com/office/drawing/2016/5/11/chartex" xmlns:cx6="http://schemas.microsoft.com/office/drawing/2016/5/12/chartex" xmlns:cx7="http://schemas.microsoft.com/office/drawing/2016/5/13/chartex" xmlns:cx8="http://schemas.microsoft.com/office/drawing/2016/5/14/chartex" xmlns:mc="http://schemas.openxmlformats.org/markup-compatibility/2006" xmlns:aink="http://schemas.microsoft.com/office/drawing/2016/ink" xmlns:am3d="http://schemas.microsoft.com/office/drawing/2017/model3d" xmlns:o="urn:schemas-microsoft-com:office:office" xmlns:r="http://schemas.openxmlformats.org/officeDocument/2006/relationships" xmlns:m="http://schemas.openxmlformats.org/officeDocument/2006/math" xmlns:v="urn:schemas-microsoft-com:vml" xmlns:wp14="http://schemas.microsoft.com/office/word/2010/wordprocessingDrawing" xmlns:wp="http://schemas.openxmlformats.org/drawingml/2006/wordprocessingDrawing" xmlns:w10="urn:schemas-microsoft-com:office:word" xmlns:w="http://schemas.openxmlformats.org/wordprocessingml/2006/main" xmlns:w14="http://schemas.microsoft.com/office/word/2010/wordml" xmlns:w15="http://schemas.microsoft.com/office/word/2012/wordml" xmlns:w16cid="http://schemas.microsoft.com/office/word/2016/wordml/cid" xmlns:w16se="http://schemas.microsoft.com/office/word/2015/wordml/symex" xmlns:wpg="http://schemas.microsoft.com/office/word/2010/wordprocessingGroup" xmlns:wpi="http://schemas.microsoft.com/office/word/2010/wordprocessingInk" xmlns:wne="http://schemas.microsoft.com/office/word/2006/wordml" xmlns:wps="http://schemas.microsoft.com/office/word/2010/wordprocessingShape" mc:Ignorable="w14 w15 w16se w16cid wp14">
+<w:endnotes xmlns:wpc="http://schemas.microsoft.com/office/word/2010/wordprocessingCanvas" xmlns:mc="http://schemas.openxmlformats.org/markup-compatibility/2006" xmlns:o="urn:schemas-microsoft-com:office:office" xmlns:r="http://schemas.openxmlformats.org/officeDocument/2006/relationships" xmlns:m="http://schemas.openxmlformats.org/officeDocument/2006/math" xmlns:v="urn:schemas-microsoft-com:vml" xmlns:wp14="http://schemas.microsoft.com/office/word/2010/wordprocessingDrawing" xmlns:wp="http://schemas.openxmlformats.org/drawingml/2006/wordprocessingDrawing" xmlns:w10="urn:schemas-microsoft-com:office:word" xmlns:w="http://schemas.openxmlformats.org/wordprocessingml/2006/main" xmlns:w14="http://schemas.microsoft.com/office/word/2010/wordml" xmlns:wpg="http://schemas.microsoft.com/office/word/2010/wordprocessingGroup" xmlns:wpi="http://schemas.microsoft.com/office/word/2010/wordprocessingInk" xmlns:wne="http://schemas.microsoft.com/office/word/2006/wordml" xmlns:wps="http://schemas.microsoft.com/office/word/2010/wordprocessingShape" mc:Ignorable="w14 wp14">
   <w:endnote w:type="separator" w:id="-1">
     <w:p>
       <w:pPr>
@@ -5716,7 +5709,7 @@
 </file>
 
 <file path=word/footnotes.xml><?xml version="1.0" encoding="utf-8"?>
-<w:footnotes xmlns:wpc="http://schemas.microsoft.com/office/word/2010/wordprocessingCanvas" xmlns:cx="http://schemas.microsoft.com/office/drawing/2014/chartex" xmlns:cx1="http://schemas.microsoft.com/office/drawing/2015/9/8/chartex" xmlns:cx2="http://schemas.microsoft.com/office/drawing/2015/10/21/chartex" xmlns:cx3="http://schemas.microsoft.com/office/drawing/2016/5/9/chartex" xmlns:cx4="http://schemas.microsoft.com/office/drawing/2016/5/10/chartex" xmlns:cx5="http://schemas.microsoft.com/office/drawing/2016/5/11/chartex" xmlns:cx6="http://schemas.microsoft.com/office/drawing/2016/5/12/chartex" xmlns:cx7="http://schemas.microsoft.com/office/drawing/2016/5/13/chartex" xmlns:cx8="http://schemas.microsoft.com/office/drawing/2016/5/14/chartex" xmlns:mc="http://schemas.openxmlformats.org/markup-compatibility/2006" xmlns:aink="http://schemas.microsoft.com/office/drawing/2016/ink" xmlns:am3d="http://schemas.microsoft.com/office/drawing/2017/model3d" xmlns:o="urn:schemas-microsoft-com:office:office" xmlns:r="http://schemas.openxmlformats.org/officeDocument/2006/relationships" xmlns:m="http://schemas.openxmlformats.org/officeDocument/2006/math" xmlns:v="urn:schemas-microsoft-com:vml" xmlns:wp14="http://schemas.microsoft.com/office/word/2010/wordprocessingDrawing" xmlns:wp="http://schemas.openxmlformats.org/drawingml/2006/wordprocessingDrawing" xmlns:w10="urn:schemas-microsoft-com:office:word" xmlns:w="http://schemas.openxmlformats.org/wordprocessingml/2006/main" xmlns:w14="http://schemas.microsoft.com/office/word/2010/wordml" xmlns:w15="http://schemas.microsoft.com/office/word/2012/wordml" xmlns:w16cid="http://schemas.microsoft.com/office/word/2016/wordml/cid" xmlns:w16se="http://schemas.microsoft.com/office/word/2015/wordml/symex" xmlns:wpg="http://schemas.microsoft.com/office/word/2010/wordprocessingGroup" xmlns:wpi="http://schemas.microsoft.com/office/word/2010/wordprocessingInk" xmlns:wne="http://schemas.microsoft.com/office/word/2006/wordml" xmlns:wps="http://schemas.microsoft.com/office/word/2010/wordprocessingShape" mc:Ignorable="w14 w15 w16se w16cid wp14">
+<w:footnotes xmlns:wpc="http://schemas.microsoft.com/office/word/2010/wordprocessingCanvas" xmlns:mc="http://schemas.openxmlformats.org/markup-compatibility/2006" xmlns:o="urn:schemas-microsoft-com:office:office" xmlns:r="http://schemas.openxmlformats.org/officeDocument/2006/relationships" xmlns:m="http://schemas.openxmlformats.org/officeDocument/2006/math" xmlns:v="urn:schemas-microsoft-com:vml" xmlns:wp14="http://schemas.microsoft.com/office/word/2010/wordprocessingDrawing" xmlns:wp="http://schemas.openxmlformats.org/drawingml/2006/wordprocessingDrawing" xmlns:w10="urn:schemas-microsoft-com:office:word" xmlns:w="http://schemas.openxmlformats.org/wordprocessingml/2006/main" xmlns:w14="http://schemas.microsoft.com/office/word/2010/wordml" xmlns:wpg="http://schemas.microsoft.com/office/word/2010/wordprocessingGroup" xmlns:wpi="http://schemas.microsoft.com/office/word/2010/wordprocessingInk" xmlns:wne="http://schemas.microsoft.com/office/word/2006/wordml" xmlns:wps="http://schemas.microsoft.com/office/word/2010/wordprocessingShape" mc:Ignorable="w14 wp14">
   <w:footnote w:type="separator" w:id="-1">
     <w:p>
       <w:pPr>
@@ -5741,7 +5734,7 @@
 </file>
 
 <file path=word/header1.xml><?xml version="1.0" encoding="utf-8"?>
-<w:hdr xmlns:wpc="http://schemas.microsoft.com/office/word/2010/wordprocessingCanvas" xmlns:cx="http://schemas.microsoft.com/office/drawing/2014/chartex" xmlns:cx1="http://schemas.microsoft.com/office/drawing/2015/9/8/chartex" xmlns:cx2="http://schemas.microsoft.com/office/drawing/2015/10/21/chartex" xmlns:cx3="http://schemas.microsoft.com/office/drawing/2016/5/9/chartex" xmlns:cx4="http://schemas.microsoft.com/office/drawing/2016/5/10/chartex" xmlns:cx5="http://schemas.microsoft.com/office/drawing/2016/5/11/chartex" xmlns:cx6="http://schemas.microsoft.com/office/drawing/2016/5/12/chartex" xmlns:cx7="http://schemas.microsoft.com/office/drawing/2016/5/13/chartex" xmlns:cx8="http://schemas.microsoft.com/office/drawing/2016/5/14/chartex" xmlns:mc="http://schemas.openxmlformats.org/markup-compatibility/2006" xmlns:aink="http://schemas.microsoft.com/office/drawing/2016/ink" xmlns:am3d="http://schemas.microsoft.com/office/drawing/2017/model3d" xmlns:o="urn:schemas-microsoft-com:office:office" xmlns:r="http://schemas.openxmlformats.org/officeDocument/2006/relationships" xmlns:m="http://schemas.openxmlformats.org/officeDocument/2006/math" xmlns:v="urn:schemas-microsoft-com:vml" xmlns:wp14="http://schemas.microsoft.com/office/word/2010/wordprocessingDrawing" xmlns:wp="http://schemas.openxmlformats.org/drawingml/2006/wordprocessingDrawing" xmlns:w10="urn:schemas-microsoft-com:office:word" xmlns:w="http://schemas.openxmlformats.org/wordprocessingml/2006/main" xmlns:w14="http://schemas.microsoft.com/office/word/2010/wordml" xmlns:w15="http://schemas.microsoft.com/office/word/2012/wordml" xmlns:w16cid="http://schemas.microsoft.com/office/word/2016/wordml/cid" xmlns:w16se="http://schemas.microsoft.com/office/word/2015/wordml/symex" xmlns:wpg="http://schemas.microsoft.com/office/word/2010/wordprocessingGroup" xmlns:wpi="http://schemas.microsoft.com/office/word/2010/wordprocessingInk" xmlns:wne="http://schemas.microsoft.com/office/word/2006/wordml" xmlns:wps="http://schemas.microsoft.com/office/word/2010/wordprocessingShape" mc:Ignorable="w14 w15 w16se w16cid wp14">
+<w:hdr xmlns:wpc="http://schemas.microsoft.com/office/word/2010/wordprocessingCanvas" xmlns:mc="http://schemas.openxmlformats.org/markup-compatibility/2006" xmlns:o="urn:schemas-microsoft-com:office:office" xmlns:r="http://schemas.openxmlformats.org/officeDocument/2006/relationships" xmlns:m="http://schemas.openxmlformats.org/officeDocument/2006/math" xmlns:v="urn:schemas-microsoft-com:vml" xmlns:wp14="http://schemas.microsoft.com/office/word/2010/wordprocessingDrawing" xmlns:wp="http://schemas.openxmlformats.org/drawingml/2006/wordprocessingDrawing" xmlns:w10="urn:schemas-microsoft-com:office:word" xmlns:w="http://schemas.openxmlformats.org/wordprocessingml/2006/main" xmlns:w14="http://schemas.microsoft.com/office/word/2010/wordml" xmlns:wpg="http://schemas.microsoft.com/office/word/2010/wordprocessingGroup" xmlns:wpi="http://schemas.microsoft.com/office/word/2010/wordprocessingInk" xmlns:wne="http://schemas.microsoft.com/office/word/2006/wordml" xmlns:wps="http://schemas.microsoft.com/office/word/2010/wordprocessingShape" mc:Ignorable="w14 wp14">
   <w:tbl>
     <w:tblPr>
       <w:tblW w:w="5000" w:type="pct"/>
@@ -5971,8 +5964,8 @@
 </file>
 
 <file path=word/numbering.xml><?xml version="1.0" encoding="utf-8"?>
-<w:numbering xmlns:wpc="http://schemas.microsoft.com/office/word/2010/wordprocessingCanvas" xmlns:cx="http://schemas.microsoft.com/office/drawing/2014/chartex" xmlns:cx1="http://schemas.microsoft.com/office/drawing/2015/9/8/chartex" xmlns:cx2="http://schemas.microsoft.com/office/drawing/2015/10/21/chartex" xmlns:cx3="http://schemas.microsoft.com/office/drawing/2016/5/9/chartex" xmlns:cx4="http://schemas.microsoft.com/office/drawing/2016/5/10/chartex" xmlns:cx5="http://schemas.microsoft.com/office/drawing/2016/5/11/chartex" xmlns:cx6="http://schemas.microsoft.com/office/drawing/2016/5/12/chartex" xmlns:cx7="http://schemas.microsoft.com/office/drawing/2016/5/13/chartex" xmlns:cx8="http://schemas.microsoft.com/office/drawing/2016/5/14/chartex" xmlns:mc="http://schemas.openxmlformats.org/markup-compatibility/2006" xmlns:aink="http://schemas.microsoft.com/office/drawing/2016/ink" xmlns:am3d="http://schemas.microsoft.com/office/drawing/2017/model3d" xmlns:o="urn:schemas-microsoft-com:office:office" xmlns:r="http://schemas.openxmlformats.org/officeDocument/2006/relationships" xmlns:m="http://schemas.openxmlformats.org/officeDocument/2006/math" xmlns:v="urn:schemas-microsoft-com:vml" xmlns:wp14="http://schemas.microsoft.com/office/word/2010/wordprocessingDrawing" xmlns:wp="http://schemas.openxmlformats.org/drawingml/2006/wordprocessingDrawing" xmlns:w10="urn:schemas-microsoft-com:office:word" xmlns:w="http://schemas.openxmlformats.org/wordprocessingml/2006/main" xmlns:w14="http://schemas.microsoft.com/office/word/2010/wordml" xmlns:w15="http://schemas.microsoft.com/office/word/2012/wordml" xmlns:w16cid="http://schemas.microsoft.com/office/word/2016/wordml/cid" xmlns:w16se="http://schemas.microsoft.com/office/word/2015/wordml/symex" xmlns:wpg="http://schemas.microsoft.com/office/word/2010/wordprocessingGroup" xmlns:wpi="http://schemas.microsoft.com/office/word/2010/wordprocessingInk" xmlns:wne="http://schemas.microsoft.com/office/word/2006/wordml" xmlns:wps="http://schemas.microsoft.com/office/word/2010/wordprocessingShape" mc:Ignorable="w14 w15 w16se w16cid wp14">
-  <w:abstractNum w:abstractNumId="0" w15:restartNumberingAfterBreak="0">
+<w:numbering xmlns:wpc="http://schemas.microsoft.com/office/word/2010/wordprocessingCanvas" xmlns:mc="http://schemas.openxmlformats.org/markup-compatibility/2006" xmlns:o="urn:schemas-microsoft-com:office:office" xmlns:r="http://schemas.openxmlformats.org/officeDocument/2006/relationships" xmlns:m="http://schemas.openxmlformats.org/officeDocument/2006/math" xmlns:v="urn:schemas-microsoft-com:vml" xmlns:wp14="http://schemas.microsoft.com/office/word/2010/wordprocessingDrawing" xmlns:wp="http://schemas.openxmlformats.org/drawingml/2006/wordprocessingDrawing" xmlns:w10="urn:schemas-microsoft-com:office:word" xmlns:w="http://schemas.openxmlformats.org/wordprocessingml/2006/main" xmlns:w14="http://schemas.microsoft.com/office/word/2010/wordml" xmlns:wpg="http://schemas.microsoft.com/office/word/2010/wordprocessingGroup" xmlns:wpi="http://schemas.microsoft.com/office/word/2010/wordprocessingInk" xmlns:wne="http://schemas.microsoft.com/office/word/2006/wordml" xmlns:wps="http://schemas.microsoft.com/office/word/2010/wordprocessingShape" mc:Ignorable="w14 wp14">
+  <w:abstractNum w:abstractNumId="0">
     <w:nsid w:val="00C24CFE"/>
     <w:multiLevelType w:val="hybridMultilevel"/>
     <w:tmpl w:val="9FFE4406"/>
@@ -6063,7 +6056,7 @@
       </w:pPr>
     </w:lvl>
   </w:abstractNum>
-  <w:abstractNum w:abstractNumId="1" w15:restartNumberingAfterBreak="0">
+  <w:abstractNum w:abstractNumId="1">
     <w:nsid w:val="048D41C4"/>
     <w:multiLevelType w:val="hybridMultilevel"/>
     <w:tmpl w:val="80E69752"/>
@@ -6176,7 +6169,7 @@
       </w:rPr>
     </w:lvl>
   </w:abstractNum>
-  <w:abstractNum w:abstractNumId="2" w15:restartNumberingAfterBreak="0">
+  <w:abstractNum w:abstractNumId="2">
     <w:nsid w:val="06AB7E70"/>
     <w:multiLevelType w:val="hybridMultilevel"/>
     <w:tmpl w:val="79F07482"/>
@@ -6288,7 +6281,7 @@
       </w:rPr>
     </w:lvl>
   </w:abstractNum>
-  <w:abstractNum w:abstractNumId="3" w15:restartNumberingAfterBreak="0">
+  <w:abstractNum w:abstractNumId="3">
     <w:nsid w:val="1C3020E8"/>
     <w:multiLevelType w:val="multilevel"/>
     <w:tmpl w:val="2C0A001F"/>
@@ -6374,7 +6367,7 @@
       </w:pPr>
     </w:lvl>
   </w:abstractNum>
-  <w:abstractNum w:abstractNumId="4" w15:restartNumberingAfterBreak="0">
+  <w:abstractNum w:abstractNumId="4">
     <w:nsid w:val="1FBD3D15"/>
     <w:multiLevelType w:val="hybridMultilevel"/>
     <w:tmpl w:val="9DC40300"/>
@@ -6486,7 +6479,7 @@
       </w:rPr>
     </w:lvl>
   </w:abstractNum>
-  <w:abstractNum w:abstractNumId="5" w15:restartNumberingAfterBreak="0">
+  <w:abstractNum w:abstractNumId="5">
     <w:nsid w:val="230F26A5"/>
     <w:multiLevelType w:val="hybridMultilevel"/>
     <w:tmpl w:val="A852DC7C"/>
@@ -6575,7 +6568,7 @@
       </w:pPr>
     </w:lvl>
   </w:abstractNum>
-  <w:abstractNum w:abstractNumId="6" w15:restartNumberingAfterBreak="0">
+  <w:abstractNum w:abstractNumId="6">
     <w:nsid w:val="4FE842CA"/>
     <w:multiLevelType w:val="hybridMultilevel"/>
     <w:tmpl w:val="08121ED4"/>
@@ -6688,7 +6681,7 @@
       </w:rPr>
     </w:lvl>
   </w:abstractNum>
-  <w:abstractNum w:abstractNumId="7" w15:restartNumberingAfterBreak="0">
+  <w:abstractNum w:abstractNumId="7">
     <w:nsid w:val="510561F4"/>
     <w:multiLevelType w:val="hybridMultilevel"/>
     <w:tmpl w:val="5558995A"/>
@@ -6801,7 +6794,7 @@
       </w:rPr>
     </w:lvl>
   </w:abstractNum>
-  <w:abstractNum w:abstractNumId="8" w15:restartNumberingAfterBreak="0">
+  <w:abstractNum w:abstractNumId="8">
     <w:nsid w:val="65D1418A"/>
     <w:multiLevelType w:val="hybridMultilevel"/>
     <w:tmpl w:val="1A8CD7AA"/>
@@ -6890,7 +6883,7 @@
       </w:pPr>
     </w:lvl>
   </w:abstractNum>
-  <w:abstractNum w:abstractNumId="9" w15:restartNumberingAfterBreak="0">
+  <w:abstractNum w:abstractNumId="9">
     <w:nsid w:val="6D0233B1"/>
     <w:multiLevelType w:val="hybridMultilevel"/>
     <w:tmpl w:val="70C8101A"/>
@@ -7002,7 +6995,7 @@
       </w:rPr>
     </w:lvl>
   </w:abstractNum>
-  <w:abstractNum w:abstractNumId="10" w15:restartNumberingAfterBreak="0">
+  <w:abstractNum w:abstractNumId="10">
     <w:nsid w:val="7FD1548F"/>
     <w:multiLevelType w:val="hybridMultilevel"/>
     <w:tmpl w:val="0ED6894C"/>
@@ -7151,7 +7144,7 @@
 </file>
 
 <file path=word/styles.xml><?xml version="1.0" encoding="utf-8"?>
-<w:styles xmlns:mc="http://schemas.openxmlformats.org/markup-compatibility/2006" xmlns:r="http://schemas.openxmlformats.org/officeDocument/2006/relationships" xmlns:w="http://schemas.openxmlformats.org/wordprocessingml/2006/main" xmlns:w14="http://schemas.microsoft.com/office/word/2010/wordml" xmlns:w15="http://schemas.microsoft.com/office/word/2012/wordml" xmlns:w16cid="http://schemas.microsoft.com/office/word/2016/wordml/cid" xmlns:w16se="http://schemas.microsoft.com/office/word/2015/wordml/symex" mc:Ignorable="w14 w15 w16se w16cid">
+<w:styles xmlns:mc="http://schemas.openxmlformats.org/markup-compatibility/2006" xmlns:r="http://schemas.openxmlformats.org/officeDocument/2006/relationships" xmlns:w="http://schemas.openxmlformats.org/wordprocessingml/2006/main" xmlns:w14="http://schemas.microsoft.com/office/word/2010/wordml" mc:Ignorable="w14">
   <w:docDefaults>
     <w:rPrDefault>
       <w:rPr>
@@ -7167,382 +7160,144 @@
       </w:pPr>
     </w:pPrDefault>
   </w:docDefaults>
-  <w:latentStyles w:defLockedState="0" w:defUIPriority="99" w:defSemiHidden="0" w:defUnhideWhenUsed="0" w:defQFormat="0" w:count="375">
-    <w:lsdException w:name="Normal" w:uiPriority="0" w:qFormat="1"/>
-    <w:lsdException w:name="heading 1" w:uiPriority="9" w:qFormat="1"/>
-    <w:lsdException w:name="heading 2" w:semiHidden="1" w:uiPriority="9" w:unhideWhenUsed="1" w:qFormat="1"/>
-    <w:lsdException w:name="heading 3" w:semiHidden="1" w:uiPriority="9" w:unhideWhenUsed="1" w:qFormat="1"/>
-    <w:lsdException w:name="heading 4" w:semiHidden="1" w:uiPriority="9" w:unhideWhenUsed="1" w:qFormat="1"/>
-    <w:lsdException w:name="heading 5" w:semiHidden="1" w:uiPriority="9" w:unhideWhenUsed="1" w:qFormat="1"/>
-    <w:lsdException w:name="heading 6" w:semiHidden="1" w:uiPriority="9" w:unhideWhenUsed="1" w:qFormat="1"/>
-    <w:lsdException w:name="heading 7" w:semiHidden="1" w:uiPriority="9" w:unhideWhenUsed="1" w:qFormat="1"/>
-    <w:lsdException w:name="heading 8" w:semiHidden="1" w:uiPriority="9" w:unhideWhenUsed="1" w:qFormat="1"/>
-    <w:lsdException w:name="heading 9" w:semiHidden="1" w:uiPriority="9" w:unhideWhenUsed="1" w:qFormat="1"/>
-    <w:lsdException w:name="index 1" w:semiHidden="1" w:unhideWhenUsed="1"/>
-    <w:lsdException w:name="index 2" w:semiHidden="1" w:unhideWhenUsed="1"/>
-    <w:lsdException w:name="index 3" w:semiHidden="1" w:unhideWhenUsed="1"/>
-    <w:lsdException w:name="index 4" w:semiHidden="1" w:unhideWhenUsed="1"/>
-    <w:lsdException w:name="index 5" w:semiHidden="1" w:unhideWhenUsed="1"/>
-    <w:lsdException w:name="index 6" w:semiHidden="1" w:unhideWhenUsed="1"/>
-    <w:lsdException w:name="index 7" w:semiHidden="1" w:unhideWhenUsed="1"/>
-    <w:lsdException w:name="index 8" w:semiHidden="1" w:unhideWhenUsed="1"/>
-    <w:lsdException w:name="index 9" w:semiHidden="1" w:unhideWhenUsed="1"/>
-    <w:lsdException w:name="toc 1" w:semiHidden="1" w:uiPriority="39" w:unhideWhenUsed="1"/>
-    <w:lsdException w:name="toc 2" w:semiHidden="1" w:uiPriority="39" w:unhideWhenUsed="1"/>
-    <w:lsdException w:name="toc 3" w:semiHidden="1" w:uiPriority="39" w:unhideWhenUsed="1"/>
-    <w:lsdException w:name="toc 4" w:semiHidden="1" w:uiPriority="39" w:unhideWhenUsed="1"/>
-    <w:lsdException w:name="toc 5" w:semiHidden="1" w:uiPriority="39" w:unhideWhenUsed="1"/>
-    <w:lsdException w:name="toc 6" w:semiHidden="1" w:uiPriority="39" w:unhideWhenUsed="1"/>
-    <w:lsdException w:name="toc 7" w:semiHidden="1" w:uiPriority="39" w:unhideWhenUsed="1"/>
-    <w:lsdException w:name="toc 8" w:semiHidden="1" w:uiPriority="39" w:unhideWhenUsed="1"/>
-    <w:lsdException w:name="toc 9" w:semiHidden="1" w:uiPriority="39" w:unhideWhenUsed="1"/>
-    <w:lsdException w:name="Normal Indent" w:semiHidden="1" w:unhideWhenUsed="1"/>
-    <w:lsdException w:name="footnote text" w:semiHidden="1" w:unhideWhenUsed="1"/>
-    <w:lsdException w:name="annotation text" w:semiHidden="1" w:unhideWhenUsed="1"/>
-    <w:lsdException w:name="header" w:semiHidden="1" w:unhideWhenUsed="1"/>
-    <w:lsdException w:name="footer" w:semiHidden="1" w:unhideWhenUsed="1"/>
-    <w:lsdException w:name="index heading" w:semiHidden="1" w:unhideWhenUsed="1"/>
-    <w:lsdException w:name="caption" w:semiHidden="1" w:uiPriority="35" w:unhideWhenUsed="1" w:qFormat="1"/>
-    <w:lsdException w:name="table of figures" w:semiHidden="1" w:unhideWhenUsed="1"/>
-    <w:lsdException w:name="envelope address" w:semiHidden="1" w:unhideWhenUsed="1"/>
-    <w:lsdException w:name="envelope return" w:semiHidden="1" w:unhideWhenUsed="1"/>
-    <w:lsdException w:name="footnote reference" w:semiHidden="1" w:unhideWhenUsed="1"/>
-    <w:lsdException w:name="annotation reference" w:semiHidden="1" w:unhideWhenUsed="1"/>
-    <w:lsdException w:name="line number" w:semiHidden="1" w:unhideWhenUsed="1"/>
-    <w:lsdException w:name="page number" w:semiHidden="1" w:unhideWhenUsed="1"/>
-    <w:lsdException w:name="endnote reference" w:semiHidden="1" w:unhideWhenUsed="1"/>
-    <w:lsdException w:name="endnote text" w:semiHidden="1" w:unhideWhenUsed="1"/>
-    <w:lsdException w:name="table of authorities" w:semiHidden="1" w:unhideWhenUsed="1"/>
-    <w:lsdException w:name="macro" w:semiHidden="1" w:unhideWhenUsed="1"/>
-    <w:lsdException w:name="toa heading" w:semiHidden="1" w:unhideWhenUsed="1"/>
-    <w:lsdException w:name="List" w:semiHidden="1" w:unhideWhenUsed="1"/>
-    <w:lsdException w:name="List Bullet" w:semiHidden="1" w:unhideWhenUsed="1"/>
-    <w:lsdException w:name="List Number" w:semiHidden="1" w:unhideWhenUsed="1"/>
-    <w:lsdException w:name="List 2" w:semiHidden="1" w:unhideWhenUsed="1"/>
-    <w:lsdException w:name="List 3" w:semiHidden="1" w:unhideWhenUsed="1"/>
-    <w:lsdException w:name="List 4" w:semiHidden="1" w:unhideWhenUsed="1"/>
-    <w:lsdException w:name="List 5" w:semiHidden="1" w:unhideWhenUsed="1"/>
-    <w:lsdException w:name="List Bullet 2" w:semiHidden="1" w:unhideWhenUsed="1"/>
-    <w:lsdException w:name="List Bullet 3" w:semiHidden="1" w:unhideWhenUsed="1"/>
-    <w:lsdException w:name="List Bullet 4" w:semiHidden="1" w:unhideWhenUsed="1"/>
-    <w:lsdException w:name="List Bullet 5" w:semiHidden="1" w:unhideWhenUsed="1"/>
-    <w:lsdException w:name="List Number 2" w:semiHidden="1" w:unhideWhenUsed="1"/>
-    <w:lsdException w:name="List Number 3" w:semiHidden="1" w:unhideWhenUsed="1"/>
-    <w:lsdException w:name="List Number 4" w:semiHidden="1" w:unhideWhenUsed="1"/>
-    <w:lsdException w:name="List Number 5" w:semiHidden="1" w:unhideWhenUsed="1"/>
-    <w:lsdException w:name="Title" w:uiPriority="10" w:qFormat="1"/>
-    <w:lsdException w:name="Closing" w:semiHidden="1" w:unhideWhenUsed="1"/>
-    <w:lsdException w:name="Signature" w:semiHidden="1" w:unhideWhenUsed="1"/>
-    <w:lsdException w:name="Default Paragraph Font" w:semiHidden="1" w:uiPriority="1" w:unhideWhenUsed="1"/>
-    <w:lsdException w:name="Body Text" w:semiHidden="1" w:unhideWhenUsed="1"/>
-    <w:lsdException w:name="Body Text Indent" w:semiHidden="1" w:unhideWhenUsed="1"/>
-    <w:lsdException w:name="List Continue" w:semiHidden="1" w:unhideWhenUsed="1"/>
-    <w:lsdException w:name="List Continue 2" w:semiHidden="1" w:unhideWhenUsed="1"/>
-    <w:lsdException w:name="List Continue 3" w:semiHidden="1" w:unhideWhenUsed="1"/>
-    <w:lsdException w:name="List Continue 4" w:semiHidden="1" w:unhideWhenUsed="1"/>
-    <w:lsdException w:name="List Continue 5" w:semiHidden="1" w:unhideWhenUsed="1"/>
-    <w:lsdException w:name="Message Header" w:semiHidden="1" w:unhideWhenUsed="1"/>
-    <w:lsdException w:name="Subtitle" w:uiPriority="11" w:qFormat="1"/>
-    <w:lsdException w:name="Salutation" w:semiHidden="1" w:unhideWhenUsed="1"/>
-    <w:lsdException w:name="Date" w:semiHidden="1" w:unhideWhenUsed="1"/>
-    <w:lsdException w:name="Body Text First Indent" w:semiHidden="1" w:unhideWhenUsed="1"/>
-    <w:lsdException w:name="Body Text First Indent 2" w:semiHidden="1" w:unhideWhenUsed="1"/>
-    <w:lsdException w:name="Note Heading" w:semiHidden="1" w:unhideWhenUsed="1"/>
-    <w:lsdException w:name="Body Text 2" w:semiHidden="1" w:unhideWhenUsed="1"/>
-    <w:lsdException w:name="Body Text 3" w:semiHidden="1" w:unhideWhenUsed="1"/>
-    <w:lsdException w:name="Body Text Indent 2" w:semiHidden="1" w:unhideWhenUsed="1"/>
-    <w:lsdException w:name="Body Text Indent 3" w:semiHidden="1" w:unhideWhenUsed="1"/>
-    <w:lsdException w:name="Block Text" w:semiHidden="1" w:unhideWhenUsed="1"/>
-    <w:lsdException w:name="Hyperlink" w:semiHidden="1" w:unhideWhenUsed="1"/>
-    <w:lsdException w:name="FollowedHyperlink" w:semiHidden="1" w:unhideWhenUsed="1"/>
-    <w:lsdException w:name="Strong" w:uiPriority="22" w:qFormat="1"/>
-    <w:lsdException w:name="Emphasis" w:uiPriority="20" w:qFormat="1"/>
-    <w:lsdException w:name="Document Map" w:semiHidden="1" w:unhideWhenUsed="1"/>
-    <w:lsdException w:name="Plain Text" w:semiHidden="1" w:unhideWhenUsed="1"/>
-    <w:lsdException w:name="E-mail Signature" w:semiHidden="1" w:unhideWhenUsed="1"/>
-    <w:lsdException w:name="HTML Top of Form" w:semiHidden="1" w:unhideWhenUsed="1"/>
-    <w:lsdException w:name="HTML Bottom of Form" w:semiHidden="1" w:unhideWhenUsed="1"/>
-    <w:lsdException w:name="Normal (Web)" w:semiHidden="1" w:unhideWhenUsed="1"/>
-    <w:lsdException w:name="HTML Acronym" w:semiHidden="1" w:unhideWhenUsed="1"/>
-    <w:lsdException w:name="HTML Address" w:semiHidden="1" w:unhideWhenUsed="1"/>
-    <w:lsdException w:name="HTML Cite" w:semiHidden="1" w:unhideWhenUsed="1"/>
-    <w:lsdException w:name="HTML Code" w:semiHidden="1" w:unhideWhenUsed="1"/>
-    <w:lsdException w:name="HTML Definition" w:semiHidden="1" w:unhideWhenUsed="1"/>
-    <w:lsdException w:name="HTML Keyboard" w:semiHidden="1" w:unhideWhenUsed="1"/>
-    <w:lsdException w:name="HTML Preformatted" w:semiHidden="1" w:unhideWhenUsed="1"/>
-    <w:lsdException w:name="HTML Sample" w:semiHidden="1" w:unhideWhenUsed="1"/>
-    <w:lsdException w:name="HTML Typewriter" w:semiHidden="1" w:unhideWhenUsed="1"/>
-    <w:lsdException w:name="HTML Variable" w:semiHidden="1" w:unhideWhenUsed="1"/>
-    <w:lsdException w:name="Normal Table" w:semiHidden="1" w:unhideWhenUsed="1"/>
-    <w:lsdException w:name="annotation subject" w:semiHidden="1" w:unhideWhenUsed="1"/>
-    <w:lsdException w:name="No List" w:semiHidden="1" w:unhideWhenUsed="1"/>
-    <w:lsdException w:name="Outline List 1" w:semiHidden="1" w:unhideWhenUsed="1"/>
-    <w:lsdException w:name="Outline List 2" w:semiHidden="1" w:unhideWhenUsed="1"/>
-    <w:lsdException w:name="Outline List 3" w:semiHidden="1" w:unhideWhenUsed="1"/>
-    <w:lsdException w:name="Table Simple 1" w:semiHidden="1" w:unhideWhenUsed="1"/>
-    <w:lsdException w:name="Table Simple 2" w:semiHidden="1" w:unhideWhenUsed="1"/>
-    <w:lsdException w:name="Table Simple 3" w:semiHidden="1" w:unhideWhenUsed="1"/>
-    <w:lsdException w:name="Table Classic 1" w:semiHidden="1" w:unhideWhenUsed="1"/>
-    <w:lsdException w:name="Table Classic 2" w:semiHidden="1" w:unhideWhenUsed="1"/>
-    <w:lsdException w:name="Table Classic 3" w:semiHidden="1" w:unhideWhenUsed="1"/>
-    <w:lsdException w:name="Table Classic 4" w:semiHidden="1" w:unhideWhenUsed="1"/>
-    <w:lsdException w:name="Table Colorful 1" w:semiHidden="1" w:unhideWhenUsed="1"/>
-    <w:lsdException w:name="Table Colorful 2" w:semiHidden="1" w:unhideWhenUsed="1"/>
-    <w:lsdException w:name="Table Colorful 3" w:semiHidden="1" w:unhideWhenUsed="1"/>
-    <w:lsdException w:name="Table Columns 1" w:semiHidden="1" w:unhideWhenUsed="1"/>
-    <w:lsdException w:name="Table Columns 2" w:semiHidden="1" w:unhideWhenUsed="1"/>
-    <w:lsdException w:name="Table Columns 3" w:semiHidden="1" w:unhideWhenUsed="1"/>
-    <w:lsdException w:name="Table Columns 4" w:semiHidden="1" w:unhideWhenUsed="1"/>
-    <w:lsdException w:name="Table Columns 5" w:semiHidden="1" w:unhideWhenUsed="1"/>
-    <w:lsdException w:name="Table Grid 1" w:semiHidden="1" w:unhideWhenUsed="1"/>
-    <w:lsdException w:name="Table Grid 2" w:semiHidden="1" w:unhideWhenUsed="1"/>
-    <w:lsdException w:name="Table Grid 3" w:semiHidden="1" w:unhideWhenUsed="1"/>
-    <w:lsdException w:name="Table Grid 4" w:semiHidden="1" w:unhideWhenUsed="1"/>
-    <w:lsdException w:name="Table Grid 5" w:semiHidden="1" w:unhideWhenUsed="1"/>
-    <w:lsdException w:name="Table Grid 6" w:semiHidden="1" w:unhideWhenUsed="1"/>
-    <w:lsdException w:name="Table Grid 7" w:semiHidden="1" w:unhideWhenUsed="1"/>
-    <w:lsdException w:name="Table Grid 8" w:semiHidden="1" w:unhideWhenUsed="1"/>
-    <w:lsdException w:name="Table List 1" w:semiHidden="1" w:unhideWhenUsed="1"/>
-    <w:lsdException w:name="Table List 2" w:semiHidden="1" w:unhideWhenUsed="1"/>
-    <w:lsdException w:name="Table List 3" w:semiHidden="1" w:unhideWhenUsed="1"/>
-    <w:lsdException w:name="Table List 4" w:semiHidden="1" w:unhideWhenUsed="1"/>
-    <w:lsdException w:name="Table List 5" w:semiHidden="1" w:unhideWhenUsed="1"/>
-    <w:lsdException w:name="Table List 6" w:semiHidden="1" w:unhideWhenUsed="1"/>
-    <w:lsdException w:name="Table List 7" w:semiHidden="1" w:unhideWhenUsed="1"/>
-    <w:lsdException w:name="Table List 8" w:semiHidden="1" w:unhideWhenUsed="1"/>
-    <w:lsdException w:name="Table 3D effects 1" w:semiHidden="1" w:unhideWhenUsed="1"/>
-    <w:lsdException w:name="Table 3D effects 2" w:semiHidden="1" w:unhideWhenUsed="1"/>
-    <w:lsdException w:name="Table 3D effects 3" w:semiHidden="1" w:unhideWhenUsed="1"/>
-    <w:lsdException w:name="Table Contemporary" w:semiHidden="1" w:unhideWhenUsed="1"/>
-    <w:lsdException w:name="Table Elegant" w:semiHidden="1" w:unhideWhenUsed="1"/>
-    <w:lsdException w:name="Table Professional" w:semiHidden="1" w:unhideWhenUsed="1"/>
-    <w:lsdException w:name="Table Subtle 1" w:semiHidden="1" w:unhideWhenUsed="1"/>
-    <w:lsdException w:name="Table Subtle 2" w:semiHidden="1" w:unhideWhenUsed="1"/>
-    <w:lsdException w:name="Table Web 1" w:semiHidden="1" w:unhideWhenUsed="1"/>
-    <w:lsdException w:name="Table Web 2" w:semiHidden="1" w:unhideWhenUsed="1"/>
-    <w:lsdException w:name="Table Web 3" w:semiHidden="1" w:unhideWhenUsed="1"/>
-    <w:lsdException w:name="Balloon Text" w:semiHidden="1" w:unhideWhenUsed="1"/>
-    <w:lsdException w:name="Table Grid" w:uiPriority="59"/>
-    <w:lsdException w:name="Table Theme" w:semiHidden="1" w:unhideWhenUsed="1"/>
-    <w:lsdException w:name="Placeholder Text" w:semiHidden="1"/>
-    <w:lsdException w:name="No Spacing" w:uiPriority="1" w:qFormat="1"/>
-    <w:lsdException w:name="Light Shading" w:uiPriority="60"/>
-    <w:lsdException w:name="Light List" w:uiPriority="61"/>
-    <w:lsdException w:name="Light Grid" w:uiPriority="62"/>
-    <w:lsdException w:name="Medium Shading 1" w:uiPriority="63"/>
-    <w:lsdException w:name="Medium Shading 2" w:uiPriority="64"/>
-    <w:lsdException w:name="Medium List 1" w:uiPriority="65"/>
-    <w:lsdException w:name="Medium List 2" w:uiPriority="66"/>
-    <w:lsdException w:name="Medium Grid 1" w:uiPriority="67"/>
-    <w:lsdException w:name="Medium Grid 2" w:uiPriority="68"/>
-    <w:lsdException w:name="Medium Grid 3" w:uiPriority="69"/>
-    <w:lsdException w:name="Dark List" w:uiPriority="70"/>
-    <w:lsdException w:name="Colorful Shading" w:uiPriority="71"/>
-    <w:lsdException w:name="Colorful List" w:uiPriority="72"/>
-    <w:lsdException w:name="Colorful Grid" w:uiPriority="73"/>
-    <w:lsdException w:name="Light Shading Accent 1" w:uiPriority="60"/>
-    <w:lsdException w:name="Light List Accent 1" w:uiPriority="61"/>
-    <w:lsdException w:name="Light Grid Accent 1" w:uiPriority="62"/>
-    <w:lsdException w:name="Medium Shading 1 Accent 1" w:uiPriority="63"/>
-    <w:lsdException w:name="Medium Shading 2 Accent 1" w:uiPriority="64"/>
-    <w:lsdException w:name="Medium List 1 Accent 1" w:uiPriority="65"/>
-    <w:lsdException w:name="Revision" w:semiHidden="1"/>
-    <w:lsdException w:name="List Paragraph" w:uiPriority="34" w:qFormat="1"/>
-    <w:lsdException w:name="Quote" w:uiPriority="29" w:qFormat="1"/>
-    <w:lsdException w:name="Intense Quote" w:uiPriority="30" w:qFormat="1"/>
-    <w:lsdException w:name="Medium List 2 Accent 1" w:uiPriority="66"/>
-    <w:lsdException w:name="Medium Grid 1 Accent 1" w:uiPriority="67"/>
-    <w:lsdException w:name="Medium Grid 2 Accent 1" w:uiPriority="68"/>
-    <w:lsdException w:name="Medium Grid 3 Accent 1" w:uiPriority="69"/>
-    <w:lsdException w:name="Dark List Accent 1" w:uiPriority="70"/>
-    <w:lsdException w:name="Colorful Shading Accent 1" w:uiPriority="71"/>
-    <w:lsdException w:name="Colorful List Accent 1" w:uiPriority="72"/>
-    <w:lsdException w:name="Colorful Grid Accent 1" w:uiPriority="73"/>
-    <w:lsdException w:name="Light Shading Accent 2" w:uiPriority="60"/>
-    <w:lsdException w:name="Light List Accent 2" w:uiPriority="61"/>
-    <w:lsdException w:name="Light Grid Accent 2" w:uiPriority="62"/>
-    <w:lsdException w:name="Medium Shading 1 Accent 2" w:uiPriority="63"/>
-    <w:lsdException w:name="Medium Shading 2 Accent 2" w:uiPriority="64"/>
-    <w:lsdException w:name="Medium List 1 Accent 2" w:uiPriority="65"/>
-    <w:lsdException w:name="Medium List 2 Accent 2" w:uiPriority="66"/>
-    <w:lsdException w:name="Medium Grid 1 Accent 2" w:uiPriority="67"/>
-    <w:lsdException w:name="Medium Grid 2 Accent 2" w:uiPriority="68"/>
-    <w:lsdException w:name="Medium Grid 3 Accent 2" w:uiPriority="69"/>
-    <w:lsdException w:name="Dark List Accent 2" w:uiPriority="70"/>
-    <w:lsdException w:name="Colorful Shading Accent 2" w:uiPriority="71"/>
-    <w:lsdException w:name="Colorful List Accent 2" w:uiPriority="72"/>
-    <w:lsdException w:name="Colorful Grid Accent 2" w:uiPriority="73"/>
-    <w:lsdException w:name="Light Shading Accent 3" w:uiPriority="60"/>
-    <w:lsdException w:name="Light List Accent 3" w:uiPriority="61"/>
-    <w:lsdException w:name="Light Grid Accent 3" w:uiPriority="62"/>
-    <w:lsdException w:name="Medium Shading 1 Accent 3" w:uiPriority="63"/>
-    <w:lsdException w:name="Medium Shading 2 Accent 3" w:uiPriority="64"/>
-    <w:lsdException w:name="Medium List 1 Accent 3" w:uiPriority="65"/>
-    <w:lsdException w:name="Medium List 2 Accent 3" w:uiPriority="66"/>
-    <w:lsdException w:name="Medium Grid 1 Accent 3" w:uiPriority="67"/>
-    <w:lsdException w:name="Medium Grid 2 Accent 3" w:uiPriority="68"/>
-    <w:lsdException w:name="Medium Grid 3 Accent 3" w:uiPriority="69"/>
-    <w:lsdException w:name="Dark List Accent 3" w:uiPriority="70"/>
-    <w:lsdException w:name="Colorful Shading Accent 3" w:uiPriority="71"/>
-    <w:lsdException w:name="Colorful List Accent 3" w:uiPriority="72"/>
-    <w:lsdException w:name="Colorful Grid Accent 3" w:uiPriority="73"/>
-    <w:lsdException w:name="Light Shading Accent 4" w:uiPriority="60"/>
-    <w:lsdException w:name="Light List Accent 4" w:uiPriority="61"/>
-    <w:lsdException w:name="Light Grid Accent 4" w:uiPriority="62"/>
-    <w:lsdException w:name="Medium Shading 1 Accent 4" w:uiPriority="63"/>
-    <w:lsdException w:name="Medium Shading 2 Accent 4" w:uiPriority="64"/>
-    <w:lsdException w:name="Medium List 1 Accent 4" w:uiPriority="65"/>
-    <w:lsdException w:name="Medium List 2 Accent 4" w:uiPriority="66"/>
-    <w:lsdException w:name="Medium Grid 1 Accent 4" w:uiPriority="67"/>
-    <w:lsdException w:name="Medium Grid 2 Accent 4" w:uiPriority="68"/>
-    <w:lsdException w:name="Medium Grid 3 Accent 4" w:uiPriority="69"/>
-    <w:lsdException w:name="Dark List Accent 4" w:uiPriority="70"/>
-    <w:lsdException w:name="Colorful Shading Accent 4" w:uiPriority="71"/>
-    <w:lsdException w:name="Colorful List Accent 4" w:uiPriority="72"/>
-    <w:lsdException w:name="Colorful Grid Accent 4" w:uiPriority="73"/>
-    <w:lsdException w:name="Light Shading Accent 5" w:uiPriority="60"/>
-    <w:lsdException w:name="Light List Accent 5" w:uiPriority="61"/>
-    <w:lsdException w:name="Light Grid Accent 5" w:uiPriority="62"/>
-    <w:lsdException w:name="Medium Shading 1 Accent 5" w:uiPriority="63"/>
-    <w:lsdException w:name="Medium Shading 2 Accent 5" w:uiPriority="64"/>
-    <w:lsdException w:name="Medium List 1 Accent 5" w:uiPriority="65"/>
-    <w:lsdException w:name="Medium List 2 Accent 5" w:uiPriority="66"/>
-    <w:lsdException w:name="Medium Grid 1 Accent 5" w:uiPriority="67"/>
-    <w:lsdException w:name="Medium Grid 2 Accent 5" w:uiPriority="68"/>
-    <w:lsdException w:name="Medium Grid 3 Accent 5" w:uiPriority="69"/>
-    <w:lsdException w:name="Dark List Accent 5" w:uiPriority="70"/>
-    <w:lsdException w:name="Colorful Shading Accent 5" w:uiPriority="71"/>
-    <w:lsdException w:name="Colorful List Accent 5" w:uiPriority="72"/>
-    <w:lsdException w:name="Colorful Grid Accent 5" w:uiPriority="73"/>
-    <w:lsdException w:name="Light Shading Accent 6" w:uiPriority="60"/>
-    <w:lsdException w:name="Light List Accent 6" w:uiPriority="61"/>
-    <w:lsdException w:name="Light Grid Accent 6" w:uiPriority="62"/>
-    <w:lsdException w:name="Medium Shading 1 Accent 6" w:uiPriority="63"/>
-    <w:lsdException w:name="Medium Shading 2 Accent 6" w:uiPriority="64"/>
-    <w:lsdException w:name="Medium List 1 Accent 6" w:uiPriority="65"/>
-    <w:lsdException w:name="Medium List 2 Accent 6" w:uiPriority="66"/>
-    <w:lsdException w:name="Medium Grid 1 Accent 6" w:uiPriority="67"/>
-    <w:lsdException w:name="Medium Grid 2 Accent 6" w:uiPriority="68"/>
-    <w:lsdException w:name="Medium Grid 3 Accent 6" w:uiPriority="69"/>
-    <w:lsdException w:name="Dark List Accent 6" w:uiPriority="70"/>
-    <w:lsdException w:name="Colorful Shading Accent 6" w:uiPriority="71"/>
-    <w:lsdException w:name="Colorful List Accent 6" w:uiPriority="72"/>
-    <w:lsdException w:name="Colorful Grid Accent 6" w:uiPriority="73"/>
-    <w:lsdException w:name="Subtle Emphasis" w:uiPriority="19" w:qFormat="1"/>
-    <w:lsdException w:name="Intense Emphasis" w:uiPriority="21" w:qFormat="1"/>
-    <w:lsdException w:name="Subtle Reference" w:uiPriority="31" w:qFormat="1"/>
-    <w:lsdException w:name="Intense Reference" w:uiPriority="32" w:qFormat="1"/>
-    <w:lsdException w:name="Book Title" w:uiPriority="33" w:qFormat="1"/>
-    <w:lsdException w:name="Bibliography" w:semiHidden="1" w:uiPriority="37" w:unhideWhenUsed="1"/>
-    <w:lsdException w:name="TOC Heading" w:semiHidden="1" w:uiPriority="39" w:unhideWhenUsed="1" w:qFormat="1"/>
-    <w:lsdException w:name="Plain Table 1" w:uiPriority="41"/>
-    <w:lsdException w:name="Plain Table 2" w:uiPriority="42"/>
-    <w:lsdException w:name="Plain Table 3" w:uiPriority="43"/>
-    <w:lsdException w:name="Plain Table 4" w:uiPriority="44"/>
-    <w:lsdException w:name="Plain Table 5" w:uiPriority="45"/>
-    <w:lsdException w:name="Grid Table Light" w:uiPriority="40"/>
-    <w:lsdException w:name="Grid Table 1 Light" w:uiPriority="46"/>
-    <w:lsdException w:name="Grid Table 2" w:uiPriority="47"/>
-    <w:lsdException w:name="Grid Table 3" w:uiPriority="48"/>
-    <w:lsdException w:name="Grid Table 4" w:uiPriority="49"/>
-    <w:lsdException w:name="Grid Table 5 Dark" w:uiPriority="50"/>
-    <w:lsdException w:name="Grid Table 6 Colorful" w:uiPriority="51"/>
-    <w:lsdException w:name="Grid Table 7 Colorful" w:uiPriority="52"/>
-    <w:lsdException w:name="Grid Table 1 Light Accent 1" w:uiPriority="46"/>
-    <w:lsdException w:name="Grid Table 2 Accent 1" w:uiPriority="47"/>
-    <w:lsdException w:name="Grid Table 3 Accent 1" w:uiPriority="48"/>
-    <w:lsdException w:name="Grid Table 4 Accent 1" w:uiPriority="49"/>
-    <w:lsdException w:name="Grid Table 5 Dark Accent 1" w:uiPriority="50"/>
-    <w:lsdException w:name="Grid Table 6 Colorful Accent 1" w:uiPriority="51"/>
-    <w:lsdException w:name="Grid Table 7 Colorful Accent 1" w:uiPriority="52"/>
-    <w:lsdException w:name="Grid Table 1 Light Accent 2" w:uiPriority="46"/>
-    <w:lsdException w:name="Grid Table 2 Accent 2" w:uiPriority="47"/>
-    <w:lsdException w:name="Grid Table 3 Accent 2" w:uiPriority="48"/>
-    <w:lsdException w:name="Grid Table 4 Accent 2" w:uiPriority="49"/>
-    <w:lsdException w:name="Grid Table 5 Dark Accent 2" w:uiPriority="50"/>
-    <w:lsdException w:name="Grid Table 6 Colorful Accent 2" w:uiPriority="51"/>
-    <w:lsdException w:name="Grid Table 7 Colorful Accent 2" w:uiPriority="52"/>
-    <w:lsdException w:name="Grid Table 1 Light Accent 3" w:uiPriority="46"/>
-    <w:lsdException w:name="Grid Table 2 Accent 3" w:uiPriority="47"/>
-    <w:lsdException w:name="Grid Table 3 Accent 3" w:uiPriority="48"/>
-    <w:lsdException w:name="Grid Table 4 Accent 3" w:uiPriority="49"/>
-    <w:lsdException w:name="Grid Table 5 Dark Accent 3" w:uiPriority="50"/>
-    <w:lsdException w:name="Grid Table 6 Colorful Accent 3" w:uiPriority="51"/>
-    <w:lsdException w:name="Grid Table 7 Colorful Accent 3" w:uiPriority="52"/>
-    <w:lsdException w:name="Grid Table 1 Light Accent 4" w:uiPriority="46"/>
-    <w:lsdException w:name="Grid Table 2 Accent 4" w:uiPriority="47"/>
-    <w:lsdException w:name="Grid Table 3 Accent 4" w:uiPriority="48"/>
-    <w:lsdException w:name="Grid Table 4 Accent 4" w:uiPriority="49"/>
-    <w:lsdException w:name="Grid Table 5 Dark Accent 4" w:uiPriority="50"/>
-    <w:lsdException w:name="Grid Table 6 Colorful Accent 4" w:uiPriority="51"/>
-    <w:lsdException w:name="Grid Table 7 Colorful Accent 4" w:uiPriority="52"/>
-    <w:lsdException w:name="Grid Table 1 Light Accent 5" w:uiPriority="46"/>
-    <w:lsdException w:name="Grid Table 2 Accent 5" w:uiPriority="47"/>
-    <w:lsdException w:name="Grid Table 3 Accent 5" w:uiPriority="48"/>
-    <w:lsdException w:name="Grid Table 4 Accent 5" w:uiPriority="49"/>
-    <w:lsdException w:name="Grid Table 5 Dark Accent 5" w:uiPriority="50"/>
-    <w:lsdException w:name="Grid Table 6 Colorful Accent 5" w:uiPriority="51"/>
-    <w:lsdException w:name="Grid Table 7 Colorful Accent 5" w:uiPriority="52"/>
-    <w:lsdException w:name="Grid Table 1 Light Accent 6" w:uiPriority="46"/>
-    <w:lsdException w:name="Grid Table 2 Accent 6" w:uiPriority="47"/>
-    <w:lsdException w:name="Grid Table 3 Accent 6" w:uiPriority="48"/>
-    <w:lsdException w:name="Grid Table 4 Accent 6" w:uiPriority="49"/>
-    <w:lsdException w:name="Grid Table 5 Dark Accent 6" w:uiPriority="50"/>
-    <w:lsdException w:name="Grid Table 6 Colorful Accent 6" w:uiPriority="51"/>
-    <w:lsdException w:name="Grid Table 7 Colorful Accent 6" w:uiPriority="52"/>
-    <w:lsdException w:name="List Table 1 Light" w:uiPriority="46"/>
-    <w:lsdException w:name="List Table 2" w:uiPriority="47"/>
-    <w:lsdException w:name="List Table 3" w:uiPriority="48"/>
-    <w:lsdException w:name="List Table 4" w:uiPriority="49"/>
-    <w:lsdException w:name="List Table 5 Dark" w:uiPriority="50"/>
-    <w:lsdException w:name="List Table 6 Colorful" w:uiPriority="51"/>
-    <w:lsdException w:name="List Table 7 Colorful" w:uiPriority="52"/>
-    <w:lsdException w:name="List Table 1 Light Accent 1" w:uiPriority="46"/>
-    <w:lsdException w:name="List Table 2 Accent 1" w:uiPriority="47"/>
-    <w:lsdException w:name="List Table 3 Accent 1" w:uiPriority="48"/>
-    <w:lsdException w:name="List Table 4 Accent 1" w:uiPriority="49"/>
-    <w:lsdException w:name="List Table 5 Dark Accent 1" w:uiPriority="50"/>
-    <w:lsdException w:name="List Table 6 Colorful Accent 1" w:uiPriority="51"/>
-    <w:lsdException w:name="List Table 7 Colorful Accent 1" w:uiPriority="52"/>
-    <w:lsdException w:name="List Table 1 Light Accent 2" w:uiPriority="46"/>
-    <w:lsdException w:name="List Table 2 Accent 2" w:uiPriority="47"/>
-    <w:lsdException w:name="List Table 3 Accent 2" w:uiPriority="48"/>
-    <w:lsdException w:name="List Table 4 Accent 2" w:uiPriority="49"/>
-    <w:lsdException w:name="List Table 5 Dark Accent 2" w:uiPriority="50"/>
-    <w:lsdException w:name="List Table 6 Colorful Accent 2" w:uiPriority="51"/>
-    <w:lsdException w:name="List Table 7 Colorful Accent 2" w:uiPriority="52"/>
-    <w:lsdException w:name="List Table 1 Light Accent 3" w:uiPriority="46"/>
-    <w:lsdException w:name="List Table 2 Accent 3" w:uiPriority="47"/>
-    <w:lsdException w:name="List Table 3 Accent 3" w:uiPriority="48"/>
-    <w:lsdException w:name="List Table 4 Accent 3" w:uiPriority="49"/>
-    <w:lsdException w:name="List Table 5 Dark Accent 3" w:uiPriority="50"/>
-    <w:lsdException w:name="List Table 6 Colorful Accent 3" w:uiPriority="51"/>
-    <w:lsdException w:name="List Table 7 Colorful Accent 3" w:uiPriority="52"/>
-    <w:lsdException w:name="List Table 1 Light Accent 4" w:uiPriority="46"/>
-    <w:lsdException w:name="List Table 2 Accent 4" w:uiPriority="47"/>
-    <w:lsdException w:name="List Table 3 Accent 4" w:uiPriority="48"/>
-    <w:lsdException w:name="List Table 4 Accent 4" w:uiPriority="49"/>
-    <w:lsdException w:name="List Table 5 Dark Accent 4" w:uiPriority="50"/>
-    <w:lsdException w:name="List Table 6 Colorful Accent 4" w:uiPriority="51"/>
-    <w:lsdException w:name="List Table 7 Colorful Accent 4" w:uiPriority="52"/>
-    <w:lsdException w:name="List Table 1 Light Accent 5" w:uiPriority="46"/>
-    <w:lsdException w:name="List Table 2 Accent 5" w:uiPriority="47"/>
-    <w:lsdException w:name="List Table 3 Accent 5" w:uiPriority="48"/>
-    <w:lsdException w:name="List Table 4 Accent 5" w:uiPriority="49"/>
-    <w:lsdException w:name="List Table 5 Dark Accent 5" w:uiPriority="50"/>
-    <w:lsdException w:name="List Table 6 Colorful Accent 5" w:uiPriority="51"/>
-    <w:lsdException w:name="List Table 7 Colorful Accent 5" w:uiPriority="52"/>
-    <w:lsdException w:name="List Table 1 Light Accent 6" w:uiPriority="46"/>
-    <w:lsdException w:name="List Table 2 Accent 6" w:uiPriority="47"/>
-    <w:lsdException w:name="List Table 3 Accent 6" w:uiPriority="48"/>
-    <w:lsdException w:name="List Table 4 Accent 6" w:uiPriority="49"/>
-    <w:lsdException w:name="List Table 5 Dark Accent 6" w:uiPriority="50"/>
-    <w:lsdException w:name="List Table 6 Colorful Accent 6" w:uiPriority="51"/>
-    <w:lsdException w:name="List Table 7 Colorful Accent 6" w:uiPriority="52"/>
-    <w:lsdException w:name="Mention" w:semiHidden="1" w:unhideWhenUsed="1"/>
-    <w:lsdException w:name="Smart Hyperlink" w:semiHidden="1" w:unhideWhenUsed="1"/>
-    <w:lsdException w:name="Hashtag" w:semiHidden="1" w:unhideWhenUsed="1"/>
-    <w:lsdException w:name="Unresolved Mention" w:semiHidden="1" w:unhideWhenUsed="1"/>
+  <w:latentStyles w:defLockedState="0" w:defUIPriority="99" w:defSemiHidden="1" w:defUnhideWhenUsed="1" w:defQFormat="0" w:count="267">
+    <w:lsdException w:name="Normal" w:semiHidden="0" w:uiPriority="0" w:unhideWhenUsed="0" w:qFormat="1"/>
+    <w:lsdException w:name="heading 1" w:semiHidden="0" w:uiPriority="9" w:unhideWhenUsed="0" w:qFormat="1"/>
+    <w:lsdException w:name="heading 2" w:uiPriority="9" w:qFormat="1"/>
+    <w:lsdException w:name="heading 3" w:uiPriority="9" w:qFormat="1"/>
+    <w:lsdException w:name="heading 4" w:uiPriority="9" w:qFormat="1"/>
+    <w:lsdException w:name="heading 5" w:uiPriority="9" w:qFormat="1"/>
+    <w:lsdException w:name="heading 6" w:uiPriority="9" w:qFormat="1"/>
+    <w:lsdException w:name="heading 7" w:uiPriority="9" w:qFormat="1"/>
+    <w:lsdException w:name="heading 8" w:uiPriority="9" w:qFormat="1"/>
+    <w:lsdException w:name="heading 9" w:uiPriority="9" w:qFormat="1"/>
+    <w:lsdException w:name="toc 1" w:uiPriority="39"/>
+    <w:lsdException w:name="toc 2" w:uiPriority="39"/>
+    <w:lsdException w:name="toc 3" w:uiPriority="39"/>
+    <w:lsdException w:name="toc 4" w:uiPriority="39"/>
+    <w:lsdException w:name="toc 5" w:uiPriority="39"/>
+    <w:lsdException w:name="toc 6" w:uiPriority="39"/>
+    <w:lsdException w:name="toc 7" w:uiPriority="39"/>
+    <w:lsdException w:name="toc 8" w:uiPriority="39"/>
+    <w:lsdException w:name="toc 9" w:uiPriority="39"/>
+    <w:lsdException w:name="caption" w:uiPriority="35" w:qFormat="1"/>
+    <w:lsdException w:name="Title" w:semiHidden="0" w:uiPriority="10" w:unhideWhenUsed="0" w:qFormat="1"/>
+    <w:lsdException w:name="Default Paragraph Font" w:uiPriority="1"/>
+    <w:lsdException w:name="Subtitle" w:semiHidden="0" w:uiPriority="11" w:unhideWhenUsed="0" w:qFormat="1"/>
+    <w:lsdException w:name="Strong" w:semiHidden="0" w:uiPriority="22" w:unhideWhenUsed="0" w:qFormat="1"/>
+    <w:lsdException w:name="Emphasis" w:semiHidden="0" w:uiPriority="20" w:unhideWhenUsed="0" w:qFormat="1"/>
+    <w:lsdException w:name="Table Grid" w:semiHidden="0" w:uiPriority="59" w:unhideWhenUsed="0"/>
+    <w:lsdException w:name="Placeholder Text" w:unhideWhenUsed="0"/>
+    <w:lsdException w:name="No Spacing" w:semiHidden="0" w:uiPriority="1" w:unhideWhenUsed="0" w:qFormat="1"/>
+    <w:lsdException w:name="Light Shading" w:semiHidden="0" w:uiPriority="60" w:unhideWhenUsed="0"/>
+    <w:lsdException w:name="Light List" w:semiHidden="0" w:uiPriority="61" w:unhideWhenUsed="0"/>
+    <w:lsdException w:name="Light Grid" w:semiHidden="0" w:uiPriority="62" w:unhideWhenUsed="0"/>
+    <w:lsdException w:name="Medium Shading 1" w:semiHidden="0" w:uiPriority="63" w:unhideWhenUsed="0"/>
+    <w:lsdException w:name="Medium Shading 2" w:semiHidden="0" w:uiPriority="64" w:unhideWhenUsed="0"/>
+    <w:lsdException w:name="Medium List 1" w:semiHidden="0" w:uiPriority="65" w:unhideWhenUsed="0"/>
+    <w:lsdException w:name="Medium List 2" w:semiHidden="0" w:uiPriority="66" w:unhideWhenUsed="0"/>
+    <w:lsdException w:name="Medium Grid 1" w:semiHidden="0" w:uiPriority="67" w:unhideWhenUsed="0"/>
+    <w:lsdException w:name="Medium Grid 2" w:semiHidden="0" w:uiPriority="68" w:unhideWhenUsed="0"/>
+    <w:lsdException w:name="Medium Grid 3" w:semiHidden="0" w:uiPriority="69" w:unhideWhenUsed="0"/>
+    <w:lsdException w:name="Dark List" w:semiHidden="0" w:uiPriority="70" w:unhideWhenUsed="0"/>
+    <w:lsdException w:name="Colorful Shading" w:semiHidden="0" w:uiPriority="71" w:unhideWhenUsed="0"/>
+    <w:lsdException w:name="Colorful List" w:semiHidden="0" w:uiPriority="72" w:unhideWhenUsed="0"/>
+    <w:lsdException w:name="Colorful Grid" w:semiHidden="0" w:uiPriority="73" w:unhideWhenUsed="0"/>
+    <w:lsdException w:name="Light Shading Accent 1" w:semiHidden="0" w:uiPriority="60" w:unhideWhenUsed="0"/>
+    <w:lsdException w:name="Light List Accent 1" w:semiHidden="0" w:uiPriority="61" w:unhideWhenUsed="0"/>
+    <w:lsdException w:name="Light Grid Accent 1" w:semiHidden="0" w:uiPriority="62" w:unhideWhenUsed="0"/>
+    <w:lsdException w:name="Medium Shading 1 Accent 1" w:semiHidden="0" w:uiPriority="63" w:unhideWhenUsed="0"/>
+    <w:lsdException w:name="Medium Shading 2 Accent 1" w:semiHidden="0" w:uiPriority="64" w:unhideWhenUsed="0"/>
+    <w:lsdException w:name="Medium List 1 Accent 1" w:semiHidden="0" w:uiPriority="65" w:unhideWhenUsed="0"/>
+    <w:lsdException w:name="Revision" w:unhideWhenUsed="0"/>
+    <w:lsdException w:name="List Paragraph" w:semiHidden="0" w:uiPriority="34" w:unhideWhenUsed="0" w:qFormat="1"/>
+    <w:lsdException w:name="Quote" w:semiHidden="0" w:uiPriority="29" w:unhideWhenUsed="0" w:qFormat="1"/>
+    <w:lsdException w:name="Intense Quote" w:semiHidden="0" w:uiPriority="30" w:unhideWhenUsed="0" w:qFormat="1"/>
+    <w:lsdException w:name="Medium List 2 Accent 1" w:semiHidden="0" w:uiPriority="66" w:unhideWhenUsed="0"/>
+    <w:lsdException w:name="Medium Grid 1 Accent 1" w:semiHidden="0" w:uiPriority="67" w:unhideWhenUsed="0"/>
+    <w:lsdException w:name="Medium Grid 2 Accent 1" w:semiHidden="0" w:uiPriority="68" w:unhideWhenUsed="0"/>
+    <w:lsdException w:name="Medium Grid 3 Accent 1" w:semiHidden="0" w:uiPriority="69" w:unhideWhenUsed="0"/>
+    <w:lsdException w:name="Dark List Accent 1" w:semiHidden="0" w:uiPriority="70" w:unhideWhenUsed="0"/>
+    <w:lsdException w:name="Colorful Shading Accent 1" w:semiHidden="0" w:uiPriority="71" w:unhideWhenUsed="0"/>
+    <w:lsdException w:name="Colorful List Accent 1" w:semiHidden="0" w:uiPriority="72" w:unhideWhenUsed="0"/>
+    <w:lsdException w:name="Colorful Grid Accent 1" w:semiHidden="0" w:uiPriority="73" w:unhideWhenUsed="0"/>
+    <w:lsdException w:name="Light Shading Accent 2" w:semiHidden="0" w:uiPriority="60" w:unhideWhenUsed="0"/>
+    <w:lsdException w:name="Light List Accent 2" w:semiHidden="0" w:uiPriority="61" w:unhideWhenUsed="0"/>
+    <w:lsdException w:name="Light Grid Accent 2" w:semiHidden="0" w:uiPriority="62" w:unhideWhenUsed="0"/>
+    <w:lsdException w:name="Medium Shading 1 Accent 2" w:semiHidden="0" w:uiPriority="63" w:unhideWhenUsed="0"/>
+    <w:lsdException w:name="Medium Shading 2 Accent 2" w:semiHidden="0" w:uiPriority="64" w:unhideWhenUsed="0"/>
+    <w:lsdException w:name="Medium List 1 Accent 2" w:semiHidden="0" w:uiPriority="65" w:unhideWhenUsed="0"/>
+    <w:lsdException w:name="Medium List 2 Accent 2" w:semiHidden="0" w:uiPriority="66" w:unhideWhenUsed="0"/>
+    <w:lsdException w:name="Medium Grid 1 Accent 2" w:semiHidden="0" w:uiPriority="67" w:unhideWhenUsed="0"/>
+    <w:lsdException w:name="Medium Grid 2 Accent 2" w:semiHidden="0" w:uiPriority="68" w:unhideWhenUsed="0"/>
+    <w:lsdException w:name="Medium Grid 3 Accent 2" w:semiHidden="0" w:uiPriority="69" w:unhideWhenUsed="0"/>
+    <w:lsdException w:name="Dark List Accent 2" w:semiHidden="0" w:uiPriority="70" w:unhideWhenUsed="0"/>
+    <w:lsdException w:name="Colorful Shading Accent 2" w:semiHidden="0" w:uiPriority="71" w:unhideWhenUsed="0"/>
+    <w:lsdException w:name="Colorful List Accent 2" w:semiHidden="0" w:uiPriority="72" w:unhideWhenUsed="0"/>
+    <w:lsdException w:name="Colorful Grid Accent 2" w:semiHidden="0" w:uiPriority="73" w:unhideWhenUsed="0"/>
+    <w:lsdException w:name="Light Shading Accent 3" w:semiHidden="0" w:uiPriority="60" w:unhideWhenUsed="0"/>
+    <w:lsdException w:name="Light List Accent 3" w:semiHidden="0" w:uiPriority="61" w:unhideWhenUsed="0"/>
+    <w:lsdException w:name="Light Grid Accent 3" w:semiHidden="0" w:uiPriority="62" w:unhideWhenUsed="0"/>
+    <w:lsdException w:name="Medium Shading 1 Accent 3" w:semiHidden="0" w:uiPriority="63" w:unhideWhenUsed="0"/>
+    <w:lsdException w:name="Medium Shading 2 Accent 3" w:semiHidden="0" w:uiPriority="64" w:unhideWhenUsed="0"/>
+    <w:lsdException w:name="Medium List 1 Accent 3" w:semiHidden="0" w:uiPriority="65" w:unhideWhenUsed="0"/>
+    <w:lsdException w:name="Medium List 2 Accent 3" w:semiHidden="0" w:uiPriority="66" w:unhideWhenUsed="0"/>
+    <w:lsdException w:name="Medium Grid 1 Accent 3" w:semiHidden="0" w:uiPriority="67" w:unhideWhenUsed="0"/>
+    <w:lsdException w:name="Medium Grid 2 Accent 3" w:semiHidden="0" w:uiPriority="68" w:unhideWhenUsed="0"/>
+    <w:lsdException w:name="Medium Grid 3 Accent 3" w:semiHidden="0" w:uiPriority="69" w:unhideWhenUsed="0"/>
+    <w:lsdException w:name="Dark List Accent 3" w:semiHidden="0" w:uiPriority="70" w:unhideWhenUsed="0"/>
+    <w:lsdException w:name="Colorful Shading Accent 3" w:semiHidden="0" w:uiPriority="71" w:unhideWhenUsed="0"/>
+    <w:lsdException w:name="Colorful List Accent 3" w:semiHidden="0" w:uiPriority="72" w:unhideWhenUsed="0"/>
+    <w:lsdException w:name="Colorful Grid Accent 3" w:semiHidden="0" w:uiPriority="73" w:unhideWhenUsed="0"/>
+    <w:lsdException w:name="Light Shading Accent 4" w:semiHidden="0" w:uiPriority="60" w:unhideWhenUsed="0"/>
+    <w:lsdException w:name="Light List Accent 4" w:semiHidden="0" w:uiPriority="61" w:unhideWhenUsed="0"/>
+    <w:lsdException w:name="Light Grid Accent 4" w:semiHidden="0" w:uiPriority="62" w:unhideWhenUsed="0"/>
+    <w:lsdException w:name="Medium Shading 1 Accent 4" w:semiHidden="0" w:uiPriority="63" w:unhideWhenUsed="0"/>
+    <w:lsdException w:name="Medium Shading 2 Accent 4" w:semiHidden="0" w:uiPriority="64" w:unhideWhenUsed="0"/>
+    <w:lsdException w:name="Medium List 1 Accent 4" w:semiHidden="0" w:uiPriority="65" w:unhideWhenUsed="0"/>
+    <w:lsdException w:name="Medium List 2 Accent 4" w:semiHidden="0" w:uiPriority="66" w:unhideWhenUsed="0"/>
+    <w:lsdException w:name="Medium Grid 1 Accent 4" w:semiHidden="0" w:uiPriority="67" w:unhideWhenUsed="0"/>
+    <w:lsdException w:name="Medium Grid 2 Accent 4" w:semiHidden="0" w:uiPriority="68" w:unhideWhenUsed="0"/>
+    <w:lsdException w:name="Medium Grid 3 Accent 4" w:semiHidden="0" w:uiPriority="69" w:unhideWhenUsed="0"/>
+    <w:lsdException w:name="Dark List Accent 4" w:semiHidden="0" w:uiPriority="70" w:unhideWhenUsed="0"/>
+    <w:lsdException w:name="Colorful Shading Accent 4" w:semiHidden="0" w:uiPriority="71" w:unhideWhenUsed="0"/>
+    <w:lsdException w:name="Colorful List Accent 4" w:semiHidden="0" w:uiPriority="72" w:unhideWhenUsed="0"/>
+    <w:lsdException w:name="Colorful Grid Accent 4" w:semiHidden="0" w:uiPriority="73" w:unhideWhenUsed="0"/>
+    <w:lsdException w:name="Light Shading Accent 5" w:semiHidden="0" w:uiPriority="60" w:unhideWhenUsed="0"/>
+    <w:lsdException w:name="Light List Accent 5" w:semiHidden="0" w:uiPriority="61" w:unhideWhenUsed="0"/>
+    <w:lsdException w:name="Light Grid Accent 5" w:semiHidden="0" w:uiPriority="62" w:unhideWhenUsed="0"/>
+    <w:lsdException w:name="Medium Shading 1 Accent 5" w:semiHidden="0" w:uiPriority="63" w:unhideWhenUsed="0"/>
+    <w:lsdException w:name="Medium Shading 2 Accent 5" w:semiHidden="0" w:uiPriority="64" w:unhideWhenUsed="0"/>
+    <w:lsdException w:name="Medium List 1 Accent 5" w:semiHidden="0" w:uiPriority="65" w:unhideWhenUsed="0"/>
+    <w:lsdException w:name="Medium List 2 Accent 5" w:semiHidden="0" w:uiPriority="66" w:unhideWhenUsed="0"/>
+    <w:lsdException w:name="Medium Grid 1 Accent 5" w:semiHidden="0" w:uiPriority="67" w:unhideWhenUsed="0"/>
+    <w:lsdException w:name="Medium Grid 2 Accent 5" w:semiHidden="0" w:uiPriority="68" w:unhideWhenUsed="0"/>
+    <w:lsdException w:name="Medium Grid 3 Accent 5" w:semiHidden="0" w:uiPriority="69" w:unhideWhenUsed="0"/>
+    <w:lsdException w:name="Dark List Accent 5" w:semiHidden="0" w:uiPriority="70" w:unhideWhenUsed="0"/>
+    <w:lsdException w:name="Colorful Shading Accent 5" w:semiHidden="0" w:uiPriority="71" w:unhideWhenUsed="0"/>
+    <w:lsdException w:name="Colorful List Accent 5" w:semiHidden="0" w:uiPriority="72" w:unhideWhenUsed="0"/>
+    <w:lsdException w:name="Colorful Grid Accent 5" w:semiHidden="0" w:uiPriority="73" w:unhideWhenUsed="0"/>
+    <w:lsdException w:name="Light Shading Accent 6" w:semiHidden="0" w:uiPriority="60" w:unhideWhenUsed="0"/>
+    <w:lsdException w:name="Light List Accent 6" w:semiHidden="0" w:uiPriority="61" w:unhideWhenUsed="0"/>
+    <w:lsdException w:name="Light Grid Accent 6" w:semiHidden="0" w:uiPriority="62" w:unhideWhenUsed="0"/>
+    <w:lsdException w:name="Medium Shading 1 Accent 6" w:semiHidden="0" w:uiPriority="63" w:unhideWhenUsed="0"/>
+    <w:lsdException w:name="Medium Shading 2 Accent 6" w:semiHidden="0" w:uiPriority="64" w:unhideWhenUsed="0"/>
+    <w:lsdException w:name="Medium List 1 Accent 6" w:semiHidden="0" w:uiPriority="65" w:unhideWhenUsed="0"/>
+    <w:lsdException w:name="Medium List 2 Accent 6" w:semiHidden="0" w:uiPriority="66" w:unhideWhenUsed="0"/>
+    <w:lsdException w:name="Medium Grid 1 Accent 6" w:semiHidden="0" w:uiPriority="67" w:unhideWhenUsed="0"/>
+    <w:lsdException w:name="Medium Grid 2 Accent 6" w:semiHidden="0" w:uiPriority="68" w:unhideWhenUsed="0"/>
+    <w:lsdException w:name="Medium Grid 3 Accent 6" w:semiHidden="0" w:uiPriority="69" w:unhideWhenUsed="0"/>
+    <w:lsdException w:name="Dark List Accent 6" w:semiHidden="0" w:uiPriority="70" w:unhideWhenUsed="0"/>
+    <w:lsdException w:name="Colorful Shading Accent 6" w:semiHidden="0" w:uiPriority="71" w:unhideWhenUsed="0"/>
+    <w:lsdException w:name="Colorful List Accent 6" w:semiHidden="0" w:uiPriority="72" w:unhideWhenUsed="0"/>
+    <w:lsdException w:name="Colorful Grid Accent 6" w:semiHidden="0" w:uiPriority="73" w:unhideWhenUsed="0"/>
+    <w:lsdException w:name="Subtle Emphasis" w:semiHidden="0" w:uiPriority="19" w:unhideWhenUsed="0" w:qFormat="1"/>
+    <w:lsdException w:name="Intense Emphasis" w:semiHidden="0" w:uiPriority="21" w:unhideWhenUsed="0" w:qFormat="1"/>
+    <w:lsdException w:name="Subtle Reference" w:semiHidden="0" w:uiPriority="31" w:unhideWhenUsed="0" w:qFormat="1"/>
+    <w:lsdException w:name="Intense Reference" w:semiHidden="0" w:uiPriority="32" w:unhideWhenUsed="0" w:qFormat="1"/>
+    <w:lsdException w:name="Book Title" w:semiHidden="0" w:uiPriority="33" w:unhideWhenUsed="0" w:qFormat="1"/>
+    <w:lsdException w:name="Bibliography" w:uiPriority="37"/>
+    <w:lsdException w:name="TOC Heading" w:uiPriority="39" w:qFormat="1"/>
   </w:latentStyles>
   <w:style w:type="paragraph" w:default="1" w:styleId="Normal">
     <w:name w:val="Normal"/>
@@ -7709,6 +7464,7 @@
       <w:spacing w:after="0" w:line="240" w:lineRule="auto"/>
     </w:pPr>
     <w:tblPr>
+      <w:tblInd w:w="0" w:type="dxa"/>
       <w:tblBorders>
         <w:top w:val="single" w:sz="4" w:space="0" w:color="auto"/>
         <w:left w:val="single" w:sz="4" w:space="0" w:color="auto"/>
@@ -7717,6 +7473,12 @@
         <w:insideH w:val="single" w:sz="4" w:space="0" w:color="auto"/>
         <w:insideV w:val="single" w:sz="4" w:space="0" w:color="auto"/>
       </w:tblBorders>
+      <w:tblCellMar>
+        <w:top w:w="0" w:type="dxa"/>
+        <w:left w:w="108" w:type="dxa"/>
+        <w:bottom w:w="0" w:type="dxa"/>
+        <w:right w:w="108" w:type="dxa"/>
+      </w:tblCellMar>
     </w:tblPr>
   </w:style>
   <w:style w:type="character" w:styleId="Hipervnculo">
@@ -7742,7 +7504,7 @@
       <w:u w:val="single"/>
     </w:rPr>
   </w:style>
-  <w:style w:type="character" w:styleId="Mencinsinresolver">
+  <w:style w:type="character" w:customStyle="1" w:styleId="UnresolvedMention">
     <w:name w:val="Unresolved Mention"/>
     <w:basedOn w:val="Fuentedeprrafopredeter"/>
     <w:uiPriority w:val="99"/>
@@ -7757,8 +7519,198 @@
 </w:styles>
 </file>
 
+<file path=word/stylesWithEffects.xml><?xml version="1.0" encoding="utf-8"?>
+<w:styles xmlns:wpc="http://schemas.microsoft.com/office/word/2010/wordprocessingCanvas" xmlns:mc="http://schemas.openxmlformats.org/markup-compatibility/2006" xmlns:o="urn:schemas-microsoft-com:office:office" xmlns:r="http://schemas.openxmlformats.org/officeDocument/2006/relationships" xmlns:m="http://schemas.openxmlformats.org/officeDocument/2006/math" xmlns:v="urn:schemas-microsoft-com:vml" xmlns:wp14="http://schemas.microsoft.com/office/word/2010/wordprocessingDrawing" xmlns:wp="http://schemas.openxmlformats.org/drawingml/2006/wordprocessingDrawing" xmlns:w10="urn:schemas-microsoft-com:office:word" xmlns:w="http://schemas.openxmlformats.org/wordprocessingml/2006/main" xmlns:w14="http://schemas.microsoft.com/office/word/2010/wordml" xmlns:wpg="http://schemas.microsoft.com/office/word/2010/wordprocessingGroup" xmlns:wpi="http://schemas.microsoft.com/office/word/2010/wordprocessingInk" xmlns:wne="http://schemas.microsoft.com/office/word/2006/wordml" xmlns:wps="http://schemas.microsoft.com/office/word/2010/wordprocessingShape" mc:Ignorable="w14 wp14">
+  <w:docDefaults>
+    <w:rPrDefault>
+      <w:rPr>
+        <w:rFonts w:asciiTheme="minorHAnsi" w:eastAsiaTheme="minorEastAsia" w:hAnsiTheme="minorHAnsi" w:cstheme="minorBidi"/>
+        <w:sz w:val="22"/>
+        <w:szCs w:val="22"/>
+        <w:lang w:val="es-AR" w:eastAsia="es-AR" w:bidi="ar-SA"/>
+      </w:rPr>
+    </w:rPrDefault>
+    <w:pPrDefault>
+      <w:pPr>
+        <w:spacing w:after="200" w:line="276" w:lineRule="auto"/>
+      </w:pPr>
+    </w:pPrDefault>
+  </w:docDefaults>
+  <w:latentStyles w:defLockedState="0" w:defUIPriority="99" w:defSemiHidden="1" w:defUnhideWhenUsed="1" w:defQFormat="0" w:count="267">
+    <w:lsdException w:name="Normal" w:semiHidden="0" w:uiPriority="0" w:unhideWhenUsed="0" w:qFormat="1"/>
+    <w:lsdException w:name="heading 1" w:semiHidden="0" w:uiPriority="9" w:unhideWhenUsed="0" w:qFormat="1"/>
+    <w:lsdException w:name="heading 2" w:uiPriority="9" w:qFormat="1"/>
+    <w:lsdException w:name="heading 3" w:uiPriority="9" w:qFormat="1"/>
+    <w:lsdException w:name="heading 4" w:uiPriority="9" w:qFormat="1"/>
+    <w:lsdException w:name="heading 5" w:uiPriority="9" w:qFormat="1"/>
+    <w:lsdException w:name="heading 6" w:uiPriority="9" w:qFormat="1"/>
+    <w:lsdException w:name="heading 7" w:uiPriority="9" w:qFormat="1"/>
+    <w:lsdException w:name="heading 8" w:uiPriority="9" w:qFormat="1"/>
+    <w:lsdException w:name="heading 9" w:uiPriority="9" w:qFormat="1"/>
+    <w:lsdException w:name="toc 1" w:uiPriority="39"/>
+    <w:lsdException w:name="toc 2" w:uiPriority="39"/>
+    <w:lsdException w:name="toc 3" w:uiPriority="39"/>
+    <w:lsdException w:name="toc 4" w:uiPriority="39"/>
+    <w:lsdException w:name="toc 5" w:uiPriority="39"/>
+    <w:lsdException w:name="toc 6" w:uiPriority="39"/>
+    <w:lsdException w:name="toc 7" w:uiPriority="39"/>
+    <w:lsdException w:name="toc 8" w:uiPriority="39"/>
+    <w:lsdException w:name="toc 9" w:uiPriority="39"/>
+    <w:lsdException w:name="caption" w:uiPriority="35" w:qFormat="1"/>
+    <w:lsdException w:name="Title" w:semiHidden="0" w:uiPriority="10" w:unhideWhenUsed="0" w:qFormat="1"/>
+    <w:lsdException w:name="Default Paragraph Font" w:uiPriority="1"/>
+    <w:lsdException w:name="Subtitle" w:semiHidden="0" w:uiPriority="11" w:unhideWhenUsed="0" w:qFormat="1"/>
+    <w:lsdException w:name="Strong" w:semiHidden="0" w:uiPriority="22" w:unhideWhenUsed="0" w:qFormat="1"/>
+    <w:lsdException w:name="Emphasis" w:semiHidden="0" w:uiPriority="20" w:unhideWhenUsed="0" w:qFormat="1"/>
+    <w:lsdException w:name="Table Grid" w:semiHidden="0" w:uiPriority="59" w:unhideWhenUsed="0"/>
+    <w:lsdException w:name="Placeholder Text" w:unhideWhenUsed="0"/>
+    <w:lsdException w:name="No Spacing" w:semiHidden="0" w:uiPriority="1" w:unhideWhenUsed="0" w:qFormat="1"/>
+    <w:lsdException w:name="Light Shading" w:semiHidden="0" w:uiPriority="60" w:unhideWhenUsed="0"/>
+    <w:lsdException w:name="Light List" w:semiHidden="0" w:uiPriority="61" w:unhideWhenUsed="0"/>
+    <w:lsdException w:name="Light Grid" w:semiHidden="0" w:uiPriority="62" w:unhideWhenUsed="0"/>
+    <w:lsdException w:name="Medium Shading 1" w:semiHidden="0" w:uiPriority="63" w:unhideWhenUsed="0"/>
+    <w:lsdException w:name="Medium Shading 2" w:semiHidden="0" w:uiPriority="64" w:unhideWhenUsed="0"/>
+    <w:lsdException w:name="Medium List 1" w:semiHidden="0" w:uiPriority="65" w:unhideWhenUsed="0"/>
+    <w:lsdException w:name="Medium List 2" w:semiHidden="0" w:uiPriority="66" w:unhideWhenUsed="0"/>
+    <w:lsdException w:name="Medium Grid 1" w:semiHidden="0" w:uiPriority="67" w:unhideWhenUsed="0"/>
+    <w:lsdException w:name="Medium Grid 2" w:semiHidden="0" w:uiPriority="68" w:unhideWhenUsed="0"/>
+    <w:lsdException w:name="Medium Grid 3" w:semiHidden="0" w:uiPriority="69" w:unhideWhenUsed="0"/>
+    <w:lsdException w:name="Dark List" w:semiHidden="0" w:uiPriority="70" w:unhideWhenUsed="0"/>
+    <w:lsdException w:name="Colorful Shading" w:semiHidden="0" w:uiPriority="71" w:unhideWhenUsed="0"/>
+    <w:lsdException w:name="Colorful List" w:semiHidden="0" w:uiPriority="72" w:unhideWhenUsed="0"/>
+    <w:lsdException w:name="Colorful Grid" w:semiHidden="0" w:uiPriority="73" w:unhideWhenUsed="0"/>
+    <w:lsdException w:name="Light Shading Accent 1" w:semiHidden="0" w:uiPriority="60" w:unhideWhenUsed="0"/>
+    <w:lsdException w:name="Light List Accent 1" w:semiHidden="0" w:uiPriority="61" w:unhideWhenUsed="0"/>
+    <w:lsdException w:name="Light Grid Accent 1" w:semiHidden="0" w:uiPriority="62" w:unhideWhenUsed="0"/>
+    <w:lsdException w:name="Medium Shading 1 Accent 1" w:semiHidden="0" w:uiPriority="63" w:unhideWhenUsed="0"/>
+    <w:lsdException w:name="Medium Shading 2 Accent 1" w:semiHidden="0" w:uiPriority="64" w:unhideWhenUsed="0"/>
+    <w:lsdException w:name="Medium List 1 Accent 1" w:semiHidden="0" w:uiPriority="65" w:unhideWhenUsed="0"/>
+    <w:lsdException w:name="Revision" w:unhideWhenUsed="0"/>
+    <w:lsdException w:name="List Paragraph" w:semiHidden="0" w:uiPriority="34" w:unhideWhenUsed="0" w:qFormat="1"/>
+    <w:lsdException w:name="Quote" w:semiHidden="0" w:uiPriority="29" w:unhideWhenUsed="0" w:qFormat="1"/>
+    <w:lsdException w:name="Intense Quote" w:semiHidden="0" w:uiPriority="30" w:unhideWhenUsed="0" w:qFormat="1"/>
+    <w:lsdException w:name="Medium List 2 Accent 1" w:semiHidden="0" w:uiPriority="66" w:unhideWhenUsed="0"/>
+    <w:lsdException w:name="Medium Grid 1 Accent 1" w:semiHidden="0" w:uiPriority="67" w:unhideWhenUsed="0"/>
+    <w:lsdException w:name="Medium Grid 2 Accent 1" w:semiHidden="0" w:uiPriority="68" w:unhideWhenUsed="0"/>
+    <w:lsdException w:name="Medium Grid 3 Accent 1" w:semiHidden="0" w:uiPriority="69" w:unhideWhenUsed="0"/>
+    <w:lsdException w:name="Dark List Accent 1" w:semiHidden="0" w:uiPriority="70" w:unhideWhenUsed="0"/>
+    <w:lsdException w:name="Colorful Shading Accent 1" w:semiHidden="0" w:uiPriority="71" w:unhideWhenUsed="0"/>
+    <w:lsdException w:name="Colorful List Accent 1" w:semiHidden="0" w:uiPriority="72" w:unhideWhenUsed="0"/>
+    <w:lsdException w:name="Colorful Grid Accent 1" w:semiHidden="0" w:uiPriority="73" w:unhideWhenUsed="0"/>
+    <w:lsdException w:name="Light Shading Accent 2" w:semiHidden="0" w:uiPriority="60" w:unhideWhenUsed="0"/>
+    <w:lsdException w:name="Light List Accent 2" w:semiHidden="0" w:uiPriority="61" w:unhideWhenUsed="0"/>
+    <w:lsdException w:name="Light Grid Accent 2" w:semiHidden="0" w:uiPriority="62" w:unhideWhenUsed="0"/>
+    <w:lsdException w:name="Medium Shading 1 Accent 2" w:semiHidden="0" w:uiPriority="63" w:unhideWhenUsed="0"/>
+    <w:lsdException w:name="Medium Shading 2 Accent 2" w:semiHidden="0" w:uiPriority="64" w:unhideWhenUsed="0"/>
+    <w:lsdException w:name="Medium List 1 Accent 2" w:semiHidden="0" w:uiPriority="65" w:unhideWhenUsed="0"/>
+    <w:lsdException w:name="Medium List 2 Accent 2" w:semiHidden="0" w:uiPriority="66" w:unhideWhenUsed="0"/>
+    <w:lsdException w:name="Medium Grid 1 Accent 2" w:semiHidden="0" w:uiPriority="67" w:unhideWhenUsed="0"/>
+    <w:lsdException w:name="Medium Grid 2 Accent 2" w:semiHidden="0" w:uiPriority="68" w:unhideWhenUsed="0"/>
+    <w:lsdException w:name="Medium Grid 3 Accent 2" w:semiHidden="0" w:uiPriority="69" w:unhideWhenUsed="0"/>
+    <w:lsdException w:name="Dark List Accent 2" w:semiHidden="0" w:uiPriority="70" w:unhideWhenUsed="0"/>
+    <w:lsdException w:name="Colorful Shading Accent 2" w:semiHidden="0" w:uiPriority="71" w:unhideWhenUsed="0"/>
+    <w:lsdException w:name="Colorful List Accent 2" w:semiHidden="0" w:uiPriority="72" w:unhideWhenUsed="0"/>
+    <w:lsdException w:name="Colorful Grid Accent 2" w:semiHidden="0" w:uiPriority="73" w:unhideWhenUsed="0"/>
+    <w:lsdException w:name="Light Shading Accent 3" w:semiHidden="0" w:uiPriority="60" w:unhideWhenUsed="0"/>
+    <w:lsdException w:name="Light List Accent 3" w:semiHidden="0" w:uiPriority="61" w:unhideWhenUsed="0"/>
+    <w:lsdException w:name="Light Grid Accent 3" w:semiHidden="0" w:uiPriority="62" w:unhideWhenUsed="0"/>
+    <w:lsdException w:name="Medium Shading 1 Accent 3" w:semiHidden="0" w:uiPriority="63" w:unhideWhenUsed="0"/>
+    <w:lsdException w:name="Medium Shading 2 Accent 3" w:semiHidden="0" w:uiPriority="64" w:unhideWhenUsed="0"/>
+    <w:lsdException w:name="Medium List 1 Accent 3" w:semiHidden="0" w:uiPriority="65" w:unhideWhenUsed="0"/>
+    <w:lsdException w:name="Medium List 2 Accent 3" w:semiHidden="0" w:uiPriority="66" w:unhideWhenUsed="0"/>
+    <w:lsdException w:name="Medium Grid 1 Accent 3" w:semiHidden="0" w:uiPriority="67" w:unhideWhenUsed="0"/>
+    <w:lsdException w:name="Medium Grid 2 Accent 3" w:semiHidden="0" w:uiPriority="68" w:unhideWhenUsed="0"/>
+    <w:lsdException w:name="Medium Grid 3 Accent 3" w:semiHidden="0" w:uiPriority="69" w:unhideWhenUsed="0"/>
+    <w:lsdException w:name="Dark List Accent 3" w:semiHidden="0" w:uiPriority="70" w:unhideWhenUsed="0"/>
+    <w:lsdException w:name="Colorful Shading Accent 3" w:semiHidden="0" w:uiPriority="71" w:unhideWhenUsed="0"/>
+    <w:lsdException w:name="Colorful List Accent 3" w:semiHidden="0" w:uiPriority="72" w:unhideWhenUsed="0"/>
+    <w:lsdException w:name="Colorful Grid Accent 3" w:semiHidden="0" w:uiPriority="73" w:unhideWhenUsed="0"/>
+    <w:lsdException w:name="Light Shading Accent 4" w:semiHidden="0" w:uiPriority="60" w:unhideWhenUsed="0"/>
+    <w:lsdException w:name="Light List Accent 4" w:semiHidden="0" w:uiPriority="61" w:unhideWhenUsed="0"/>
+    <w:lsdException w:name="Light Grid Accent 4" w:semiHidden="0" w:uiPriority="62" w:unhideWhenUsed="0"/>
+    <w:lsdException w:name="Medium Shading 1 Accent 4" w:semiHidden="0" w:uiPriority="63" w:unhideWhenUsed="0"/>
+    <w:lsdException w:name="Medium Shading 2 Accent 4" w:semiHidden="0" w:uiPriority="64" w:unhideWhenUsed="0"/>
+    <w:lsdException w:name="Medium List 1 Accent 4" w:semiHidden="0" w:uiPriority="65" w:unhideWhenUsed="0"/>
+    <w:lsdException w:name="Medium List 2 Accent 4" w:semiHidden="0" w:uiPriority="66" w:unhideWhenUsed="0"/>
+    <w:lsdException w:name="Medium Grid 1 Accent 4" w:semiHidden="0" w:uiPriority="67" w:unhideWhenUsed="0"/>
+    <w:lsdException w:name="Medium Grid 2 Accent 4" w:semiHidden="0" w:uiPriority="68" w:unhideWhenUsed="0"/>
+    <w:lsdException w:name="Medium Grid 3 Accent 4" w:semiHidden="0" w:uiPriority="69" w:unhideWhenUsed="0"/>
+    <w:lsdException w:name="Dark List Accent 4" w:semiHidden="0" w:uiPriority="70" w:unhideWhenUsed="0"/>
+    <w:lsdException w:name="Colorful Shading Accent 4" w:semiHidden="0" w:uiPriority="71" w:unhideWhenUsed="0"/>
+    <w:lsdException w:name="Colorful List Accent 4" w:semiHidden="0" w:uiPriority="72" w:unhideWhenUsed="0"/>
+    <w:lsdException w:name="Colorful Grid Accent 4" w:semiHidden="0" w:uiPriority="73" w:unhideWhenUsed="0"/>
+    <w:lsdException w:name="Light Shading Accent 5" w:semiHidden="0" w:uiPriority="60" w:unhideWhenUsed="0"/>
+    <w:lsdException w:name="Light List Accent 5" w:semiHidden="0" w:uiPriority="61" w:unhideWhenUsed="0"/>
+    <w:lsdException w:name="Light Grid Accent 5" w:semiHidden="0" w:uiPriority="62" w:unhideWhenUsed="0"/>
+    <w:lsdException w:name="Medium Shading 1 Accent 5" w:semiHidden="0" w:uiPriority="63" w:unhideWhenUsed="0"/>
+    <w:lsdException w:name="Medium Shading 2 Accent 5" w:semiHidden="0" w:uiPriority="64" w:unhideWhenUsed="0"/>
+    <w:lsdException w:name="Medium List 1 Accent 5" w:semiHidden="0" w:uiPriority="65" w:unhideWhenUsed="0"/>
+    <w:lsdException w:name="Medium List 2 Accent 5" w:semiHidden="0" w:uiPriority="66" w:unhideWhenUsed="0"/>
+    <w:lsdException w:name="Medium Grid 1 Accent 5" w:semiHidden="0" w:uiPriority="67" w:unhideWhenUsed="0"/>
+    <w:lsdException w:name="Medium Grid 2 Accent 5" w:semiHidden="0" w:uiPriority="68" w:unhideWhenUsed="0"/>
+    <w:lsdException w:name="Medium Grid 3 Accent 5" w:semiHidden="0" w:uiPriority="69" w:unhideWhenUsed="0"/>
+    <w:lsdException w:name="Dark List Accent 5" w:semiHidden="0" w:uiPriority="70" w:unhideWhenUsed="0"/>
+    <w:lsdException w:name="Colorful Shading Accent 5" w:semiHidden="0" w:uiPriority="71" w:unhideWhenUsed="0"/>
+    <w:lsdException w:name="Colorful List Accent 5" w:semiHidden="0" w:uiPriority="72" w:unhideWhenUsed="0"/>
+    <w:lsdException w:name="Colorful Grid Accent 5" w:semiHidden="0" w:uiPriority="73" w:unhideWhenUsed="0"/>
+    <w:lsdException w:name="Light Shading Accent 6" w:semiHidden="0" w:uiPriority="60" w:unhideWhenUsed="0"/>
+    <w:lsdException w:name="Light List Accent 6" w:semiHidden="0" w:uiPriority="61" w:unhideWhenUsed="0"/>
+    <w:lsdException w:name="Light Grid Accent 6" w:semiHidden="0" w:uiPriority="62" w:unhideWhenUsed="0"/>
+    <w:lsdException w:name="Medium Shading 1 Accent 6" w:semiHidden="0" w:uiPriority="63" w:unhideWhenUsed="0"/>
+    <w:lsdException w:name="Medium Shading 2 Accent 6" w:semiHidden="0" w:uiPriority="64" w:unhideWhenUsed="0"/>
+    <w:lsdException w:name="Medium List 1 Accent 6" w:semiHidden="0" w:uiPriority="65" w:unhideWhenUsed="0"/>
+    <w:lsdException w:name="Medium List 2 Accent 6" w:semiHidden="0" w:uiPriority="66" w:unhideWhenUsed="0"/>
+    <w:lsdException w:name="Medium Grid 1 Accent 6" w:semiHidden="0" w:uiPriority="67" w:unhideWhenUsed="0"/>
+    <w:lsdException w:name="Medium Grid 2 Accent 6" w:semiHidden="0" w:uiPriority="68" w:unhideWhenUsed="0"/>
+    <w:lsdException w:name="Medium Grid 3 Accent 6" w:semiHidden="0" w:uiPriority="69" w:unhideWhenUsed="0"/>
+    <w:lsdException w:name="Dark List Accent 6" w:semiHidden="0" w:uiPriority="70" w:unhideWhenUsed="0"/>
+    <w:lsdException w:name="Colorful Shading Accent 6" w:semiHidden="0" w:uiPriority="71" w:unhideWhenUsed="0"/>
+    <w:lsdException w:name="Colorful List Accent 6" w:semiHidden="0" w:uiPriority="72" w:unhideWhenUsed="0"/>
+    <w:lsdException w:name="Colorful Grid Accent 6" w:semiHidden="0" w:uiPriority="73" w:unhideWhenUsed="0"/>
+    <w:lsdException w:name="Subtle Emphasis" w:semiHidden="0" w:uiPriority="19" w:unhideWhenUsed="0" w:qFormat="1"/>
+    <w:lsdException w:name="Intense Emphasis" w:semiHidden="0" w:uiPriority="21" w:unhideWhenUsed="0" w:qFormat="1"/>
+    <w:lsdException w:name="Subtle Reference" w:semiHidden="0" w:uiPriority="31" w:unhideWhenUsed="0" w:qFormat="1"/>
+    <w:lsdException w:name="Intense Reference" w:semiHidden="0" w:uiPriority="32" w:unhideWhenUsed="0" w:qFormat="1"/>
+    <w:lsdException w:name="Book Title" w:semiHidden="0" w:uiPriority="33" w:unhideWhenUsed="0" w:qFormat="1"/>
+    <w:lsdException w:name="Bibliography" w:uiPriority="37"/>
+    <w:lsdException w:name="TOC Heading" w:uiPriority="39" w:qFormat="1"/>
+  </w:latentStyles>
+  <w:style w:type="paragraph" w:default="1" w:styleId="Normal">
+    <w:name w:val="Normal"/>
+    <w:qFormat/>
+  </w:style>
+  <w:style w:type="character" w:default="1" w:styleId="Fuentedeprrafopredeter">
+    <w:name w:val="Default Paragraph Font"/>
+    <w:uiPriority w:val="1"/>
+    <w:semiHidden/>
+    <w:unhideWhenUsed/>
+  </w:style>
+  <w:style w:type="table" w:default="1" w:styleId="Tablanormal">
+    <w:name w:val="Normal Table"/>
+    <w:uiPriority w:val="99"/>
+    <w:semiHidden/>
+    <w:unhideWhenUsed/>
+    <w:tblPr>
+      <w:tblInd w:w="0" w:type="dxa"/>
+      <w:tblCellMar>
+        <w:top w:w="0" w:type="dxa"/>
+        <w:left w:w="108" w:type="dxa"/>
+        <w:bottom w:w="0" w:type="dxa"/>
+        <w:right w:w="108" w:type="dxa"/>
+      </w:tblCellMar>
+    </w:tblPr>
+  </w:style>
+  <w:style w:type="numbering" w:default="1" w:styleId="Sinlista">
+    <w:name w:val="No List"/>
+    <w:uiPriority w:val="99"/>
+    <w:semiHidden/>
+    <w:unhideWhenUsed/>
+  </w:style>
+</w:styles>
+</file>
+
 <file path=word/glossary/document.xml><?xml version="1.0" encoding="utf-8"?>
-<w:glossaryDocument xmlns:wpc="http://schemas.microsoft.com/office/word/2010/wordprocessingCanvas" xmlns:cx="http://schemas.microsoft.com/office/drawing/2014/chartex" xmlns:cx1="http://schemas.microsoft.com/office/drawing/2015/9/8/chartex" xmlns:cx2="http://schemas.microsoft.com/office/drawing/2015/10/21/chartex" xmlns:cx3="http://schemas.microsoft.com/office/drawing/2016/5/9/chartex" xmlns:cx4="http://schemas.microsoft.com/office/drawing/2016/5/10/chartex" xmlns:cx5="http://schemas.microsoft.com/office/drawing/2016/5/11/chartex" xmlns:cx6="http://schemas.microsoft.com/office/drawing/2016/5/12/chartex" xmlns:cx7="http://schemas.microsoft.com/office/drawing/2016/5/13/chartex" xmlns:cx8="http://schemas.microsoft.com/office/drawing/2016/5/14/chartex" xmlns:mc="http://schemas.openxmlformats.org/markup-compatibility/2006" xmlns:aink="http://schemas.microsoft.com/office/drawing/2016/ink" xmlns:am3d="http://schemas.microsoft.com/office/drawing/2017/model3d" xmlns:o="urn:schemas-microsoft-com:office:office" xmlns:r="http://schemas.openxmlformats.org/officeDocument/2006/relationships" xmlns:m="http://schemas.openxmlformats.org/officeDocument/2006/math" xmlns:v="urn:schemas-microsoft-com:vml" xmlns:wp14="http://schemas.microsoft.com/office/word/2010/wordprocessingDrawing" xmlns:wp="http://schemas.openxmlformats.org/drawingml/2006/wordprocessingDrawing" xmlns:w10="urn:schemas-microsoft-com:office:word" xmlns:w="http://schemas.openxmlformats.org/wordprocessingml/2006/main" xmlns:w14="http://schemas.microsoft.com/office/word/2010/wordml" xmlns:w15="http://schemas.microsoft.com/office/word/2012/wordml" xmlns:w16cid="http://schemas.microsoft.com/office/word/2016/wordml/cid" xmlns:w16se="http://schemas.microsoft.com/office/word/2015/wordml/symex" xmlns:wpg="http://schemas.microsoft.com/office/word/2010/wordprocessingGroup" xmlns:wpi="http://schemas.microsoft.com/office/word/2010/wordprocessingInk" xmlns:wne="http://schemas.microsoft.com/office/word/2006/wordml" xmlns:wps="http://schemas.microsoft.com/office/word/2010/wordprocessingShape" mc:Ignorable="w14 w15 w16se w16cid wp14">
+<w:glossaryDocument xmlns:wpc="http://schemas.microsoft.com/office/word/2010/wordprocessingCanvas" xmlns:mc="http://schemas.openxmlformats.org/markup-compatibility/2006" xmlns:o="urn:schemas-microsoft-com:office:office" xmlns:r="http://schemas.openxmlformats.org/officeDocument/2006/relationships" xmlns:m="http://schemas.openxmlformats.org/officeDocument/2006/math" xmlns:v="urn:schemas-microsoft-com:vml" xmlns:wp14="http://schemas.microsoft.com/office/word/2010/wordprocessingDrawing" xmlns:wp="http://schemas.openxmlformats.org/drawingml/2006/wordprocessingDrawing" xmlns:w10="urn:schemas-microsoft-com:office:word" xmlns:w="http://schemas.openxmlformats.org/wordprocessingml/2006/main" xmlns:w14="http://schemas.microsoft.com/office/word/2010/wordml" xmlns:wpg="http://schemas.microsoft.com/office/word/2010/wordprocessingGroup" xmlns:wpi="http://schemas.microsoft.com/office/word/2010/wordprocessingInk" xmlns:wne="http://schemas.microsoft.com/office/word/2006/wordml" xmlns:wps="http://schemas.microsoft.com/office/word/2010/wordprocessingShape" mc:Ignorable="w14 wp14">
   <w:docParts>
     <w:docPart>
       <w:docPartPr>
@@ -7817,7 +7769,7 @@
               <w:rFonts w:asciiTheme="majorHAnsi" w:eastAsiaTheme="majorEastAsia" w:hAnsiTheme="majorHAnsi" w:cstheme="majorBidi"/>
               <w:b/>
               <w:bCs/>
-              <w:color w:val="4472C4" w:themeColor="accent1"/>
+              <w:color w:val="4F81BD" w:themeColor="accent1"/>
               <w:sz w:val="36"/>
               <w:szCs w:val="36"/>
               <w:lang w:val="es-ES"/>
@@ -7832,7 +7784,7 @@
 </file>
 
 <file path=word/glossary/fontTable.xml><?xml version="1.0" encoding="utf-8"?>
-<w:fonts xmlns:mc="http://schemas.openxmlformats.org/markup-compatibility/2006" xmlns:r="http://schemas.openxmlformats.org/officeDocument/2006/relationships" xmlns:w="http://schemas.openxmlformats.org/wordprocessingml/2006/main" xmlns:w14="http://schemas.microsoft.com/office/word/2010/wordml" xmlns:w15="http://schemas.microsoft.com/office/word/2012/wordml" xmlns:w16cid="http://schemas.microsoft.com/office/word/2016/wordml/cid" xmlns:w16se="http://schemas.microsoft.com/office/word/2015/wordml/symex" mc:Ignorable="w14 w15 w16se w16cid">
+<w:fonts xmlns:mc="http://schemas.openxmlformats.org/markup-compatibility/2006" xmlns:r="http://schemas.openxmlformats.org/officeDocument/2006/relationships" xmlns:w="http://schemas.openxmlformats.org/wordprocessingml/2006/main" xmlns:w14="http://schemas.microsoft.com/office/word/2010/wordml" mc:Ignorable="w14">
   <w:font w:name="Times New Roman">
     <w:panose1 w:val="02020603050405020304"/>
     <w:charset w:val="00"/>
@@ -7852,7 +7804,7 @@
     <w:charset w:val="00"/>
     <w:family w:val="swiss"/>
     <w:pitch w:val="variable"/>
-    <w:sig w:usb0="E0002AFF" w:usb1="C000247B" w:usb2="00000009" w:usb3="00000000" w:csb0="000001FF" w:csb1="00000000"/>
+    <w:sig w:usb0="E0002EFF" w:usb1="C000247B" w:usb2="00000009" w:usb3="00000000" w:csb0="000001FF" w:csb1="00000000"/>
   </w:font>
   <w:font w:name="Courier New">
     <w:panose1 w:val="02070309020205020404"/>
@@ -7882,18 +7834,11 @@
     <w:pitch w:val="variable"/>
     <w:sig w:usb0="E1002EFF" w:usb1="C000605B" w:usb2="00000029" w:usb3="00000000" w:csb0="000101FF" w:csb1="00000000"/>
   </w:font>
-  <w:font w:name="Calibri Light">
-    <w:panose1 w:val="020F0302020204030204"/>
-    <w:charset w:val="00"/>
-    <w:family w:val="swiss"/>
-    <w:pitch w:val="variable"/>
-    <w:sig w:usb0="E0002AFF" w:usb1="C000247B" w:usb2="00000009" w:usb3="00000000" w:csb0="000001FF" w:csb1="00000000"/>
-  </w:font>
 </w:fonts>
 </file>
 
 <file path=word/glossary/settings.xml><?xml version="1.0" encoding="utf-8"?>
-<w:settings xmlns:mc="http://schemas.openxmlformats.org/markup-compatibility/2006" xmlns:o="urn:schemas-microsoft-com:office:office" xmlns:r="http://schemas.openxmlformats.org/officeDocument/2006/relationships" xmlns:m="http://schemas.openxmlformats.org/officeDocument/2006/math" xmlns:v="urn:schemas-microsoft-com:vml" xmlns:w10="urn:schemas-microsoft-com:office:word" xmlns:w="http://schemas.openxmlformats.org/wordprocessingml/2006/main" xmlns:w14="http://schemas.microsoft.com/office/word/2010/wordml" xmlns:w15="http://schemas.microsoft.com/office/word/2012/wordml" xmlns:w16cid="http://schemas.microsoft.com/office/word/2016/wordml/cid" xmlns:w16se="http://schemas.microsoft.com/office/word/2015/wordml/symex" xmlns:sl="http://schemas.openxmlformats.org/schemaLibrary/2006/main" mc:Ignorable="w14 w15 w16se w16cid">
+<w:settings xmlns:mc="http://schemas.openxmlformats.org/markup-compatibility/2006" xmlns:o="urn:schemas-microsoft-com:office:office" xmlns:r="http://schemas.openxmlformats.org/officeDocument/2006/relationships" xmlns:m="http://schemas.openxmlformats.org/officeDocument/2006/math" xmlns:v="urn:schemas-microsoft-com:vml" xmlns:w10="urn:schemas-microsoft-com:office:word" xmlns:w="http://schemas.openxmlformats.org/wordprocessingml/2006/main" xmlns:w14="http://schemas.microsoft.com/office/word/2010/wordml" xmlns:sl="http://schemas.openxmlformats.org/schemaLibrary/2006/main" mc:Ignorable="w14">
   <w:view w:val="normal"/>
   <w:defaultTabStop w:val="708"/>
   <w:hyphenationZone w:val="425"/>
@@ -7901,7 +7846,6 @@
   <w:compat>
     <w:useFELayout/>
     <w:compatSetting w:name="compatibilityMode" w:uri="http://schemas.microsoft.com/office/word" w:val="12"/>
-    <w:compatSetting w:name="useWord2013TrackBottomHyphenation" w:uri="http://schemas.microsoft.com/office/word" w:val="1"/>
   </w:compat>
   <w:rsids>
     <w:rsidRoot w:val="009E3517"/>
@@ -7928,6 +7872,7 @@
     <w:rsid w:val="00AB51E4"/>
     <w:rsid w:val="00C07071"/>
     <w:rsid w:val="00C50C7C"/>
+    <w:rsid w:val="00D804FA"/>
     <w:rsid w:val="00F3210C"/>
     <w:rsid w:val="00F50193"/>
     <w:rsid w:val="00F83ABE"/>
@@ -7947,13 +7892,13 @@
   </m:mathPr>
   <w:themeFontLang w:val="es-AR"/>
   <w:clrSchemeMapping w:bg1="light1" w:t1="dark1" w:bg2="light2" w:t2="dark2" w:accent1="accent1" w:accent2="accent2" w:accent3="accent3" w:accent4="accent4" w:accent5="accent5" w:accent6="accent6" w:hyperlink="hyperlink" w:followedHyperlink="followedHyperlink"/>
-  <w:decimalSymbol w:val="."/>
-  <w:listSeparator w:val=","/>
+  <w:decimalSymbol w:val=","/>
+  <w:listSeparator w:val=";"/>
 </w:settings>
 </file>
 
 <file path=word/glossary/styles.xml><?xml version="1.0" encoding="utf-8"?>
-<w:styles xmlns:mc="http://schemas.openxmlformats.org/markup-compatibility/2006" xmlns:r="http://schemas.openxmlformats.org/officeDocument/2006/relationships" xmlns:w="http://schemas.openxmlformats.org/wordprocessingml/2006/main" xmlns:w14="http://schemas.microsoft.com/office/word/2010/wordml" xmlns:w15="http://schemas.microsoft.com/office/word/2012/wordml" xmlns:w16cid="http://schemas.microsoft.com/office/word/2016/wordml/cid" xmlns:w16se="http://schemas.microsoft.com/office/word/2015/wordml/symex" mc:Ignorable="w14 w15 w16se w16cid">
+<w:styles xmlns:mc="http://schemas.openxmlformats.org/markup-compatibility/2006" xmlns:r="http://schemas.openxmlformats.org/officeDocument/2006/relationships" xmlns:w="http://schemas.openxmlformats.org/wordprocessingml/2006/main" xmlns:w14="http://schemas.microsoft.com/office/word/2010/wordml" mc:Ignorable="w14">
   <w:docDefaults>
     <w:rPrDefault>
       <w:rPr>
@@ -7969,382 +7914,144 @@
       </w:pPr>
     </w:pPrDefault>
   </w:docDefaults>
-  <w:latentStyles w:defLockedState="0" w:defUIPriority="99" w:defSemiHidden="0" w:defUnhideWhenUsed="0" w:defQFormat="0" w:count="375">
-    <w:lsdException w:name="Normal" w:uiPriority="0" w:qFormat="1"/>
-    <w:lsdException w:name="heading 1" w:uiPriority="9" w:qFormat="1"/>
-    <w:lsdException w:name="heading 2" w:semiHidden="1" w:uiPriority="9" w:unhideWhenUsed="1" w:qFormat="1"/>
-    <w:lsdException w:name="heading 3" w:semiHidden="1" w:uiPriority="9" w:unhideWhenUsed="1" w:qFormat="1"/>
-    <w:lsdException w:name="heading 4" w:semiHidden="1" w:uiPriority="9" w:unhideWhenUsed="1" w:qFormat="1"/>
-    <w:lsdException w:name="heading 5" w:semiHidden="1" w:uiPriority="9" w:unhideWhenUsed="1" w:qFormat="1"/>
-    <w:lsdException w:name="heading 6" w:semiHidden="1" w:uiPriority="9" w:unhideWhenUsed="1" w:qFormat="1"/>
-    <w:lsdException w:name="heading 7" w:semiHidden="1" w:uiPriority="9" w:unhideWhenUsed="1" w:qFormat="1"/>
-    <w:lsdException w:name="heading 8" w:semiHidden="1" w:uiPriority="9" w:unhideWhenUsed="1" w:qFormat="1"/>
-    <w:lsdException w:name="heading 9" w:semiHidden="1" w:uiPriority="9" w:unhideWhenUsed="1" w:qFormat="1"/>
-    <w:lsdException w:name="index 1" w:semiHidden="1" w:unhideWhenUsed="1"/>
-    <w:lsdException w:name="index 2" w:semiHidden="1" w:unhideWhenUsed="1"/>
-    <w:lsdException w:name="index 3" w:semiHidden="1" w:unhideWhenUsed="1"/>
-    <w:lsdException w:name="index 4" w:semiHidden="1" w:unhideWhenUsed="1"/>
-    <w:lsdException w:name="index 5" w:semiHidden="1" w:unhideWhenUsed="1"/>
-    <w:lsdException w:name="index 6" w:semiHidden="1" w:unhideWhenUsed="1"/>
-    <w:lsdException w:name="index 7" w:semiHidden="1" w:unhideWhenUsed="1"/>
-    <w:lsdException w:name="index 8" w:semiHidden="1" w:unhideWhenUsed="1"/>
-    <w:lsdException w:name="index 9" w:semiHidden="1" w:unhideWhenUsed="1"/>
-    <w:lsdException w:name="toc 1" w:semiHidden="1" w:uiPriority="39" w:unhideWhenUsed="1"/>
-    <w:lsdException w:name="toc 2" w:semiHidden="1" w:uiPriority="39" w:unhideWhenUsed="1"/>
-    <w:lsdException w:name="toc 3" w:semiHidden="1" w:uiPriority="39" w:unhideWhenUsed="1"/>
-    <w:lsdException w:name="toc 4" w:semiHidden="1" w:uiPriority="39" w:unhideWhenUsed="1"/>
-    <w:lsdException w:name="toc 5" w:semiHidden="1" w:uiPriority="39" w:unhideWhenUsed="1"/>
-    <w:lsdException w:name="toc 6" w:semiHidden="1" w:uiPriority="39" w:unhideWhenUsed="1"/>
-    <w:lsdException w:name="toc 7" w:semiHidden="1" w:uiPriority="39" w:unhideWhenUsed="1"/>
-    <w:lsdException w:name="toc 8" w:semiHidden="1" w:uiPriority="39" w:unhideWhenUsed="1"/>
-    <w:lsdException w:name="toc 9" w:semiHidden="1" w:uiPriority="39" w:unhideWhenUsed="1"/>
-    <w:lsdException w:name="Normal Indent" w:semiHidden="1" w:unhideWhenUsed="1"/>
-    <w:lsdException w:name="footnote text" w:semiHidden="1" w:unhideWhenUsed="1"/>
-    <w:lsdException w:name="annotation text" w:semiHidden="1" w:unhideWhenUsed="1"/>
-    <w:lsdException w:name="header" w:semiHidden="1" w:unhideWhenUsed="1"/>
-    <w:lsdException w:name="footer" w:semiHidden="1" w:unhideWhenUsed="1"/>
-    <w:lsdException w:name="index heading" w:semiHidden="1" w:unhideWhenUsed="1"/>
-    <w:lsdException w:name="caption" w:semiHidden="1" w:uiPriority="35" w:unhideWhenUsed="1" w:qFormat="1"/>
-    <w:lsdException w:name="table of figures" w:semiHidden="1" w:unhideWhenUsed="1"/>
-    <w:lsdException w:name="envelope address" w:semiHidden="1" w:unhideWhenUsed="1"/>
-    <w:lsdException w:name="envelope return" w:semiHidden="1" w:unhideWhenUsed="1"/>
-    <w:lsdException w:name="footnote reference" w:semiHidden="1" w:unhideWhenUsed="1"/>
-    <w:lsdException w:name="annotation reference" w:semiHidden="1" w:unhideWhenUsed="1"/>
-    <w:lsdException w:name="line number" w:semiHidden="1" w:unhideWhenUsed="1"/>
-    <w:lsdException w:name="page number" w:semiHidden="1" w:unhideWhenUsed="1"/>
-    <w:lsdException w:name="endnote reference" w:semiHidden="1" w:unhideWhenUsed="1"/>
-    <w:lsdException w:name="endnote text" w:semiHidden="1" w:unhideWhenUsed="1"/>
-    <w:lsdException w:name="table of authorities" w:semiHidden="1" w:unhideWhenUsed="1"/>
-    <w:lsdException w:name="macro" w:semiHidden="1" w:unhideWhenUsed="1"/>
-    <w:lsdException w:name="toa heading" w:semiHidden="1" w:unhideWhenUsed="1"/>
-    <w:lsdException w:name="List" w:semiHidden="1" w:unhideWhenUsed="1"/>
-    <w:lsdException w:name="List Bullet" w:semiHidden="1" w:unhideWhenUsed="1"/>
-    <w:lsdException w:name="List Number" w:semiHidden="1" w:unhideWhenUsed="1"/>
-    <w:lsdException w:name="List 2" w:semiHidden="1" w:unhideWhenUsed="1"/>
-    <w:lsdException w:name="List 3" w:semiHidden="1" w:unhideWhenUsed="1"/>
-    <w:lsdException w:name="List 4" w:semiHidden="1" w:unhideWhenUsed="1"/>
-    <w:lsdException w:name="List 5" w:semiHidden="1" w:unhideWhenUsed="1"/>
-    <w:lsdException w:name="List Bullet 2" w:semiHidden="1" w:unhideWhenUsed="1"/>
-    <w:lsdException w:name="List Bullet 3" w:semiHidden="1" w:unhideWhenUsed="1"/>
-    <w:lsdException w:name="List Bullet 4" w:semiHidden="1" w:unhideWhenUsed="1"/>
-    <w:lsdException w:name="List Bullet 5" w:semiHidden="1" w:unhideWhenUsed="1"/>
-    <w:lsdException w:name="List Number 2" w:semiHidden="1" w:unhideWhenUsed="1"/>
-    <w:lsdException w:name="List Number 3" w:semiHidden="1" w:unhideWhenUsed="1"/>
-    <w:lsdException w:name="List Number 4" w:semiHidden="1" w:unhideWhenUsed="1"/>
-    <w:lsdException w:name="List Number 5" w:semiHidden="1" w:unhideWhenUsed="1"/>
-    <w:lsdException w:name="Title" w:uiPriority="10" w:qFormat="1"/>
-    <w:lsdException w:name="Closing" w:semiHidden="1" w:unhideWhenUsed="1"/>
-    <w:lsdException w:name="Signature" w:semiHidden="1" w:unhideWhenUsed="1"/>
-    <w:lsdException w:name="Default Paragraph Font" w:semiHidden="1" w:uiPriority="1" w:unhideWhenUsed="1"/>
-    <w:lsdException w:name="Body Text" w:semiHidden="1" w:unhideWhenUsed="1"/>
-    <w:lsdException w:name="Body Text Indent" w:semiHidden="1" w:unhideWhenUsed="1"/>
-    <w:lsdException w:name="List Continue" w:semiHidden="1" w:unhideWhenUsed="1"/>
-    <w:lsdException w:name="List Continue 2" w:semiHidden="1" w:unhideWhenUsed="1"/>
-    <w:lsdException w:name="List Continue 3" w:semiHidden="1" w:unhideWhenUsed="1"/>
-    <w:lsdException w:name="List Continue 4" w:semiHidden="1" w:unhideWhenUsed="1"/>
-    <w:lsdException w:name="List Continue 5" w:semiHidden="1" w:unhideWhenUsed="1"/>
-    <w:lsdException w:name="Message Header" w:semiHidden="1" w:unhideWhenUsed="1"/>
-    <w:lsdException w:name="Subtitle" w:uiPriority="11" w:qFormat="1"/>
-    <w:lsdException w:name="Salutation" w:semiHidden="1" w:unhideWhenUsed="1"/>
-    <w:lsdException w:name="Date" w:semiHidden="1" w:unhideWhenUsed="1"/>
-    <w:lsdException w:name="Body Text First Indent" w:semiHidden="1" w:unhideWhenUsed="1"/>
-    <w:lsdException w:name="Body Text First Indent 2" w:semiHidden="1" w:unhideWhenUsed="1"/>
-    <w:lsdException w:name="Note Heading" w:semiHidden="1" w:unhideWhenUsed="1"/>
-    <w:lsdException w:name="Body Text 2" w:semiHidden="1" w:unhideWhenUsed="1"/>
-    <w:lsdException w:name="Body Text 3" w:semiHidden="1" w:unhideWhenUsed="1"/>
-    <w:lsdException w:name="Body Text Indent 2" w:semiHidden="1" w:unhideWhenUsed="1"/>
-    <w:lsdException w:name="Body Text Indent 3" w:semiHidden="1" w:unhideWhenUsed="1"/>
-    <w:lsdException w:name="Block Text" w:semiHidden="1" w:unhideWhenUsed="1"/>
-    <w:lsdException w:name="Hyperlink" w:semiHidden="1" w:unhideWhenUsed="1"/>
-    <w:lsdException w:name="FollowedHyperlink" w:semiHidden="1" w:unhideWhenUsed="1"/>
-    <w:lsdException w:name="Strong" w:uiPriority="22" w:qFormat="1"/>
-    <w:lsdException w:name="Emphasis" w:uiPriority="20" w:qFormat="1"/>
-    <w:lsdException w:name="Document Map" w:semiHidden="1" w:unhideWhenUsed="1"/>
-    <w:lsdException w:name="Plain Text" w:semiHidden="1" w:unhideWhenUsed="1"/>
-    <w:lsdException w:name="E-mail Signature" w:semiHidden="1" w:unhideWhenUsed="1"/>
-    <w:lsdException w:name="HTML Top of Form" w:semiHidden="1" w:unhideWhenUsed="1"/>
-    <w:lsdException w:name="HTML Bottom of Form" w:semiHidden="1" w:unhideWhenUsed="1"/>
-    <w:lsdException w:name="Normal (Web)" w:semiHidden="1" w:unhideWhenUsed="1"/>
-    <w:lsdException w:name="HTML Acronym" w:semiHidden="1" w:unhideWhenUsed="1"/>
-    <w:lsdException w:name="HTML Address" w:semiHidden="1" w:unhideWhenUsed="1"/>
-    <w:lsdException w:name="HTML Cite" w:semiHidden="1" w:unhideWhenUsed="1"/>
-    <w:lsdException w:name="HTML Code" w:semiHidden="1" w:unhideWhenUsed="1"/>
-    <w:lsdException w:name="HTML Definition" w:semiHidden="1" w:unhideWhenUsed="1"/>
-    <w:lsdException w:name="HTML Keyboard" w:semiHidden="1" w:unhideWhenUsed="1"/>
-    <w:lsdException w:name="HTML Preformatted" w:semiHidden="1" w:unhideWhenUsed="1"/>
-    <w:lsdException w:name="HTML Sample" w:semiHidden="1" w:unhideWhenUsed="1"/>
-    <w:lsdException w:name="HTML Typewriter" w:semiHidden="1" w:unhideWhenUsed="1"/>
-    <w:lsdException w:name="HTML Variable" w:semiHidden="1" w:unhideWhenUsed="1"/>
-    <w:lsdException w:name="Normal Table" w:semiHidden="1" w:unhideWhenUsed="1"/>
-    <w:lsdException w:name="annotation subject" w:semiHidden="1" w:unhideWhenUsed="1"/>
-    <w:lsdException w:name="No List" w:semiHidden="1" w:unhideWhenUsed="1"/>
-    <w:lsdException w:name="Outline List 1" w:semiHidden="1" w:unhideWhenUsed="1"/>
-    <w:lsdException w:name="Outline List 2" w:semiHidden="1" w:unhideWhenUsed="1"/>
-    <w:lsdException w:name="Outline List 3" w:semiHidden="1" w:unhideWhenUsed="1"/>
-    <w:lsdException w:name="Table Simple 1" w:semiHidden="1" w:unhideWhenUsed="1"/>
-    <w:lsdException w:name="Table Simple 2" w:semiHidden="1" w:unhideWhenUsed="1"/>
-    <w:lsdException w:name="Table Simple 3" w:semiHidden="1" w:unhideWhenUsed="1"/>
-    <w:lsdException w:name="Table Classic 1" w:semiHidden="1" w:unhideWhenUsed="1"/>
-    <w:lsdException w:name="Table Classic 2" w:semiHidden="1" w:unhideWhenUsed="1"/>
-    <w:lsdException w:name="Table Classic 3" w:semiHidden="1" w:unhideWhenUsed="1"/>
-    <w:lsdException w:name="Table Classic 4" w:semiHidden="1" w:unhideWhenUsed="1"/>
-    <w:lsdException w:name="Table Colorful 1" w:semiHidden="1" w:unhideWhenUsed="1"/>
-    <w:lsdException w:name="Table Colorful 2" w:semiHidden="1" w:unhideWhenUsed="1"/>
-    <w:lsdException w:name="Table Colorful 3" w:semiHidden="1" w:unhideWhenUsed="1"/>
-    <w:lsdException w:name="Table Columns 1" w:semiHidden="1" w:unhideWhenUsed="1"/>
-    <w:lsdException w:name="Table Columns 2" w:semiHidden="1" w:unhideWhenUsed="1"/>
-    <w:lsdException w:name="Table Columns 3" w:semiHidden="1" w:unhideWhenUsed="1"/>
-    <w:lsdException w:name="Table Columns 4" w:semiHidden="1" w:unhideWhenUsed="1"/>
-    <w:lsdException w:name="Table Columns 5" w:semiHidden="1" w:unhideWhenUsed="1"/>
-    <w:lsdException w:name="Table Grid 1" w:semiHidden="1" w:unhideWhenUsed="1"/>
-    <w:lsdException w:name="Table Grid 2" w:semiHidden="1" w:unhideWhenUsed="1"/>
-    <w:lsdException w:name="Table Grid 3" w:semiHidden="1" w:unhideWhenUsed="1"/>
-    <w:lsdException w:name="Table Grid 4" w:semiHidden="1" w:unhideWhenUsed="1"/>
-    <w:lsdException w:name="Table Grid 5" w:semiHidden="1" w:unhideWhenUsed="1"/>
-    <w:lsdException w:name="Table Grid 6" w:semiHidden="1" w:unhideWhenUsed="1"/>
-    <w:lsdException w:name="Table Grid 7" w:semiHidden="1" w:unhideWhenUsed="1"/>
-    <w:lsdException w:name="Table Grid 8" w:semiHidden="1" w:unhideWhenUsed="1"/>
-    <w:lsdException w:name="Table List 1" w:semiHidden="1" w:unhideWhenUsed="1"/>
-    <w:lsdException w:name="Table List 2" w:semiHidden="1" w:unhideWhenUsed="1"/>
-    <w:lsdException w:name="Table List 3" w:semiHidden="1" w:unhideWhenUsed="1"/>
-    <w:lsdException w:name="Table List 4" w:semiHidden="1" w:unhideWhenUsed="1"/>
-    <w:lsdException w:name="Table List 5" w:semiHidden="1" w:unhideWhenUsed="1"/>
-    <w:lsdException w:name="Table List 6" w:semiHidden="1" w:unhideWhenUsed="1"/>
-    <w:lsdException w:name="Table List 7" w:semiHidden="1" w:unhideWhenUsed="1"/>
-    <w:lsdException w:name="Table List 8" w:semiHidden="1" w:unhideWhenUsed="1"/>
-    <w:lsdException w:name="Table 3D effects 1" w:semiHidden="1" w:unhideWhenUsed="1"/>
-    <w:lsdException w:name="Table 3D effects 2" w:semiHidden="1" w:unhideWhenUsed="1"/>
-    <w:lsdException w:name="Table 3D effects 3" w:semiHidden="1" w:unhideWhenUsed="1"/>
-    <w:lsdException w:name="Table Contemporary" w:semiHidden="1" w:unhideWhenUsed="1"/>
-    <w:lsdException w:name="Table Elegant" w:semiHidden="1" w:unhideWhenUsed="1"/>
-    <w:lsdException w:name="Table Professional" w:semiHidden="1" w:unhideWhenUsed="1"/>
-    <w:lsdException w:name="Table Subtle 1" w:semiHidden="1" w:unhideWhenUsed="1"/>
-    <w:lsdException w:name="Table Subtle 2" w:semiHidden="1" w:unhideWhenUsed="1"/>
-    <w:lsdException w:name="Table Web 1" w:semiHidden="1" w:unhideWhenUsed="1"/>
-    <w:lsdException w:name="Table Web 2" w:semiHidden="1" w:unhideWhenUsed="1"/>
-    <w:lsdException w:name="Table Web 3" w:semiHidden="1" w:unhideWhenUsed="1"/>
-    <w:lsdException w:name="Balloon Text" w:semiHidden="1" w:unhideWhenUsed="1"/>
-    <w:lsdException w:name="Table Grid" w:uiPriority="59"/>
-    <w:lsdException w:name="Table Theme" w:semiHidden="1" w:unhideWhenUsed="1"/>
-    <w:lsdException w:name="Placeholder Text" w:semiHidden="1"/>
-    <w:lsdException w:name="No Spacing" w:uiPriority="1" w:qFormat="1"/>
-    <w:lsdException w:name="Light Shading" w:uiPriority="60"/>
-    <w:lsdException w:name="Light List" w:uiPriority="61"/>
-    <w:lsdException w:name="Light Grid" w:uiPriority="62"/>
-    <w:lsdException w:name="Medium Shading 1" w:uiPriority="63"/>
-    <w:lsdException w:name="Medium Shading 2" w:uiPriority="64"/>
-    <w:lsdException w:name="Medium List 1" w:uiPriority="65"/>
-    <w:lsdException w:name="Medium List 2" w:uiPriority="66"/>
-    <w:lsdException w:name="Medium Grid 1" w:uiPriority="67"/>
-    <w:lsdException w:name="Medium Grid 2" w:uiPriority="68"/>
-    <w:lsdException w:name="Medium Grid 3" w:uiPriority="69"/>
-    <w:lsdException w:name="Dark List" w:uiPriority="70"/>
-    <w:lsdException w:name="Colorful Shading" w:uiPriority="71"/>
-    <w:lsdException w:name="Colorful List" w:uiPriority="72"/>
-    <w:lsdException w:name="Colorful Grid" w:uiPriority="73"/>
-    <w:lsdException w:name="Light Shading Accent 1" w:uiPriority="60"/>
-    <w:lsdException w:name="Light List Accent 1" w:uiPriority="61"/>
-    <w:lsdException w:name="Light Grid Accent 1" w:uiPriority="62"/>
-    <w:lsdException w:name="Medium Shading 1 Accent 1" w:uiPriority="63"/>
-    <w:lsdException w:name="Medium Shading 2 Accent 1" w:uiPriority="64"/>
-    <w:lsdException w:name="Medium List 1 Accent 1" w:uiPriority="65"/>
-    <w:lsdException w:name="Revision" w:semiHidden="1"/>
-    <w:lsdException w:name="List Paragraph" w:uiPriority="34" w:qFormat="1"/>
-    <w:lsdException w:name="Quote" w:uiPriority="29" w:qFormat="1"/>
-    <w:lsdException w:name="Intense Quote" w:uiPriority="30" w:qFormat="1"/>
-    <w:lsdException w:name="Medium List 2 Accent 1" w:uiPriority="66"/>
-    <w:lsdException w:name="Medium Grid 1 Accent 1" w:uiPriority="67"/>
-    <w:lsdException w:name="Medium Grid 2 Accent 1" w:uiPriority="68"/>
-    <w:lsdException w:name="Medium Grid 3 Accent 1" w:uiPriority="69"/>
-    <w:lsdException w:name="Dark List Accent 1" w:uiPriority="70"/>
-    <w:lsdException w:name="Colorful Shading Accent 1" w:uiPriority="71"/>
-    <w:lsdException w:name="Colorful List Accent 1" w:uiPriority="72"/>
-    <w:lsdException w:name="Colorful Grid Accent 1" w:uiPriority="73"/>
-    <w:lsdException w:name="Light Shading Accent 2" w:uiPriority="60"/>
-    <w:lsdException w:name="Light List Accent 2" w:uiPriority="61"/>
-    <w:lsdException w:name="Light Grid Accent 2" w:uiPriority="62"/>
-    <w:lsdException w:name="Medium Shading 1 Accent 2" w:uiPriority="63"/>
-    <w:lsdException w:name="Medium Shading 2 Accent 2" w:uiPriority="64"/>
-    <w:lsdException w:name="Medium List 1 Accent 2" w:uiPriority="65"/>
-    <w:lsdException w:name="Medium List 2 Accent 2" w:uiPriority="66"/>
-    <w:lsdException w:name="Medium Grid 1 Accent 2" w:uiPriority="67"/>
-    <w:lsdException w:name="Medium Grid 2 Accent 2" w:uiPriority="68"/>
-    <w:lsdException w:name="Medium Grid 3 Accent 2" w:uiPriority="69"/>
-    <w:lsdException w:name="Dark List Accent 2" w:uiPriority="70"/>
-    <w:lsdException w:name="Colorful Shading Accent 2" w:uiPriority="71"/>
-    <w:lsdException w:name="Colorful List Accent 2" w:uiPriority="72"/>
-    <w:lsdException w:name="Colorful Grid Accent 2" w:uiPriority="73"/>
-    <w:lsdException w:name="Light Shading Accent 3" w:uiPriority="60"/>
-    <w:lsdException w:name="Light List Accent 3" w:uiPriority="61"/>
-    <w:lsdException w:name="Light Grid Accent 3" w:uiPriority="62"/>
-    <w:lsdException w:name="Medium Shading 1 Accent 3" w:uiPriority="63"/>
-    <w:lsdException w:name="Medium Shading 2 Accent 3" w:uiPriority="64"/>
-    <w:lsdException w:name="Medium List 1 Accent 3" w:uiPriority="65"/>
-    <w:lsdException w:name="Medium List 2 Accent 3" w:uiPriority="66"/>
-    <w:lsdException w:name="Medium Grid 1 Accent 3" w:uiPriority="67"/>
-    <w:lsdException w:name="Medium Grid 2 Accent 3" w:uiPriority="68"/>
-    <w:lsdException w:name="Medium Grid 3 Accent 3" w:uiPriority="69"/>
-    <w:lsdException w:name="Dark List Accent 3" w:uiPriority="70"/>
-    <w:lsdException w:name="Colorful Shading Accent 3" w:uiPriority="71"/>
-    <w:lsdException w:name="Colorful List Accent 3" w:uiPriority="72"/>
-    <w:lsdException w:name="Colorful Grid Accent 3" w:uiPriority="73"/>
-    <w:lsdException w:name="Light Shading Accent 4" w:uiPriority="60"/>
-    <w:lsdException w:name="Light List Accent 4" w:uiPriority="61"/>
-    <w:lsdException w:name="Light Grid Accent 4" w:uiPriority="62"/>
-    <w:lsdException w:name="Medium Shading 1 Accent 4" w:uiPriority="63"/>
-    <w:lsdException w:name="Medium Shading 2 Accent 4" w:uiPriority="64"/>
-    <w:lsdException w:name="Medium List 1 Accent 4" w:uiPriority="65"/>
-    <w:lsdException w:name="Medium List 2 Accent 4" w:uiPriority="66"/>
-    <w:lsdException w:name="Medium Grid 1 Accent 4" w:uiPriority="67"/>
-    <w:lsdException w:name="Medium Grid 2 Accent 4" w:uiPriority="68"/>
-    <w:lsdException w:name="Medium Grid 3 Accent 4" w:uiPriority="69"/>
-    <w:lsdException w:name="Dark List Accent 4" w:uiPriority="70"/>
-    <w:lsdException w:name="Colorful Shading Accent 4" w:uiPriority="71"/>
-    <w:lsdException w:name="Colorful List Accent 4" w:uiPriority="72"/>
-    <w:lsdException w:name="Colorful Grid Accent 4" w:uiPriority="73"/>
-    <w:lsdException w:name="Light Shading Accent 5" w:uiPriority="60"/>
-    <w:lsdException w:name="Light List Accent 5" w:uiPriority="61"/>
-    <w:lsdException w:name="Light Grid Accent 5" w:uiPriority="62"/>
-    <w:lsdException w:name="Medium Shading 1 Accent 5" w:uiPriority="63"/>
-    <w:lsdException w:name="Medium Shading 2 Accent 5" w:uiPriority="64"/>
-    <w:lsdException w:name="Medium List 1 Accent 5" w:uiPriority="65"/>
-    <w:lsdException w:name="Medium List 2 Accent 5" w:uiPriority="66"/>
-    <w:lsdException w:name="Medium Grid 1 Accent 5" w:uiPriority="67"/>
-    <w:lsdException w:name="Medium Grid 2 Accent 5" w:uiPriority="68"/>
-    <w:lsdException w:name="Medium Grid 3 Accent 5" w:uiPriority="69"/>
-    <w:lsdException w:name="Dark List Accent 5" w:uiPriority="70"/>
-    <w:lsdException w:name="Colorful Shading Accent 5" w:uiPriority="71"/>
-    <w:lsdException w:name="Colorful List Accent 5" w:uiPriority="72"/>
-    <w:lsdException w:name="Colorful Grid Accent 5" w:uiPriority="73"/>
-    <w:lsdException w:name="Light Shading Accent 6" w:uiPriority="60"/>
-    <w:lsdException w:name="Light List Accent 6" w:uiPriority="61"/>
-    <w:lsdException w:name="Light Grid Accent 6" w:uiPriority="62"/>
-    <w:lsdException w:name="Medium Shading 1 Accent 6" w:uiPriority="63"/>
-    <w:lsdException w:name="Medium Shading 2 Accent 6" w:uiPriority="64"/>
-    <w:lsdException w:name="Medium List 1 Accent 6" w:uiPriority="65"/>
-    <w:lsdException w:name="Medium List 2 Accent 6" w:uiPriority="66"/>
-    <w:lsdException w:name="Medium Grid 1 Accent 6" w:uiPriority="67"/>
-    <w:lsdException w:name="Medium Grid 2 Accent 6" w:uiPriority="68"/>
-    <w:lsdException w:name="Medium Grid 3 Accent 6" w:uiPriority="69"/>
-    <w:lsdException w:name="Dark List Accent 6" w:uiPriority="70"/>
-    <w:lsdException w:name="Colorful Shading Accent 6" w:uiPriority="71"/>
-    <w:lsdException w:name="Colorful List Accent 6" w:uiPriority="72"/>
-    <w:lsdException w:name="Colorful Grid Accent 6" w:uiPriority="73"/>
-    <w:lsdException w:name="Subtle Emphasis" w:uiPriority="19" w:qFormat="1"/>
-    <w:lsdException w:name="Intense Emphasis" w:uiPriority="21" w:qFormat="1"/>
-    <w:lsdException w:name="Subtle Reference" w:uiPriority="31" w:qFormat="1"/>
-    <w:lsdException w:name="Intense Reference" w:uiPriority="32" w:qFormat="1"/>
-    <w:lsdException w:name="Book Title" w:uiPriority="33" w:qFormat="1"/>
-    <w:lsdException w:name="Bibliography" w:semiHidden="1" w:uiPriority="37" w:unhideWhenUsed="1"/>
-    <w:lsdException w:name="TOC Heading" w:semiHidden="1" w:uiPriority="39" w:unhideWhenUsed="1" w:qFormat="1"/>
-    <w:lsdException w:name="Plain Table 1" w:uiPriority="41"/>
-    <w:lsdException w:name="Plain Table 2" w:uiPriority="42"/>
-    <w:lsdException w:name="Plain Table 3" w:uiPriority="43"/>
-    <w:lsdException w:name="Plain Table 4" w:uiPriority="44"/>
-    <w:lsdException w:name="Plain Table 5" w:uiPriority="45"/>
-    <w:lsdException w:name="Grid Table Light" w:uiPriority="40"/>
-    <w:lsdException w:name="Grid Table 1 Light" w:uiPriority="46"/>
-    <w:lsdException w:name="Grid Table 2" w:uiPriority="47"/>
-    <w:lsdException w:name="Grid Table 3" w:uiPriority="48"/>
-    <w:lsdException w:name="Grid Table 4" w:uiPriority="49"/>
-    <w:lsdException w:name="Grid Table 5 Dark" w:uiPriority="50"/>
-    <w:lsdException w:name="Grid Table 6 Colorful" w:uiPriority="51"/>
-    <w:lsdException w:name="Grid Table 7 Colorful" w:uiPriority="52"/>
-    <w:lsdException w:name="Grid Table 1 Light Accent 1" w:uiPriority="46"/>
-    <w:lsdException w:name="Grid Table 2 Accent 1" w:uiPriority="47"/>
-    <w:lsdException w:name="Grid Table 3 Accent 1" w:uiPriority="48"/>
-    <w:lsdException w:name="Grid Table 4 Accent 1" w:uiPriority="49"/>
-    <w:lsdException w:name="Grid Table 5 Dark Accent 1" w:uiPriority="50"/>
-    <w:lsdException w:name="Grid Table 6 Colorful Accent 1" w:uiPriority="51"/>
-    <w:lsdException w:name="Grid Table 7 Colorful Accent 1" w:uiPriority="52"/>
-    <w:lsdException w:name="Grid Table 1 Light Accent 2" w:uiPriority="46"/>
-    <w:lsdException w:name="Grid Table 2 Accent 2" w:uiPriority="47"/>
-    <w:lsdException w:name="Grid Table 3 Accent 2" w:uiPriority="48"/>
-    <w:lsdException w:name="Grid Table 4 Accent 2" w:uiPriority="49"/>
-    <w:lsdException w:name="Grid Table 5 Dark Accent 2" w:uiPriority="50"/>
-    <w:lsdException w:name="Grid Table 6 Colorful Accent 2" w:uiPriority="51"/>
-    <w:lsdException w:name="Grid Table 7 Colorful Accent 2" w:uiPriority="52"/>
-    <w:lsdException w:name="Grid Table 1 Light Accent 3" w:uiPriority="46"/>
-    <w:lsdException w:name="Grid Table 2 Accent 3" w:uiPriority="47"/>
-    <w:lsdException w:name="Grid Table 3 Accent 3" w:uiPriority="48"/>
-    <w:lsdException w:name="Grid Table 4 Accent 3" w:uiPriority="49"/>
-    <w:lsdException w:name="Grid Table 5 Dark Accent 3" w:uiPriority="50"/>
-    <w:lsdException w:name="Grid Table 6 Colorful Accent 3" w:uiPriority="51"/>
-    <w:lsdException w:name="Grid Table 7 Colorful Accent 3" w:uiPriority="52"/>
-    <w:lsdException w:name="Grid Table 1 Light Accent 4" w:uiPriority="46"/>
-    <w:lsdException w:name="Grid Table 2 Accent 4" w:uiPriority="47"/>
-    <w:lsdException w:name="Grid Table 3 Accent 4" w:uiPriority="48"/>
-    <w:lsdException w:name="Grid Table 4 Accent 4" w:uiPriority="49"/>
-    <w:lsdException w:name="Grid Table 5 Dark Accent 4" w:uiPriority="50"/>
-    <w:lsdException w:name="Grid Table 6 Colorful Accent 4" w:uiPriority="51"/>
-    <w:lsdException w:name="Grid Table 7 Colorful Accent 4" w:uiPriority="52"/>
-    <w:lsdException w:name="Grid Table 1 Light Accent 5" w:uiPriority="46"/>
-    <w:lsdException w:name="Grid Table 2 Accent 5" w:uiPriority="47"/>
-    <w:lsdException w:name="Grid Table 3 Accent 5" w:uiPriority="48"/>
-    <w:lsdException w:name="Grid Table 4 Accent 5" w:uiPriority="49"/>
-    <w:lsdException w:name="Grid Table 5 Dark Accent 5" w:uiPriority="50"/>
-    <w:lsdException w:name="Grid Table 6 Colorful Accent 5" w:uiPriority="51"/>
-    <w:lsdException w:name="Grid Table 7 Colorful Accent 5" w:uiPriority="52"/>
-    <w:lsdException w:name="Grid Table 1 Light Accent 6" w:uiPriority="46"/>
-    <w:lsdException w:name="Grid Table 2 Accent 6" w:uiPriority="47"/>
-    <w:lsdException w:name="Grid Table 3 Accent 6" w:uiPriority="48"/>
-    <w:lsdException w:name="Grid Table 4 Accent 6" w:uiPriority="49"/>
-    <w:lsdException w:name="Grid Table 5 Dark Accent 6" w:uiPriority="50"/>
-    <w:lsdException w:name="Grid Table 6 Colorful Accent 6" w:uiPriority="51"/>
-    <w:lsdException w:name="Grid Table 7 Colorful Accent 6" w:uiPriority="52"/>
-    <w:lsdException w:name="List Table 1 Light" w:uiPriority="46"/>
-    <w:lsdException w:name="List Table 2" w:uiPriority="47"/>
-    <w:lsdException w:name="List Table 3" w:uiPriority="48"/>
-    <w:lsdException w:name="List Table 4" w:uiPriority="49"/>
-    <w:lsdException w:name="List Table 5 Dark" w:uiPriority="50"/>
-    <w:lsdException w:name="List Table 6 Colorful" w:uiPriority="51"/>
-    <w:lsdException w:name="List Table 7 Colorful" w:uiPriority="52"/>
-    <w:lsdException w:name="List Table 1 Light Accent 1" w:uiPriority="46"/>
-    <w:lsdException w:name="List Table 2 Accent 1" w:uiPriority="47"/>
-    <w:lsdException w:name="List Table 3 Accent 1" w:uiPriority="48"/>
-    <w:lsdException w:name="List Table 4 Accent 1" w:uiPriority="49"/>
-    <w:lsdException w:name="List Table 5 Dark Accent 1" w:uiPriority="50"/>
-    <w:lsdException w:name="List Table 6 Colorful Accent 1" w:uiPriority="51"/>
-    <w:lsdException w:name="List Table 7 Colorful Accent 1" w:uiPriority="52"/>
-    <w:lsdException w:name="List Table 1 Light Accent 2" w:uiPriority="46"/>
-    <w:lsdException w:name="List Table 2 Accent 2" w:uiPriority="47"/>
-    <w:lsdException w:name="List Table 3 Accent 2" w:uiPriority="48"/>
-    <w:lsdException w:name="List Table 4 Accent 2" w:uiPriority="49"/>
-    <w:lsdException w:name="List Table 5 Dark Accent 2" w:uiPriority="50"/>
-    <w:lsdException w:name="List Table 6 Colorful Accent 2" w:uiPriority="51"/>
-    <w:lsdException w:name="List Table 7 Colorful Accent 2" w:uiPriority="52"/>
-    <w:lsdException w:name="List Table 1 Light Accent 3" w:uiPriority="46"/>
-    <w:lsdException w:name="List Table 2 Accent 3" w:uiPriority="47"/>
-    <w:lsdException w:name="List Table 3 Accent 3" w:uiPriority="48"/>
-    <w:lsdException w:name="List Table 4 Accent 3" w:uiPriority="49"/>
-    <w:lsdException w:name="List Table 5 Dark Accent 3" w:uiPriority="50"/>
-    <w:lsdException w:name="List Table 6 Colorful Accent 3" w:uiPriority="51"/>
-    <w:lsdException w:name="List Table 7 Colorful Accent 3" w:uiPriority="52"/>
-    <w:lsdException w:name="List Table 1 Light Accent 4" w:uiPriority="46"/>
-    <w:lsdException w:name="List Table 2 Accent 4" w:uiPriority="47"/>
-    <w:lsdException w:name="List Table 3 Accent 4" w:uiPriority="48"/>
-    <w:lsdException w:name="List Table 4 Accent 4" w:uiPriority="49"/>
-    <w:lsdException w:name="List Table 5 Dark Accent 4" w:uiPriority="50"/>
-    <w:lsdException w:name="List Table 6 Colorful Accent 4" w:uiPriority="51"/>
-    <w:lsdException w:name="List Table 7 Colorful Accent 4" w:uiPriority="52"/>
-    <w:lsdException w:name="List Table 1 Light Accent 5" w:uiPriority="46"/>
-    <w:lsdException w:name="List Table 2 Accent 5" w:uiPriority="47"/>
-    <w:lsdException w:name="List Table 3 Accent 5" w:uiPriority="48"/>
-    <w:lsdException w:name="List Table 4 Accent 5" w:uiPriority="49"/>
-    <w:lsdException w:name="List Table 5 Dark Accent 5" w:uiPriority="50"/>
-    <w:lsdException w:name="List Table 6 Colorful Accent 5" w:uiPriority="51"/>
-    <w:lsdException w:name="List Table 7 Colorful Accent 5" w:uiPriority="52"/>
-    <w:lsdException w:name="List Table 1 Light Accent 6" w:uiPriority="46"/>
-    <w:lsdException w:name="List Table 2 Accent 6" w:uiPriority="47"/>
-    <w:lsdException w:name="List Table 3 Accent 6" w:uiPriority="48"/>
-    <w:lsdException w:name="List Table 4 Accent 6" w:uiPriority="49"/>
-    <w:lsdException w:name="List Table 5 Dark Accent 6" w:uiPriority="50"/>
-    <w:lsdException w:name="List Table 6 Colorful Accent 6" w:uiPriority="51"/>
-    <w:lsdException w:name="List Table 7 Colorful Accent 6" w:uiPriority="52"/>
-    <w:lsdException w:name="Mention" w:semiHidden="1" w:unhideWhenUsed="1"/>
-    <w:lsdException w:name="Smart Hyperlink" w:semiHidden="1" w:unhideWhenUsed="1"/>
-    <w:lsdException w:name="Hashtag" w:semiHidden="1" w:unhideWhenUsed="1"/>
-    <w:lsdException w:name="Unresolved Mention" w:semiHidden="1" w:unhideWhenUsed="1"/>
+  <w:latentStyles w:defLockedState="0" w:defUIPriority="99" w:defSemiHidden="1" w:defUnhideWhenUsed="1" w:defQFormat="0" w:count="267">
+    <w:lsdException w:name="Normal" w:semiHidden="0" w:uiPriority="0" w:unhideWhenUsed="0" w:qFormat="1"/>
+    <w:lsdException w:name="heading 1" w:semiHidden="0" w:uiPriority="9" w:unhideWhenUsed="0" w:qFormat="1"/>
+    <w:lsdException w:name="heading 2" w:uiPriority="9" w:qFormat="1"/>
+    <w:lsdException w:name="heading 3" w:uiPriority="9" w:qFormat="1"/>
+    <w:lsdException w:name="heading 4" w:uiPriority="9" w:qFormat="1"/>
+    <w:lsdException w:name="heading 5" w:uiPriority="9" w:qFormat="1"/>
+    <w:lsdException w:name="heading 6" w:uiPriority="9" w:qFormat="1"/>
+    <w:lsdException w:name="heading 7" w:uiPriority="9" w:qFormat="1"/>
+    <w:lsdException w:name="heading 8" w:uiPriority="9" w:qFormat="1"/>
+    <w:lsdException w:name="heading 9" w:uiPriority="9" w:qFormat="1"/>
+    <w:lsdException w:name="toc 1" w:uiPriority="39"/>
+    <w:lsdException w:name="toc 2" w:uiPriority="39"/>
+    <w:lsdException w:name="toc 3" w:uiPriority="39"/>
+    <w:lsdException w:name="toc 4" w:uiPriority="39"/>
+    <w:lsdException w:name="toc 5" w:uiPriority="39"/>
+    <w:lsdException w:name="toc 6" w:uiPriority="39"/>
+    <w:lsdException w:name="toc 7" w:uiPriority="39"/>
+    <w:lsdException w:name="toc 8" w:uiPriority="39"/>
+    <w:lsdException w:name="toc 9" w:uiPriority="39"/>
+    <w:lsdException w:name="caption" w:uiPriority="35" w:qFormat="1"/>
+    <w:lsdException w:name="Title" w:semiHidden="0" w:uiPriority="10" w:unhideWhenUsed="0" w:qFormat="1"/>
+    <w:lsdException w:name="Default Paragraph Font" w:uiPriority="1"/>
+    <w:lsdException w:name="Subtitle" w:semiHidden="0" w:uiPriority="11" w:unhideWhenUsed="0" w:qFormat="1"/>
+    <w:lsdException w:name="Strong" w:semiHidden="0" w:uiPriority="22" w:unhideWhenUsed="0" w:qFormat="1"/>
+    <w:lsdException w:name="Emphasis" w:semiHidden="0" w:uiPriority="20" w:unhideWhenUsed="0" w:qFormat="1"/>
+    <w:lsdException w:name="Table Grid" w:semiHidden="0" w:uiPriority="59" w:unhideWhenUsed="0"/>
+    <w:lsdException w:name="Placeholder Text" w:unhideWhenUsed="0"/>
+    <w:lsdException w:name="No Spacing" w:semiHidden="0" w:uiPriority="1" w:unhideWhenUsed="0" w:qFormat="1"/>
+    <w:lsdException w:name="Light Shading" w:semiHidden="0" w:uiPriority="60" w:unhideWhenUsed="0"/>
+    <w:lsdException w:name="Light List" w:semiHidden="0" w:uiPriority="61" w:unhideWhenUsed="0"/>
+    <w:lsdException w:name="Light Grid" w:semiHidden="0" w:uiPriority="62" w:unhideWhenUsed="0"/>
+    <w:lsdException w:name="Medium Shading 1" w:semiHidden="0" w:uiPriority="63" w:unhideWhenUsed="0"/>
+    <w:lsdException w:name="Medium Shading 2" w:semiHidden="0" w:uiPriority="64" w:unhideWhenUsed="0"/>
+    <w:lsdException w:name="Medium List 1" w:semiHidden="0" w:uiPriority="65" w:unhideWhenUsed="0"/>
+    <w:lsdException w:name="Medium List 2" w:semiHidden="0" w:uiPriority="66" w:unhideWhenUsed="0"/>
+    <w:lsdException w:name="Medium Grid 1" w:semiHidden="0" w:uiPriority="67" w:unhideWhenUsed="0"/>
+    <w:lsdException w:name="Medium Grid 2" w:semiHidden="0" w:uiPriority="68" w:unhideWhenUsed="0"/>
+    <w:lsdException w:name="Medium Grid 3" w:semiHidden="0" w:uiPriority="69" w:unhideWhenUsed="0"/>
+    <w:lsdException w:name="Dark List" w:semiHidden="0" w:uiPriority="70" w:unhideWhenUsed="0"/>
+    <w:lsdException w:name="Colorful Shading" w:semiHidden="0" w:uiPriority="71" w:unhideWhenUsed="0"/>
+    <w:lsdException w:name="Colorful List" w:semiHidden="0" w:uiPriority="72" w:unhideWhenUsed="0"/>
+    <w:lsdException w:name="Colorful Grid" w:semiHidden="0" w:uiPriority="73" w:unhideWhenUsed="0"/>
+    <w:lsdException w:name="Light Shading Accent 1" w:semiHidden="0" w:uiPriority="60" w:unhideWhenUsed="0"/>
+    <w:lsdException w:name="Light List Accent 1" w:semiHidden="0" w:uiPriority="61" w:unhideWhenUsed="0"/>
+    <w:lsdException w:name="Light Grid Accent 1" w:semiHidden="0" w:uiPriority="62" w:unhideWhenUsed="0"/>
+    <w:lsdException w:name="Medium Shading 1 Accent 1" w:semiHidden="0" w:uiPriority="63" w:unhideWhenUsed="0"/>
+    <w:lsdException w:name="Medium Shading 2 Accent 1" w:semiHidden="0" w:uiPriority="64" w:unhideWhenUsed="0"/>
+    <w:lsdException w:name="Medium List 1 Accent 1" w:semiHidden="0" w:uiPriority="65" w:unhideWhenUsed="0"/>
+    <w:lsdException w:name="Revision" w:unhideWhenUsed="0"/>
+    <w:lsdException w:name="List Paragraph" w:semiHidden="0" w:uiPriority="34" w:unhideWhenUsed="0" w:qFormat="1"/>
+    <w:lsdException w:name="Quote" w:semiHidden="0" w:uiPriority="29" w:unhideWhenUsed="0" w:qFormat="1"/>
+    <w:lsdException w:name="Intense Quote" w:semiHidden="0" w:uiPriority="30" w:unhideWhenUsed="0" w:qFormat="1"/>
+    <w:lsdException w:name="Medium List 2 Accent 1" w:semiHidden="0" w:uiPriority="66" w:unhideWhenUsed="0"/>
+    <w:lsdException w:name="Medium Grid 1 Accent 1" w:semiHidden="0" w:uiPriority="67" w:unhideWhenUsed="0"/>
+    <w:lsdException w:name="Medium Grid 2 Accent 1" w:semiHidden="0" w:uiPriority="68" w:unhideWhenUsed="0"/>
+    <w:lsdException w:name="Medium Grid 3 Accent 1" w:semiHidden="0" w:uiPriority="69" w:unhideWhenUsed="0"/>
+    <w:lsdException w:name="Dark List Accent 1" w:semiHidden="0" w:uiPriority="70" w:unhideWhenUsed="0"/>
+    <w:lsdException w:name="Colorful Shading Accent 1" w:semiHidden="0" w:uiPriority="71" w:unhideWhenUsed="0"/>
+    <w:lsdException w:name="Colorful List Accent 1" w:semiHidden="0" w:uiPriority="72" w:unhideWhenUsed="0"/>
+    <w:lsdException w:name="Colorful Grid Accent 1" w:semiHidden="0" w:uiPriority="73" w:unhideWhenUsed="0"/>
+    <w:lsdException w:name="Light Shading Accent 2" w:semiHidden="0" w:uiPriority="60" w:unhideWhenUsed="0"/>
+    <w:lsdException w:name="Light List Accent 2" w:semiHidden="0" w:uiPriority="61" w:unhideWhenUsed="0"/>
+    <w:lsdException w:name="Light Grid Accent 2" w:semiHidden="0" w:uiPriority="62" w:unhideWhenUsed="0"/>
+    <w:lsdException w:name="Medium Shading 1 Accent 2" w:semiHidden="0" w:uiPriority="63" w:unhideWhenUsed="0"/>
+    <w:lsdException w:name="Medium Shading 2 Accent 2" w:semiHidden="0" w:uiPriority="64" w:unhideWhenUsed="0"/>
+    <w:lsdException w:name="Medium List 1 Accent 2" w:semiHidden="0" w:uiPriority="65" w:unhideWhenUsed="0"/>
+    <w:lsdException w:name="Medium List 2 Accent 2" w:semiHidden="0" w:uiPriority="66" w:unhideWhenUsed="0"/>
+    <w:lsdException w:name="Medium Grid 1 Accent 2" w:semiHidden="0" w:uiPriority="67" w:unhideWhenUsed="0"/>
+    <w:lsdException w:name="Medium Grid 2 Accent 2" w:semiHidden="0" w:uiPriority="68" w:unhideWhenUsed="0"/>
+    <w:lsdException w:name="Medium Grid 3 Accent 2" w:semiHidden="0" w:uiPriority="69" w:unhideWhenUsed="0"/>
+    <w:lsdException w:name="Dark List Accent 2" w:semiHidden="0" w:uiPriority="70" w:unhideWhenUsed="0"/>
+    <w:lsdException w:name="Colorful Shading Accent 2" w:semiHidden="0" w:uiPriority="71" w:unhideWhenUsed="0"/>
+    <w:lsdException w:name="Colorful List Accent 2" w:semiHidden="0" w:uiPriority="72" w:unhideWhenUsed="0"/>
+    <w:lsdException w:name="Colorful Grid Accent 2" w:semiHidden="0" w:uiPriority="73" w:unhideWhenUsed="0"/>
+    <w:lsdException w:name="Light Shading Accent 3" w:semiHidden="0" w:uiPriority="60" w:unhideWhenUsed="0"/>
+    <w:lsdException w:name="Light List Accent 3" w:semiHidden="0" w:uiPriority="61" w:unhideWhenUsed="0"/>
+    <w:lsdException w:name="Light Grid Accent 3" w:semiHidden="0" w:uiPriority="62" w:unhideWhenUsed="0"/>
+    <w:lsdException w:name="Medium Shading 1 Accent 3" w:semiHidden="0" w:uiPriority="63" w:unhideWhenUsed="0"/>
+    <w:lsdException w:name="Medium Shading 2 Accent 3" w:semiHidden="0" w:uiPriority="64" w:unhideWhenUsed="0"/>
+    <w:lsdException w:name="Medium List 1 Accent 3" w:semiHidden="0" w:uiPriority="65" w:unhideWhenUsed="0"/>
+    <w:lsdException w:name="Medium List 2 Accent 3" w:semiHidden="0" w:uiPriority="66" w:unhideWhenUsed="0"/>
+    <w:lsdException w:name="Medium Grid 1 Accent 3" w:semiHidden="0" w:uiPriority="67" w:unhideWhenUsed="0"/>
+    <w:lsdException w:name="Medium Grid 2 Accent 3" w:semiHidden="0" w:uiPriority="68" w:unhideWhenUsed="0"/>
+    <w:lsdException w:name="Medium Grid 3 Accent 3" w:semiHidden="0" w:uiPriority="69" w:unhideWhenUsed="0"/>
+    <w:lsdException w:name="Dark List Accent 3" w:semiHidden="0" w:uiPriority="70" w:unhideWhenUsed="0"/>
+    <w:lsdException w:name="Colorful Shading Accent 3" w:semiHidden="0" w:uiPriority="71" w:unhideWhenUsed="0"/>
+    <w:lsdException w:name="Colorful List Accent 3" w:semiHidden="0" w:uiPriority="72" w:unhideWhenUsed="0"/>
+    <w:lsdException w:name="Colorful Grid Accent 3" w:semiHidden="0" w:uiPriority="73" w:unhideWhenUsed="0"/>
+    <w:lsdException w:name="Light Shading Accent 4" w:semiHidden="0" w:uiPriority="60" w:unhideWhenUsed="0"/>
+    <w:lsdException w:name="Light List Accent 4" w:semiHidden="0" w:uiPriority="61" w:unhideWhenUsed="0"/>
+    <w:lsdException w:name="Light Grid Accent 4" w:semiHidden="0" w:uiPriority="62" w:unhideWhenUsed="0"/>
+    <w:lsdException w:name="Medium Shading 1 Accent 4" w:semiHidden="0" w:uiPriority="63" w:unhideWhenUsed="0"/>
+    <w:lsdException w:name="Medium Shading 2 Accent 4" w:semiHidden="0" w:uiPriority="64" w:unhideWhenUsed="0"/>
+    <w:lsdException w:name="Medium List 1 Accent 4" w:semiHidden="0" w:uiPriority="65" w:unhideWhenUsed="0"/>
+    <w:lsdException w:name="Medium List 2 Accent 4" w:semiHidden="0" w:uiPriority="66" w:unhideWhenUsed="0"/>
+    <w:lsdException w:name="Medium Grid 1 Accent 4" w:semiHidden="0" w:uiPriority="67" w:unhideWhenUsed="0"/>
+    <w:lsdException w:name="Medium Grid 2 Accent 4" w:semiHidden="0" w:uiPriority="68" w:unhideWhenUsed="0"/>
+    <w:lsdException w:name="Medium Grid 3 Accent 4" w:semiHidden="0" w:uiPriority="69" w:unhideWhenUsed="0"/>
+    <w:lsdException w:name="Dark List Accent 4" w:semiHidden="0" w:uiPriority="70" w:unhideWhenUsed="0"/>
+    <w:lsdException w:name="Colorful Shading Accent 4" w:semiHidden="0" w:uiPriority="71" w:unhideWhenUsed="0"/>
+    <w:lsdException w:name="Colorful List Accent 4" w:semiHidden="0" w:uiPriority="72" w:unhideWhenUsed="0"/>
+    <w:lsdException w:name="Colorful Grid Accent 4" w:semiHidden="0" w:uiPriority="73" w:unhideWhenUsed="0"/>
+    <w:lsdException w:name="Light Shading Accent 5" w:semiHidden="0" w:uiPriority="60" w:unhideWhenUsed="0"/>
+    <w:lsdException w:name="Light List Accent 5" w:semiHidden="0" w:uiPriority="61" w:unhideWhenUsed="0"/>
+    <w:lsdException w:name="Light Grid Accent 5" w:semiHidden="0" w:uiPriority="62" w:unhideWhenUsed="0"/>
+    <w:lsdException w:name="Medium Shading 1 Accent 5" w:semiHidden="0" w:uiPriority="63" w:unhideWhenUsed="0"/>
+    <w:lsdException w:name="Medium Shading 2 Accent 5" w:semiHidden="0" w:uiPriority="64" w:unhideWhenUsed="0"/>
+    <w:lsdException w:name="Medium List 1 Accent 5" w:semiHidden="0" w:uiPriority="65" w:unhideWhenUsed="0"/>
+    <w:lsdException w:name="Medium List 2 Accent 5" w:semiHidden="0" w:uiPriority="66" w:unhideWhenUsed="0"/>
+    <w:lsdException w:name="Medium Grid 1 Accent 5" w:semiHidden="0" w:uiPriority="67" w:unhideWhenUsed="0"/>
+    <w:lsdException w:name="Medium Grid 2 Accent 5" w:semiHidden="0" w:uiPriority="68" w:unhideWhenUsed="0"/>
+    <w:lsdException w:name="Medium Grid 3 Accent 5" w:semiHidden="0" w:uiPriority="69" w:unhideWhenUsed="0"/>
+    <w:lsdException w:name="Dark List Accent 5" w:semiHidden="0" w:uiPriority="70" w:unhideWhenUsed="0"/>
+    <w:lsdException w:name="Colorful Shading Accent 5" w:semiHidden="0" w:uiPriority="71" w:unhideWhenUsed="0"/>
+    <w:lsdException w:name="Colorful List Accent 5" w:semiHidden="0" w:uiPriority="72" w:unhideWhenUsed="0"/>
+    <w:lsdException w:name="Colorful Grid Accent 5" w:semiHidden="0" w:uiPriority="73" w:unhideWhenUsed="0"/>
+    <w:lsdException w:name="Light Shading Accent 6" w:semiHidden="0" w:uiPriority="60" w:unhideWhenUsed="0"/>
+    <w:lsdException w:name="Light List Accent 6" w:semiHidden="0" w:uiPriority="61" w:unhideWhenUsed="0"/>
+    <w:lsdException w:name="Light Grid Accent 6" w:semiHidden="0" w:uiPriority="62" w:unhideWhenUsed="0"/>
+    <w:lsdException w:name="Medium Shading 1 Accent 6" w:semiHidden="0" w:uiPriority="63" w:unhideWhenUsed="0"/>
+    <w:lsdException w:name="Medium Shading 2 Accent 6" w:semiHidden="0" w:uiPriority="64" w:unhideWhenUsed="0"/>
+    <w:lsdException w:name="Medium List 1 Accent 6" w:semiHidden="0" w:uiPriority="65" w:unhideWhenUsed="0"/>
+    <w:lsdException w:name="Medium List 2 Accent 6" w:semiHidden="0" w:uiPriority="66" w:unhideWhenUsed="0"/>
+    <w:lsdException w:name="Medium Grid 1 Accent 6" w:semiHidden="0" w:uiPriority="67" w:unhideWhenUsed="0"/>
+    <w:lsdException w:name="Medium Grid 2 Accent 6" w:semiHidden="0" w:uiPriority="68" w:unhideWhenUsed="0"/>
+    <w:lsdException w:name="Medium Grid 3 Accent 6" w:semiHidden="0" w:uiPriority="69" w:unhideWhenUsed="0"/>
+    <w:lsdException w:name="Dark List Accent 6" w:semiHidden="0" w:uiPriority="70" w:unhideWhenUsed="0"/>
+    <w:lsdException w:name="Colorful Shading Accent 6" w:semiHidden="0" w:uiPriority="71" w:unhideWhenUsed="0"/>
+    <w:lsdException w:name="Colorful List Accent 6" w:semiHidden="0" w:uiPriority="72" w:unhideWhenUsed="0"/>
+    <w:lsdException w:name="Colorful Grid Accent 6" w:semiHidden="0" w:uiPriority="73" w:unhideWhenUsed="0"/>
+    <w:lsdException w:name="Subtle Emphasis" w:semiHidden="0" w:uiPriority="19" w:unhideWhenUsed="0" w:qFormat="1"/>
+    <w:lsdException w:name="Intense Emphasis" w:semiHidden="0" w:uiPriority="21" w:unhideWhenUsed="0" w:qFormat="1"/>
+    <w:lsdException w:name="Subtle Reference" w:semiHidden="0" w:uiPriority="31" w:unhideWhenUsed="0" w:qFormat="1"/>
+    <w:lsdException w:name="Intense Reference" w:semiHidden="0" w:uiPriority="32" w:unhideWhenUsed="0" w:qFormat="1"/>
+    <w:lsdException w:name="Book Title" w:semiHidden="0" w:uiPriority="33" w:unhideWhenUsed="0" w:qFormat="1"/>
+    <w:lsdException w:name="Bibliography" w:uiPriority="37"/>
+    <w:lsdException w:name="TOC Heading" w:uiPriority="39" w:qFormat="1"/>
   </w:latentStyles>
   <w:style w:type="paragraph" w:default="1" w:styleId="Normal">
     <w:name w:val="Normal"/>
@@ -8389,8 +8096,198 @@
 </w:styles>
 </file>
 
+<file path=word/glossary/stylesWithEffects.xml><?xml version="1.0" encoding="utf-8"?>
+<w:styles xmlns:wpc="http://schemas.microsoft.com/office/word/2010/wordprocessingCanvas" xmlns:mc="http://schemas.openxmlformats.org/markup-compatibility/2006" xmlns:o="urn:schemas-microsoft-com:office:office" xmlns:r="http://schemas.openxmlformats.org/officeDocument/2006/relationships" xmlns:m="http://schemas.openxmlformats.org/officeDocument/2006/math" xmlns:v="urn:schemas-microsoft-com:vml" xmlns:wp14="http://schemas.microsoft.com/office/word/2010/wordprocessingDrawing" xmlns:wp="http://schemas.openxmlformats.org/drawingml/2006/wordprocessingDrawing" xmlns:w10="urn:schemas-microsoft-com:office:word" xmlns:w="http://schemas.openxmlformats.org/wordprocessingml/2006/main" xmlns:w14="http://schemas.microsoft.com/office/word/2010/wordml" xmlns:wpg="http://schemas.microsoft.com/office/word/2010/wordprocessingGroup" xmlns:wpi="http://schemas.microsoft.com/office/word/2010/wordprocessingInk" xmlns:wne="http://schemas.microsoft.com/office/word/2006/wordml" xmlns:wps="http://schemas.microsoft.com/office/word/2010/wordprocessingShape" mc:Ignorable="w14 wp14">
+  <w:docDefaults>
+    <w:rPrDefault>
+      <w:rPr>
+        <w:rFonts w:asciiTheme="minorHAnsi" w:eastAsiaTheme="minorEastAsia" w:hAnsiTheme="minorHAnsi" w:cstheme="minorBidi"/>
+        <w:sz w:val="22"/>
+        <w:szCs w:val="22"/>
+        <w:lang w:val="es-AR" w:eastAsia="es-AR" w:bidi="ar-SA"/>
+      </w:rPr>
+    </w:rPrDefault>
+    <w:pPrDefault>
+      <w:pPr>
+        <w:spacing w:after="200" w:line="276" w:lineRule="auto"/>
+      </w:pPr>
+    </w:pPrDefault>
+  </w:docDefaults>
+  <w:latentStyles w:defLockedState="0" w:defUIPriority="99" w:defSemiHidden="1" w:defUnhideWhenUsed="1" w:defQFormat="0" w:count="267">
+    <w:lsdException w:name="Normal" w:semiHidden="0" w:uiPriority="0" w:unhideWhenUsed="0" w:qFormat="1"/>
+    <w:lsdException w:name="heading 1" w:semiHidden="0" w:uiPriority="9" w:unhideWhenUsed="0" w:qFormat="1"/>
+    <w:lsdException w:name="heading 2" w:uiPriority="9" w:qFormat="1"/>
+    <w:lsdException w:name="heading 3" w:uiPriority="9" w:qFormat="1"/>
+    <w:lsdException w:name="heading 4" w:uiPriority="9" w:qFormat="1"/>
+    <w:lsdException w:name="heading 5" w:uiPriority="9" w:qFormat="1"/>
+    <w:lsdException w:name="heading 6" w:uiPriority="9" w:qFormat="1"/>
+    <w:lsdException w:name="heading 7" w:uiPriority="9" w:qFormat="1"/>
+    <w:lsdException w:name="heading 8" w:uiPriority="9" w:qFormat="1"/>
+    <w:lsdException w:name="heading 9" w:uiPriority="9" w:qFormat="1"/>
+    <w:lsdException w:name="toc 1" w:uiPriority="39"/>
+    <w:lsdException w:name="toc 2" w:uiPriority="39"/>
+    <w:lsdException w:name="toc 3" w:uiPriority="39"/>
+    <w:lsdException w:name="toc 4" w:uiPriority="39"/>
+    <w:lsdException w:name="toc 5" w:uiPriority="39"/>
+    <w:lsdException w:name="toc 6" w:uiPriority="39"/>
+    <w:lsdException w:name="toc 7" w:uiPriority="39"/>
+    <w:lsdException w:name="toc 8" w:uiPriority="39"/>
+    <w:lsdException w:name="toc 9" w:uiPriority="39"/>
+    <w:lsdException w:name="caption" w:uiPriority="35" w:qFormat="1"/>
+    <w:lsdException w:name="Title" w:semiHidden="0" w:uiPriority="10" w:unhideWhenUsed="0" w:qFormat="1"/>
+    <w:lsdException w:name="Default Paragraph Font" w:uiPriority="1"/>
+    <w:lsdException w:name="Subtitle" w:semiHidden="0" w:uiPriority="11" w:unhideWhenUsed="0" w:qFormat="1"/>
+    <w:lsdException w:name="Strong" w:semiHidden="0" w:uiPriority="22" w:unhideWhenUsed="0" w:qFormat="1"/>
+    <w:lsdException w:name="Emphasis" w:semiHidden="0" w:uiPriority="20" w:unhideWhenUsed="0" w:qFormat="1"/>
+    <w:lsdException w:name="Table Grid" w:semiHidden="0" w:uiPriority="59" w:unhideWhenUsed="0"/>
+    <w:lsdException w:name="Placeholder Text" w:unhideWhenUsed="0"/>
+    <w:lsdException w:name="No Spacing" w:semiHidden="0" w:uiPriority="1" w:unhideWhenUsed="0" w:qFormat="1"/>
+    <w:lsdException w:name="Light Shading" w:semiHidden="0" w:uiPriority="60" w:unhideWhenUsed="0"/>
+    <w:lsdException w:name="Light List" w:semiHidden="0" w:uiPriority="61" w:unhideWhenUsed="0"/>
+    <w:lsdException w:name="Light Grid" w:semiHidden="0" w:uiPriority="62" w:unhideWhenUsed="0"/>
+    <w:lsdException w:name="Medium Shading 1" w:semiHidden="0" w:uiPriority="63" w:unhideWhenUsed="0"/>
+    <w:lsdException w:name="Medium Shading 2" w:semiHidden="0" w:uiPriority="64" w:unhideWhenUsed="0"/>
+    <w:lsdException w:name="Medium List 1" w:semiHidden="0" w:uiPriority="65" w:unhideWhenUsed="0"/>
+    <w:lsdException w:name="Medium List 2" w:semiHidden="0" w:uiPriority="66" w:unhideWhenUsed="0"/>
+    <w:lsdException w:name="Medium Grid 1" w:semiHidden="0" w:uiPriority="67" w:unhideWhenUsed="0"/>
+    <w:lsdException w:name="Medium Grid 2" w:semiHidden="0" w:uiPriority="68" w:unhideWhenUsed="0"/>
+    <w:lsdException w:name="Medium Grid 3" w:semiHidden="0" w:uiPriority="69" w:unhideWhenUsed="0"/>
+    <w:lsdException w:name="Dark List" w:semiHidden="0" w:uiPriority="70" w:unhideWhenUsed="0"/>
+    <w:lsdException w:name="Colorful Shading" w:semiHidden="0" w:uiPriority="71" w:unhideWhenUsed="0"/>
+    <w:lsdException w:name="Colorful List" w:semiHidden="0" w:uiPriority="72" w:unhideWhenUsed="0"/>
+    <w:lsdException w:name="Colorful Grid" w:semiHidden="0" w:uiPriority="73" w:unhideWhenUsed="0"/>
+    <w:lsdException w:name="Light Shading Accent 1" w:semiHidden="0" w:uiPriority="60" w:unhideWhenUsed="0"/>
+    <w:lsdException w:name="Light List Accent 1" w:semiHidden="0" w:uiPriority="61" w:unhideWhenUsed="0"/>
+    <w:lsdException w:name="Light Grid Accent 1" w:semiHidden="0" w:uiPriority="62" w:unhideWhenUsed="0"/>
+    <w:lsdException w:name="Medium Shading 1 Accent 1" w:semiHidden="0" w:uiPriority="63" w:unhideWhenUsed="0"/>
+    <w:lsdException w:name="Medium Shading 2 Accent 1" w:semiHidden="0" w:uiPriority="64" w:unhideWhenUsed="0"/>
+    <w:lsdException w:name="Medium List 1 Accent 1" w:semiHidden="0" w:uiPriority="65" w:unhideWhenUsed="0"/>
+    <w:lsdException w:name="Revision" w:unhideWhenUsed="0"/>
+    <w:lsdException w:name="List Paragraph" w:semiHidden="0" w:uiPriority="34" w:unhideWhenUsed="0" w:qFormat="1"/>
+    <w:lsdException w:name="Quote" w:semiHidden="0" w:uiPriority="29" w:unhideWhenUsed="0" w:qFormat="1"/>
+    <w:lsdException w:name="Intense Quote" w:semiHidden="0" w:uiPriority="30" w:unhideWhenUsed="0" w:qFormat="1"/>
+    <w:lsdException w:name="Medium List 2 Accent 1" w:semiHidden="0" w:uiPriority="66" w:unhideWhenUsed="0"/>
+    <w:lsdException w:name="Medium Grid 1 Accent 1" w:semiHidden="0" w:uiPriority="67" w:unhideWhenUsed="0"/>
+    <w:lsdException w:name="Medium Grid 2 Accent 1" w:semiHidden="0" w:uiPriority="68" w:unhideWhenUsed="0"/>
+    <w:lsdException w:name="Medium Grid 3 Accent 1" w:semiHidden="0" w:uiPriority="69" w:unhideWhenUsed="0"/>
+    <w:lsdException w:name="Dark List Accent 1" w:semiHidden="0" w:uiPriority="70" w:unhideWhenUsed="0"/>
+    <w:lsdException w:name="Colorful Shading Accent 1" w:semiHidden="0" w:uiPriority="71" w:unhideWhenUsed="0"/>
+    <w:lsdException w:name="Colorful List Accent 1" w:semiHidden="0" w:uiPriority="72" w:unhideWhenUsed="0"/>
+    <w:lsdException w:name="Colorful Grid Accent 1" w:semiHidden="0" w:uiPriority="73" w:unhideWhenUsed="0"/>
+    <w:lsdException w:name="Light Shading Accent 2" w:semiHidden="0" w:uiPriority="60" w:unhideWhenUsed="0"/>
+    <w:lsdException w:name="Light List Accent 2" w:semiHidden="0" w:uiPriority="61" w:unhideWhenUsed="0"/>
+    <w:lsdException w:name="Light Grid Accent 2" w:semiHidden="0" w:uiPriority="62" w:unhideWhenUsed="0"/>
+    <w:lsdException w:name="Medium Shading 1 Accent 2" w:semiHidden="0" w:uiPriority="63" w:unhideWhenUsed="0"/>
+    <w:lsdException w:name="Medium Shading 2 Accent 2" w:semiHidden="0" w:uiPriority="64" w:unhideWhenUsed="0"/>
+    <w:lsdException w:name="Medium List 1 Accent 2" w:semiHidden="0" w:uiPriority="65" w:unhideWhenUsed="0"/>
+    <w:lsdException w:name="Medium List 2 Accent 2" w:semiHidden="0" w:uiPriority="66" w:unhideWhenUsed="0"/>
+    <w:lsdException w:name="Medium Grid 1 Accent 2" w:semiHidden="0" w:uiPriority="67" w:unhideWhenUsed="0"/>
+    <w:lsdException w:name="Medium Grid 2 Accent 2" w:semiHidden="0" w:uiPriority="68" w:unhideWhenUsed="0"/>
+    <w:lsdException w:name="Medium Grid 3 Accent 2" w:semiHidden="0" w:uiPriority="69" w:unhideWhenUsed="0"/>
+    <w:lsdException w:name="Dark List Accent 2" w:semiHidden="0" w:uiPriority="70" w:unhideWhenUsed="0"/>
+    <w:lsdException w:name="Colorful Shading Accent 2" w:semiHidden="0" w:uiPriority="71" w:unhideWhenUsed="0"/>
+    <w:lsdException w:name="Colorful List Accent 2" w:semiHidden="0" w:uiPriority="72" w:unhideWhenUsed="0"/>
+    <w:lsdException w:name="Colorful Grid Accent 2" w:semiHidden="0" w:uiPriority="73" w:unhideWhenUsed="0"/>
+    <w:lsdException w:name="Light Shading Accent 3" w:semiHidden="0" w:uiPriority="60" w:unhideWhenUsed="0"/>
+    <w:lsdException w:name="Light List Accent 3" w:semiHidden="0" w:uiPriority="61" w:unhideWhenUsed="0"/>
+    <w:lsdException w:name="Light Grid Accent 3" w:semiHidden="0" w:uiPriority="62" w:unhideWhenUsed="0"/>
+    <w:lsdException w:name="Medium Shading 1 Accent 3" w:semiHidden="0" w:uiPriority="63" w:unhideWhenUsed="0"/>
+    <w:lsdException w:name="Medium Shading 2 Accent 3" w:semiHidden="0" w:uiPriority="64" w:unhideWhenUsed="0"/>
+    <w:lsdException w:name="Medium List 1 Accent 3" w:semiHidden="0" w:uiPriority="65" w:unhideWhenUsed="0"/>
+    <w:lsdException w:name="Medium List 2 Accent 3" w:semiHidden="0" w:uiPriority="66" w:unhideWhenUsed="0"/>
+    <w:lsdException w:name="Medium Grid 1 Accent 3" w:semiHidden="0" w:uiPriority="67" w:unhideWhenUsed="0"/>
+    <w:lsdException w:name="Medium Grid 2 Accent 3" w:semiHidden="0" w:uiPriority="68" w:unhideWhenUsed="0"/>
+    <w:lsdException w:name="Medium Grid 3 Accent 3" w:semiHidden="0" w:uiPriority="69" w:unhideWhenUsed="0"/>
+    <w:lsdException w:name="Dark List Accent 3" w:semiHidden="0" w:uiPriority="70" w:unhideWhenUsed="0"/>
+    <w:lsdException w:name="Colorful Shading Accent 3" w:semiHidden="0" w:uiPriority="71" w:unhideWhenUsed="0"/>
+    <w:lsdException w:name="Colorful List Accent 3" w:semiHidden="0" w:uiPriority="72" w:unhideWhenUsed="0"/>
+    <w:lsdException w:name="Colorful Grid Accent 3" w:semiHidden="0" w:uiPriority="73" w:unhideWhenUsed="0"/>
+    <w:lsdException w:name="Light Shading Accent 4" w:semiHidden="0" w:uiPriority="60" w:unhideWhenUsed="0"/>
+    <w:lsdException w:name="Light List Accent 4" w:semiHidden="0" w:uiPriority="61" w:unhideWhenUsed="0"/>
+    <w:lsdException w:name="Light Grid Accent 4" w:semiHidden="0" w:uiPriority="62" w:unhideWhenUsed="0"/>
+    <w:lsdException w:name="Medium Shading 1 Accent 4" w:semiHidden="0" w:uiPriority="63" w:unhideWhenUsed="0"/>
+    <w:lsdException w:name="Medium Shading 2 Accent 4" w:semiHidden="0" w:uiPriority="64" w:unhideWhenUsed="0"/>
+    <w:lsdException w:name="Medium List 1 Accent 4" w:semiHidden="0" w:uiPriority="65" w:unhideWhenUsed="0"/>
+    <w:lsdException w:name="Medium List 2 Accent 4" w:semiHidden="0" w:uiPriority="66" w:unhideWhenUsed="0"/>
+    <w:lsdException w:name="Medium Grid 1 Accent 4" w:semiHidden="0" w:uiPriority="67" w:unhideWhenUsed="0"/>
+    <w:lsdException w:name="Medium Grid 2 Accent 4" w:semiHidden="0" w:uiPriority="68" w:unhideWhenUsed="0"/>
+    <w:lsdException w:name="Medium Grid 3 Accent 4" w:semiHidden="0" w:uiPriority="69" w:unhideWhenUsed="0"/>
+    <w:lsdException w:name="Dark List Accent 4" w:semiHidden="0" w:uiPriority="70" w:unhideWhenUsed="0"/>
+    <w:lsdException w:name="Colorful Shading Accent 4" w:semiHidden="0" w:uiPriority="71" w:unhideWhenUsed="0"/>
+    <w:lsdException w:name="Colorful List Accent 4" w:semiHidden="0" w:uiPriority="72" w:unhideWhenUsed="0"/>
+    <w:lsdException w:name="Colorful Grid Accent 4" w:semiHidden="0" w:uiPriority="73" w:unhideWhenUsed="0"/>
+    <w:lsdException w:name="Light Shading Accent 5" w:semiHidden="0" w:uiPriority="60" w:unhideWhenUsed="0"/>
+    <w:lsdException w:name="Light List Accent 5" w:semiHidden="0" w:uiPriority="61" w:unhideWhenUsed="0"/>
+    <w:lsdException w:name="Light Grid Accent 5" w:semiHidden="0" w:uiPriority="62" w:unhideWhenUsed="0"/>
+    <w:lsdException w:name="Medium Shading 1 Accent 5" w:semiHidden="0" w:uiPriority="63" w:unhideWhenUsed="0"/>
+    <w:lsdException w:name="Medium Shading 2 Accent 5" w:semiHidden="0" w:uiPriority="64" w:unhideWhenUsed="0"/>
+    <w:lsdException w:name="Medium List 1 Accent 5" w:semiHidden="0" w:uiPriority="65" w:unhideWhenUsed="0"/>
+    <w:lsdException w:name="Medium List 2 Accent 5" w:semiHidden="0" w:uiPriority="66" w:unhideWhenUsed="0"/>
+    <w:lsdException w:name="Medium Grid 1 Accent 5" w:semiHidden="0" w:uiPriority="67" w:unhideWhenUsed="0"/>
+    <w:lsdException w:name="Medium Grid 2 Accent 5" w:semiHidden="0" w:uiPriority="68" w:unhideWhenUsed="0"/>
+    <w:lsdException w:name="Medium Grid 3 Accent 5" w:semiHidden="0" w:uiPriority="69" w:unhideWhenUsed="0"/>
+    <w:lsdException w:name="Dark List Accent 5" w:semiHidden="0" w:uiPriority="70" w:unhideWhenUsed="0"/>
+    <w:lsdException w:name="Colorful Shading Accent 5" w:semiHidden="0" w:uiPriority="71" w:unhideWhenUsed="0"/>
+    <w:lsdException w:name="Colorful List Accent 5" w:semiHidden="0" w:uiPriority="72" w:unhideWhenUsed="0"/>
+    <w:lsdException w:name="Colorful Grid Accent 5" w:semiHidden="0" w:uiPriority="73" w:unhideWhenUsed="0"/>
+    <w:lsdException w:name="Light Shading Accent 6" w:semiHidden="0" w:uiPriority="60" w:unhideWhenUsed="0"/>
+    <w:lsdException w:name="Light List Accent 6" w:semiHidden="0" w:uiPriority="61" w:unhideWhenUsed="0"/>
+    <w:lsdException w:name="Light Grid Accent 6" w:semiHidden="0" w:uiPriority="62" w:unhideWhenUsed="0"/>
+    <w:lsdException w:name="Medium Shading 1 Accent 6" w:semiHidden="0" w:uiPriority="63" w:unhideWhenUsed="0"/>
+    <w:lsdException w:name="Medium Shading 2 Accent 6" w:semiHidden="0" w:uiPriority="64" w:unhideWhenUsed="0"/>
+    <w:lsdException w:name="Medium List 1 Accent 6" w:semiHidden="0" w:uiPriority="65" w:unhideWhenUsed="0"/>
+    <w:lsdException w:name="Medium List 2 Accent 6" w:semiHidden="0" w:uiPriority="66" w:unhideWhenUsed="0"/>
+    <w:lsdException w:name="Medium Grid 1 Accent 6" w:semiHidden="0" w:uiPriority="67" w:unhideWhenUsed="0"/>
+    <w:lsdException w:name="Medium Grid 2 Accent 6" w:semiHidden="0" w:uiPriority="68" w:unhideWhenUsed="0"/>
+    <w:lsdException w:name="Medium Grid 3 Accent 6" w:semiHidden="0" w:uiPriority="69" w:unhideWhenUsed="0"/>
+    <w:lsdException w:name="Dark List Accent 6" w:semiHidden="0" w:uiPriority="70" w:unhideWhenUsed="0"/>
+    <w:lsdException w:name="Colorful Shading Accent 6" w:semiHidden="0" w:uiPriority="71" w:unhideWhenUsed="0"/>
+    <w:lsdException w:name="Colorful List Accent 6" w:semiHidden="0" w:uiPriority="72" w:unhideWhenUsed="0"/>
+    <w:lsdException w:name="Colorful Grid Accent 6" w:semiHidden="0" w:uiPriority="73" w:unhideWhenUsed="0"/>
+    <w:lsdException w:name="Subtle Emphasis" w:semiHidden="0" w:uiPriority="19" w:unhideWhenUsed="0" w:qFormat="1"/>
+    <w:lsdException w:name="Intense Emphasis" w:semiHidden="0" w:uiPriority="21" w:unhideWhenUsed="0" w:qFormat="1"/>
+    <w:lsdException w:name="Subtle Reference" w:semiHidden="0" w:uiPriority="31" w:unhideWhenUsed="0" w:qFormat="1"/>
+    <w:lsdException w:name="Intense Reference" w:semiHidden="0" w:uiPriority="32" w:unhideWhenUsed="0" w:qFormat="1"/>
+    <w:lsdException w:name="Book Title" w:semiHidden="0" w:uiPriority="33" w:unhideWhenUsed="0" w:qFormat="1"/>
+    <w:lsdException w:name="Bibliography" w:uiPriority="37"/>
+    <w:lsdException w:name="TOC Heading" w:uiPriority="39" w:qFormat="1"/>
+  </w:latentStyles>
+  <w:style w:type="paragraph" w:default="1" w:styleId="Normal">
+    <w:name w:val="Normal"/>
+    <w:qFormat/>
+  </w:style>
+  <w:style w:type="character" w:default="1" w:styleId="Fuentedeprrafopredeter">
+    <w:name w:val="Default Paragraph Font"/>
+    <w:uiPriority w:val="1"/>
+    <w:semiHidden/>
+    <w:unhideWhenUsed/>
+  </w:style>
+  <w:style w:type="table" w:default="1" w:styleId="Tablanormal">
+    <w:name w:val="Normal Table"/>
+    <w:uiPriority w:val="99"/>
+    <w:semiHidden/>
+    <w:unhideWhenUsed/>
+    <w:tblPr>
+      <w:tblInd w:w="0" w:type="dxa"/>
+      <w:tblCellMar>
+        <w:top w:w="0" w:type="dxa"/>
+        <w:left w:w="108" w:type="dxa"/>
+        <w:bottom w:w="0" w:type="dxa"/>
+        <w:right w:w="108" w:type="dxa"/>
+      </w:tblCellMar>
+    </w:tblPr>
+  </w:style>
+  <w:style w:type="numbering" w:default="1" w:styleId="Sinlista">
+    <w:name w:val="No List"/>
+    <w:uiPriority w:val="99"/>
+    <w:semiHidden/>
+    <w:unhideWhenUsed/>
+  </w:style>
+</w:styles>
+</file>
+
 <file path=word/glossary/webSettings.xml><?xml version="1.0" encoding="utf-8"?>
-<w:webSettings xmlns:mc="http://schemas.openxmlformats.org/markup-compatibility/2006" xmlns:r="http://schemas.openxmlformats.org/officeDocument/2006/relationships" xmlns:w="http://schemas.openxmlformats.org/wordprocessingml/2006/main" xmlns:w14="http://schemas.microsoft.com/office/word/2010/wordml" xmlns:w15="http://schemas.microsoft.com/office/word/2012/wordml" xmlns:w16cid="http://schemas.microsoft.com/office/word/2016/wordml/cid" xmlns:w16se="http://schemas.microsoft.com/office/word/2015/wordml/symex" mc:Ignorable="w14 w15 w16se w16cid">
+<w:webSettings xmlns:mc="http://schemas.openxmlformats.org/markup-compatibility/2006" xmlns:r="http://schemas.openxmlformats.org/officeDocument/2006/relationships" xmlns:w="http://schemas.openxmlformats.org/wordprocessingml/2006/main" xmlns:w14="http://schemas.microsoft.com/office/word/2010/wordml" mc:Ignorable="w14">
   <w:optimizeForBrowser/>
 </w:webSettings>
 </file>

</xml_diff>